<commit_message>
Cập nhật báo cáo và file powerpoint
</commit_message>
<xml_diff>
--- a/Bao_cao_CT310H.docx
+++ b/Bao_cao_CT310H.docx
@@ -695,7 +695,29 @@
           <w:szCs w:val="30"/>
           <w:lang w:val="es-ES"/>
         </w:rPr>
-        <w:t>Nhóm: M02</w:t>
+        <w:t>Nhóm</w:t>
+      </w:r>
+      <w:r>
+        <w:rPr>
+          <w:b/>
+          <w:bCs/>
+          <w:iCs/>
+          <w:sz w:val="30"/>
+          <w:szCs w:val="30"/>
+          <w:lang w:val="es-ES"/>
+        </w:rPr>
+        <w:t xml:space="preserve"> 4, lớp</w:t>
+      </w:r>
+      <w:r>
+        <w:rPr>
+          <w:b/>
+          <w:bCs/>
+          <w:iCs/>
+          <w:sz w:val="30"/>
+          <w:szCs w:val="30"/>
+          <w:lang w:val="es-ES"/>
+        </w:rPr>
+        <w:t xml:space="preserve"> M02</w:t>
       </w:r>
     </w:p>
     <w:p>
@@ -1529,7 +1551,7 @@
           <w:szCs w:val="30"/>
           <w:lang w:val="es-ES"/>
         </w:rPr>
-        <w:t>Nhóm: M02</w:t>
+        <w:t>Nhóm 4, lớp M02</w:t>
       </w:r>
     </w:p>
     <w:p>
@@ -1610,7 +1632,7 @@
           <w:lang w:val="nl-NL"/>
         </w:rPr>
       </w:pPr>
-      <w:bookmarkStart w:id="0" w:name="_Toc193723381"/>
+      <w:bookmarkStart w:id="0" w:name="_Toc193825294"/>
       <w:r>
         <w:rPr>
           <w:lang w:val="nl-NL"/>
@@ -1659,7 +1681,7 @@
         </w:rPr>
         <w:fldChar w:fldCharType="separate"/>
       </w:r>
-      <w:hyperlink w:anchor="_Toc193723381" w:history="1">
+      <w:hyperlink w:anchor="_Toc193825294" w:history="1">
         <w:r>
           <w:rPr>
             <w:rStyle w:val="Hyperlink"/>
@@ -1687,7 +1709,7 @@
             <w:noProof/>
             <w:webHidden/>
           </w:rPr>
-          <w:instrText xml:space="preserve"> PAGEREF _Toc193723381 \h </w:instrText>
+          <w:instrText xml:space="preserve"> PAGEREF _Toc193825294 \h </w:instrText>
         </w:r>
         <w:r>
           <w:rPr>
@@ -1733,7 +1755,7 @@
           <w:lang w:val="vi-VN" w:eastAsia="vi-VN"/>
         </w:rPr>
       </w:pPr>
-      <w:hyperlink w:anchor="_Toc193723382" w:history="1">
+      <w:hyperlink w:anchor="_Toc193825295" w:history="1">
         <w:r>
           <w:rPr>
             <w:rStyle w:val="Hyperlink"/>
@@ -1761,7 +1783,7 @@
             <w:noProof/>
             <w:webHidden/>
           </w:rPr>
-          <w:instrText xml:space="preserve"> PAGEREF _Toc193723382 \h </w:instrText>
+          <w:instrText xml:space="preserve"> PAGEREF _Toc193825295 \h </w:instrText>
         </w:r>
         <w:r>
           <w:rPr>
@@ -1807,7 +1829,7 @@
           <w:lang w:val="vi-VN" w:eastAsia="vi-VN"/>
         </w:rPr>
       </w:pPr>
-      <w:hyperlink w:anchor="_Toc193723383" w:history="1">
+      <w:hyperlink w:anchor="_Toc193825296" w:history="1">
         <w:r>
           <w:rPr>
             <w:rStyle w:val="Hyperlink"/>
@@ -1835,7 +1857,7 @@
             <w:noProof/>
             <w:webHidden/>
           </w:rPr>
-          <w:instrText xml:space="preserve"> PAGEREF _Toc193723383 \h </w:instrText>
+          <w:instrText xml:space="preserve"> PAGEREF _Toc193825296 \h </w:instrText>
         </w:r>
         <w:r>
           <w:rPr>
@@ -1881,7 +1903,7 @@
           <w:lang w:val="vi-VN" w:eastAsia="vi-VN"/>
         </w:rPr>
       </w:pPr>
-      <w:hyperlink w:anchor="_Toc193723384" w:history="1">
+      <w:hyperlink w:anchor="_Toc193825297" w:history="1">
         <w:r>
           <w:rPr>
             <w:rStyle w:val="Hyperlink"/>
@@ -1909,7 +1931,7 @@
             <w:noProof/>
             <w:webHidden/>
           </w:rPr>
-          <w:instrText xml:space="preserve"> PAGEREF _Toc193723384 \h </w:instrText>
+          <w:instrText xml:space="preserve"> PAGEREF _Toc193825297 \h </w:instrText>
         </w:r>
         <w:r>
           <w:rPr>
@@ -1954,7 +1976,7 @@
           <w:lang w:val="vi-VN" w:eastAsia="vi-VN"/>
         </w:rPr>
       </w:pPr>
-      <w:hyperlink w:anchor="_Toc193723385" w:history="1">
+      <w:hyperlink w:anchor="_Toc193825298" w:history="1">
         <w:r>
           <w:rPr>
             <w:rStyle w:val="Hyperlink"/>
@@ -1982,7 +2004,7 @@
             <w:noProof/>
             <w:webHidden/>
           </w:rPr>
-          <w:instrText xml:space="preserve"> PAGEREF _Toc193723385 \h </w:instrText>
+          <w:instrText xml:space="preserve"> PAGEREF _Toc193825298 \h </w:instrText>
         </w:r>
         <w:r>
           <w:rPr>
@@ -2027,7 +2049,7 @@
           <w:lang w:val="vi-VN" w:eastAsia="vi-VN"/>
         </w:rPr>
       </w:pPr>
-      <w:hyperlink w:anchor="_Toc193723386" w:history="1">
+      <w:hyperlink w:anchor="_Toc193825299" w:history="1">
         <w:r>
           <w:rPr>
             <w:rStyle w:val="Hyperlink"/>
@@ -2055,7 +2077,7 @@
             <w:noProof/>
             <w:webHidden/>
           </w:rPr>
-          <w:instrText xml:space="preserve"> PAGEREF _Toc193723386 \h </w:instrText>
+          <w:instrText xml:space="preserve"> PAGEREF _Toc193825299 \h </w:instrText>
         </w:r>
         <w:r>
           <w:rPr>
@@ -2100,7 +2122,7 @@
           <w:lang w:val="vi-VN" w:eastAsia="vi-VN"/>
         </w:rPr>
       </w:pPr>
-      <w:hyperlink w:anchor="_Toc193723387" w:history="1">
+      <w:hyperlink w:anchor="_Toc193825300" w:history="1">
         <w:r>
           <w:rPr>
             <w:rStyle w:val="Hyperlink"/>
@@ -2128,7 +2150,7 @@
             <w:noProof/>
             <w:webHidden/>
           </w:rPr>
-          <w:instrText xml:space="preserve"> PAGEREF _Toc193723387 \h </w:instrText>
+          <w:instrText xml:space="preserve"> PAGEREF _Toc193825300 \h </w:instrText>
         </w:r>
         <w:r>
           <w:rPr>
@@ -2173,7 +2195,7 @@
           <w:lang w:val="vi-VN" w:eastAsia="vi-VN"/>
         </w:rPr>
       </w:pPr>
-      <w:hyperlink w:anchor="_Toc193723388" w:history="1">
+      <w:hyperlink w:anchor="_Toc193825301" w:history="1">
         <w:r>
           <w:rPr>
             <w:rStyle w:val="Hyperlink"/>
@@ -2201,7 +2223,7 @@
             <w:noProof/>
             <w:webHidden/>
           </w:rPr>
-          <w:instrText xml:space="preserve"> PAGEREF _Toc193723388 \h </w:instrText>
+          <w:instrText xml:space="preserve"> PAGEREF _Toc193825301 \h </w:instrText>
         </w:r>
         <w:r>
           <w:rPr>
@@ -2247,7 +2269,7 @@
           <w:lang w:val="vi-VN" w:eastAsia="vi-VN"/>
         </w:rPr>
       </w:pPr>
-      <w:hyperlink w:anchor="_Toc193723389" w:history="1">
+      <w:hyperlink w:anchor="_Toc193825302" w:history="1">
         <w:r>
           <w:rPr>
             <w:rStyle w:val="Hyperlink"/>
@@ -2275,7 +2297,7 @@
             <w:noProof/>
             <w:webHidden/>
           </w:rPr>
-          <w:instrText xml:space="preserve"> PAGEREF _Toc193723389 \h </w:instrText>
+          <w:instrText xml:space="preserve"> PAGEREF _Toc193825302 \h </w:instrText>
         </w:r>
         <w:r>
           <w:rPr>
@@ -2322,7 +2344,7 @@
           <w:lang w:val="vi-VN" w:eastAsia="vi-VN"/>
         </w:rPr>
       </w:pPr>
-      <w:hyperlink w:anchor="_Toc193723390" w:history="1">
+      <w:hyperlink w:anchor="_Toc193825303" w:history="1">
         <w:r>
           <w:rPr>
             <w:rStyle w:val="Hyperlink"/>
@@ -2369,7 +2391,7 @@
             <w:noProof/>
             <w:webHidden/>
           </w:rPr>
-          <w:instrText xml:space="preserve"> PAGEREF _Toc193723390 \h </w:instrText>
+          <w:instrText xml:space="preserve"> PAGEREF _Toc193825303 \h </w:instrText>
         </w:r>
         <w:r>
           <w:rPr>
@@ -2414,7 +2436,7 @@
           <w:lang w:val="vi-VN" w:eastAsia="vi-VN"/>
         </w:rPr>
       </w:pPr>
-      <w:hyperlink w:anchor="_Toc193723391" w:history="1">
+      <w:hyperlink w:anchor="_Toc193825304" w:history="1">
         <w:r>
           <w:rPr>
             <w:rStyle w:val="Hyperlink"/>
@@ -2442,7 +2464,7 @@
             <w:noProof/>
             <w:webHidden/>
           </w:rPr>
-          <w:instrText xml:space="preserve"> PAGEREF _Toc193723391 \h </w:instrText>
+          <w:instrText xml:space="preserve"> PAGEREF _Toc193825304 \h </w:instrText>
         </w:r>
         <w:r>
           <w:rPr>
@@ -2487,7 +2509,7 @@
           <w:lang w:val="vi-VN" w:eastAsia="vi-VN"/>
         </w:rPr>
       </w:pPr>
-      <w:hyperlink w:anchor="_Toc193723392" w:history="1">
+      <w:hyperlink w:anchor="_Toc193825305" w:history="1">
         <w:r>
           <w:rPr>
             <w:rStyle w:val="Hyperlink"/>
@@ -2515,7 +2537,7 @@
             <w:noProof/>
             <w:webHidden/>
           </w:rPr>
-          <w:instrText xml:space="preserve"> PAGEREF _Toc193723392 \h </w:instrText>
+          <w:instrText xml:space="preserve"> PAGEREF _Toc193825305 \h </w:instrText>
         </w:r>
         <w:r>
           <w:rPr>
@@ -2560,7 +2582,7 @@
           <w:lang w:val="vi-VN" w:eastAsia="vi-VN"/>
         </w:rPr>
       </w:pPr>
-      <w:hyperlink w:anchor="_Toc193723393" w:history="1">
+      <w:hyperlink w:anchor="_Toc193825306" w:history="1">
         <w:r>
           <w:rPr>
             <w:rStyle w:val="Hyperlink"/>
@@ -2588,7 +2610,7 @@
             <w:noProof/>
             <w:webHidden/>
           </w:rPr>
-          <w:instrText xml:space="preserve"> PAGEREF _Toc193723393 \h </w:instrText>
+          <w:instrText xml:space="preserve"> PAGEREF _Toc193825306 \h </w:instrText>
         </w:r>
         <w:r>
           <w:rPr>
@@ -2633,7 +2655,7 @@
           <w:lang w:val="vi-VN" w:eastAsia="vi-VN"/>
         </w:rPr>
       </w:pPr>
-      <w:hyperlink w:anchor="_Toc193723394" w:history="1">
+      <w:hyperlink w:anchor="_Toc193825307" w:history="1">
         <w:r>
           <w:rPr>
             <w:rStyle w:val="Hyperlink"/>
@@ -2661,7 +2683,7 @@
             <w:noProof/>
             <w:webHidden/>
           </w:rPr>
-          <w:instrText xml:space="preserve"> PAGEREF _Toc193723394 \h </w:instrText>
+          <w:instrText xml:space="preserve"> PAGEREF _Toc193825307 \h </w:instrText>
         </w:r>
         <w:r>
           <w:rPr>
@@ -2706,7 +2728,7 @@
           <w:lang w:val="vi-VN" w:eastAsia="vi-VN"/>
         </w:rPr>
       </w:pPr>
-      <w:hyperlink w:anchor="_Toc193723395" w:history="1">
+      <w:hyperlink w:anchor="_Toc193825308" w:history="1">
         <w:r>
           <w:rPr>
             <w:rStyle w:val="Hyperlink"/>
@@ -2734,7 +2756,7 @@
             <w:noProof/>
             <w:webHidden/>
           </w:rPr>
-          <w:instrText xml:space="preserve"> PAGEREF _Toc193723395 \h </w:instrText>
+          <w:instrText xml:space="preserve"> PAGEREF _Toc193825308 \h </w:instrText>
         </w:r>
         <w:r>
           <w:rPr>
@@ -2779,7 +2801,7 @@
           <w:lang w:val="vi-VN" w:eastAsia="vi-VN"/>
         </w:rPr>
       </w:pPr>
-      <w:hyperlink w:anchor="_Toc193723396" w:history="1">
+      <w:hyperlink w:anchor="_Toc193825309" w:history="1">
         <w:r>
           <w:rPr>
             <w:rStyle w:val="Hyperlink"/>
@@ -2807,7 +2829,7 @@
             <w:noProof/>
             <w:webHidden/>
           </w:rPr>
-          <w:instrText xml:space="preserve"> PAGEREF _Toc193723396 \h </w:instrText>
+          <w:instrText xml:space="preserve"> PAGEREF _Toc193825309 \h </w:instrText>
         </w:r>
         <w:r>
           <w:rPr>
@@ -2852,7 +2874,7 @@
           <w:lang w:val="vi-VN" w:eastAsia="vi-VN"/>
         </w:rPr>
       </w:pPr>
-      <w:hyperlink w:anchor="_Toc193723397" w:history="1">
+      <w:hyperlink w:anchor="_Toc193825310" w:history="1">
         <w:r>
           <w:rPr>
             <w:rStyle w:val="Hyperlink"/>
@@ -2880,7 +2902,7 @@
             <w:noProof/>
             <w:webHidden/>
           </w:rPr>
-          <w:instrText xml:space="preserve"> PAGEREF _Toc193723397 \h </w:instrText>
+          <w:instrText xml:space="preserve"> PAGEREF _Toc193825310 \h </w:instrText>
         </w:r>
         <w:r>
           <w:rPr>
@@ -2925,7 +2947,7 @@
           <w:lang w:val="vi-VN" w:eastAsia="vi-VN"/>
         </w:rPr>
       </w:pPr>
-      <w:hyperlink w:anchor="_Toc193723398" w:history="1">
+      <w:hyperlink w:anchor="_Toc193825311" w:history="1">
         <w:r>
           <w:rPr>
             <w:rStyle w:val="Hyperlink"/>
@@ -2953,7 +2975,7 @@
             <w:noProof/>
             <w:webHidden/>
           </w:rPr>
-          <w:instrText xml:space="preserve"> PAGEREF _Toc193723398 \h </w:instrText>
+          <w:instrText xml:space="preserve"> PAGEREF _Toc193825311 \h </w:instrText>
         </w:r>
         <w:r>
           <w:rPr>
@@ -2998,7 +3020,7 @@
           <w:lang w:val="vi-VN" w:eastAsia="vi-VN"/>
         </w:rPr>
       </w:pPr>
-      <w:hyperlink w:anchor="_Toc193723399" w:history="1">
+      <w:hyperlink w:anchor="_Toc193825312" w:history="1">
         <w:r>
           <w:rPr>
             <w:rStyle w:val="Hyperlink"/>
@@ -3026,7 +3048,7 @@
             <w:noProof/>
             <w:webHidden/>
           </w:rPr>
-          <w:instrText xml:space="preserve"> PAGEREF _Toc193723399 \h </w:instrText>
+          <w:instrText xml:space="preserve"> PAGEREF _Toc193825312 \h </w:instrText>
         </w:r>
         <w:r>
           <w:rPr>
@@ -3071,7 +3093,7 @@
           <w:lang w:val="vi-VN" w:eastAsia="vi-VN"/>
         </w:rPr>
       </w:pPr>
-      <w:hyperlink w:anchor="_Toc193723400" w:history="1">
+      <w:hyperlink w:anchor="_Toc193825313" w:history="1">
         <w:r>
           <w:rPr>
             <w:rStyle w:val="Hyperlink"/>
@@ -3099,7 +3121,7 @@
             <w:noProof/>
             <w:webHidden/>
           </w:rPr>
-          <w:instrText xml:space="preserve"> PAGEREF _Toc193723400 \h </w:instrText>
+          <w:instrText xml:space="preserve"> PAGEREF _Toc193825313 \h </w:instrText>
         </w:r>
         <w:r>
           <w:rPr>
@@ -3144,7 +3166,7 @@
           <w:lang w:val="vi-VN" w:eastAsia="vi-VN"/>
         </w:rPr>
       </w:pPr>
-      <w:hyperlink w:anchor="_Toc193723401" w:history="1">
+      <w:hyperlink w:anchor="_Toc193825314" w:history="1">
         <w:r>
           <w:rPr>
             <w:rStyle w:val="Hyperlink"/>
@@ -3172,7 +3194,7 @@
             <w:noProof/>
             <w:webHidden/>
           </w:rPr>
-          <w:instrText xml:space="preserve"> PAGEREF _Toc193723401 \h </w:instrText>
+          <w:instrText xml:space="preserve"> PAGEREF _Toc193825314 \h </w:instrText>
         </w:r>
         <w:r>
           <w:rPr>
@@ -3217,7 +3239,7 @@
           <w:lang w:val="vi-VN" w:eastAsia="vi-VN"/>
         </w:rPr>
       </w:pPr>
-      <w:hyperlink w:anchor="_Toc193723402" w:history="1">
+      <w:hyperlink w:anchor="_Toc193825315" w:history="1">
         <w:r>
           <w:rPr>
             <w:rStyle w:val="Hyperlink"/>
@@ -3245,7 +3267,7 @@
             <w:noProof/>
             <w:webHidden/>
           </w:rPr>
-          <w:instrText xml:space="preserve"> PAGEREF _Toc193723402 \h </w:instrText>
+          <w:instrText xml:space="preserve"> PAGEREF _Toc193825315 \h </w:instrText>
         </w:r>
         <w:r>
           <w:rPr>
@@ -3290,7 +3312,7 @@
           <w:lang w:val="vi-VN" w:eastAsia="vi-VN"/>
         </w:rPr>
       </w:pPr>
-      <w:hyperlink w:anchor="_Toc193723403" w:history="1">
+      <w:hyperlink w:anchor="_Toc193825316" w:history="1">
         <w:r>
           <w:rPr>
             <w:rStyle w:val="Hyperlink"/>
@@ -3318,7 +3340,7 @@
             <w:noProof/>
             <w:webHidden/>
           </w:rPr>
-          <w:instrText xml:space="preserve"> PAGEREF _Toc193723403 \h </w:instrText>
+          <w:instrText xml:space="preserve"> PAGEREF _Toc193825316 \h </w:instrText>
         </w:r>
         <w:r>
           <w:rPr>
@@ -3363,7 +3385,7 @@
           <w:lang w:val="vi-VN" w:eastAsia="vi-VN"/>
         </w:rPr>
       </w:pPr>
-      <w:hyperlink w:anchor="_Toc193723404" w:history="1">
+      <w:hyperlink w:anchor="_Toc193825317" w:history="1">
         <w:r>
           <w:rPr>
             <w:rStyle w:val="Hyperlink"/>
@@ -3391,7 +3413,7 @@
             <w:noProof/>
             <w:webHidden/>
           </w:rPr>
-          <w:instrText xml:space="preserve"> PAGEREF _Toc193723404 \h </w:instrText>
+          <w:instrText xml:space="preserve"> PAGEREF _Toc193825317 \h </w:instrText>
         </w:r>
         <w:r>
           <w:rPr>
@@ -3436,7 +3458,7 @@
           <w:lang w:val="vi-VN" w:eastAsia="vi-VN"/>
         </w:rPr>
       </w:pPr>
-      <w:hyperlink w:anchor="_Toc193723405" w:history="1">
+      <w:hyperlink w:anchor="_Toc193825318" w:history="1">
         <w:r>
           <w:rPr>
             <w:rStyle w:val="Hyperlink"/>
@@ -3464,7 +3486,7 @@
             <w:noProof/>
             <w:webHidden/>
           </w:rPr>
-          <w:instrText xml:space="preserve"> PAGEREF _Toc193723405 \h </w:instrText>
+          <w:instrText xml:space="preserve"> PAGEREF _Toc193825318 \h </w:instrText>
         </w:r>
         <w:r>
           <w:rPr>
@@ -3509,7 +3531,7 @@
           <w:lang w:val="vi-VN" w:eastAsia="vi-VN"/>
         </w:rPr>
       </w:pPr>
-      <w:hyperlink w:anchor="_Toc193723406" w:history="1">
+      <w:hyperlink w:anchor="_Toc193825319" w:history="1">
         <w:r>
           <w:rPr>
             <w:rStyle w:val="Hyperlink"/>
@@ -3537,7 +3559,7 @@
             <w:noProof/>
             <w:webHidden/>
           </w:rPr>
-          <w:instrText xml:space="preserve"> PAGEREF _Toc193723406 \h </w:instrText>
+          <w:instrText xml:space="preserve"> PAGEREF _Toc193825319 \h </w:instrText>
         </w:r>
         <w:r>
           <w:rPr>
@@ -3582,7 +3604,7 @@
           <w:lang w:val="vi-VN" w:eastAsia="vi-VN"/>
         </w:rPr>
       </w:pPr>
-      <w:hyperlink w:anchor="_Toc193723407" w:history="1">
+      <w:hyperlink w:anchor="_Toc193825320" w:history="1">
         <w:r>
           <w:rPr>
             <w:rStyle w:val="Hyperlink"/>
@@ -3610,7 +3632,7 @@
             <w:noProof/>
             <w:webHidden/>
           </w:rPr>
-          <w:instrText xml:space="preserve"> PAGEREF _Toc193723407 \h </w:instrText>
+          <w:instrText xml:space="preserve"> PAGEREF _Toc193825320 \h </w:instrText>
         </w:r>
         <w:r>
           <w:rPr>
@@ -3655,7 +3677,7 @@
           <w:lang w:val="vi-VN" w:eastAsia="vi-VN"/>
         </w:rPr>
       </w:pPr>
-      <w:hyperlink w:anchor="_Toc193723408" w:history="1">
+      <w:hyperlink w:anchor="_Toc193825321" w:history="1">
         <w:r>
           <w:rPr>
             <w:rStyle w:val="Hyperlink"/>
@@ -3683,7 +3705,7 @@
             <w:noProof/>
             <w:webHidden/>
           </w:rPr>
-          <w:instrText xml:space="preserve"> PAGEREF _Toc193723408 \h </w:instrText>
+          <w:instrText xml:space="preserve"> PAGEREF _Toc193825321 \h </w:instrText>
         </w:r>
         <w:r>
           <w:rPr>
@@ -3728,7 +3750,7 @@
           <w:lang w:val="vi-VN" w:eastAsia="vi-VN"/>
         </w:rPr>
       </w:pPr>
-      <w:hyperlink w:anchor="_Toc193723409" w:history="1">
+      <w:hyperlink w:anchor="_Toc193825322" w:history="1">
         <w:r>
           <w:rPr>
             <w:rStyle w:val="Hyperlink"/>
@@ -3756,7 +3778,7 @@
             <w:noProof/>
             <w:webHidden/>
           </w:rPr>
-          <w:instrText xml:space="preserve"> PAGEREF _Toc193723409 \h </w:instrText>
+          <w:instrText xml:space="preserve"> PAGEREF _Toc193825322 \h </w:instrText>
         </w:r>
         <w:r>
           <w:rPr>
@@ -3801,7 +3823,7 @@
           <w:lang w:val="vi-VN" w:eastAsia="vi-VN"/>
         </w:rPr>
       </w:pPr>
-      <w:hyperlink w:anchor="_Toc193723410" w:history="1">
+      <w:hyperlink w:anchor="_Toc193825323" w:history="1">
         <w:r>
           <w:rPr>
             <w:rStyle w:val="Hyperlink"/>
@@ -3829,7 +3851,7 @@
             <w:noProof/>
             <w:webHidden/>
           </w:rPr>
-          <w:instrText xml:space="preserve"> PAGEREF _Toc193723410 \h </w:instrText>
+          <w:instrText xml:space="preserve"> PAGEREF _Toc193825323 \h </w:instrText>
         </w:r>
         <w:r>
           <w:rPr>
@@ -3874,7 +3896,7 @@
           <w:lang w:val="vi-VN" w:eastAsia="vi-VN"/>
         </w:rPr>
       </w:pPr>
-      <w:hyperlink w:anchor="_Toc193723411" w:history="1">
+      <w:hyperlink w:anchor="_Toc193825324" w:history="1">
         <w:r>
           <w:rPr>
             <w:rStyle w:val="Hyperlink"/>
@@ -3902,7 +3924,7 @@
             <w:noProof/>
             <w:webHidden/>
           </w:rPr>
-          <w:instrText xml:space="preserve"> PAGEREF _Toc193723411 \h </w:instrText>
+          <w:instrText xml:space="preserve"> PAGEREF _Toc193825324 \h </w:instrText>
         </w:r>
         <w:r>
           <w:rPr>
@@ -3947,7 +3969,7 @@
           <w:lang w:val="vi-VN" w:eastAsia="vi-VN"/>
         </w:rPr>
       </w:pPr>
-      <w:hyperlink w:anchor="_Toc193723412" w:history="1">
+      <w:hyperlink w:anchor="_Toc193825325" w:history="1">
         <w:r>
           <w:rPr>
             <w:rStyle w:val="Hyperlink"/>
@@ -3975,7 +3997,7 @@
             <w:noProof/>
             <w:webHidden/>
           </w:rPr>
-          <w:instrText xml:space="preserve"> PAGEREF _Toc193723412 \h </w:instrText>
+          <w:instrText xml:space="preserve"> PAGEREF _Toc193825325 \h </w:instrText>
         </w:r>
         <w:r>
           <w:rPr>
@@ -3995,7 +4017,7 @@
             <w:noProof/>
             <w:webHidden/>
           </w:rPr>
-          <w:t>9</w:t>
+          <w:t>10</w:t>
         </w:r>
         <w:r>
           <w:rPr>
@@ -4022,7 +4044,7 @@
           <w:lang w:val="vi-VN" w:eastAsia="vi-VN"/>
         </w:rPr>
       </w:pPr>
-      <w:hyperlink w:anchor="_Toc193723413" w:history="1">
+      <w:hyperlink w:anchor="_Toc193825326" w:history="1">
         <w:r>
           <w:rPr>
             <w:rStyle w:val="Hyperlink"/>
@@ -4069,7 +4091,7 @@
             <w:noProof/>
             <w:webHidden/>
           </w:rPr>
-          <w:instrText xml:space="preserve"> PAGEREF _Toc193723413 \h </w:instrText>
+          <w:instrText xml:space="preserve"> PAGEREF _Toc193825326 \h </w:instrText>
         </w:r>
         <w:r>
           <w:rPr>
@@ -4114,7 +4136,7 @@
           <w:lang w:val="vi-VN" w:eastAsia="vi-VN"/>
         </w:rPr>
       </w:pPr>
-      <w:hyperlink w:anchor="_Toc193723414" w:history="1">
+      <w:hyperlink w:anchor="_Toc193825327" w:history="1">
         <w:r>
           <w:rPr>
             <w:rStyle w:val="Hyperlink"/>
@@ -4142,7 +4164,7 @@
             <w:noProof/>
             <w:webHidden/>
           </w:rPr>
-          <w:instrText xml:space="preserve"> PAGEREF _Toc193723414 \h </w:instrText>
+          <w:instrText xml:space="preserve"> PAGEREF _Toc193825327 \h </w:instrText>
         </w:r>
         <w:r>
           <w:rPr>
@@ -4187,7 +4209,7 @@
           <w:lang w:val="vi-VN" w:eastAsia="vi-VN"/>
         </w:rPr>
       </w:pPr>
-      <w:hyperlink w:anchor="_Toc193723415" w:history="1">
+      <w:hyperlink w:anchor="_Toc193825328" w:history="1">
         <w:r>
           <w:rPr>
             <w:rStyle w:val="Hyperlink"/>
@@ -4215,7 +4237,7 @@
             <w:noProof/>
             <w:webHidden/>
           </w:rPr>
-          <w:instrText xml:space="preserve"> PAGEREF _Toc193723415 \h </w:instrText>
+          <w:instrText xml:space="preserve"> PAGEREF _Toc193825328 \h </w:instrText>
         </w:r>
         <w:r>
           <w:rPr>
@@ -4260,7 +4282,7 @@
           <w:lang w:val="vi-VN" w:eastAsia="vi-VN"/>
         </w:rPr>
       </w:pPr>
-      <w:hyperlink w:anchor="_Toc193723416" w:history="1">
+      <w:hyperlink w:anchor="_Toc193825329" w:history="1">
         <w:r>
           <w:rPr>
             <w:rStyle w:val="Hyperlink"/>
@@ -4288,7 +4310,7 @@
             <w:noProof/>
             <w:webHidden/>
           </w:rPr>
-          <w:instrText xml:space="preserve"> PAGEREF _Toc193723416 \h </w:instrText>
+          <w:instrText xml:space="preserve"> PAGEREF _Toc193825329 \h </w:instrText>
         </w:r>
         <w:r>
           <w:rPr>
@@ -4333,7 +4355,7 @@
           <w:lang w:val="vi-VN" w:eastAsia="vi-VN"/>
         </w:rPr>
       </w:pPr>
-      <w:hyperlink w:anchor="_Toc193723417" w:history="1">
+      <w:hyperlink w:anchor="_Toc193825330" w:history="1">
         <w:r>
           <w:rPr>
             <w:rStyle w:val="Hyperlink"/>
@@ -4361,7 +4383,7 @@
             <w:noProof/>
             <w:webHidden/>
           </w:rPr>
-          <w:instrText xml:space="preserve"> PAGEREF _Toc193723417 \h </w:instrText>
+          <w:instrText xml:space="preserve"> PAGEREF _Toc193825330 \h </w:instrText>
         </w:r>
         <w:r>
           <w:rPr>
@@ -4408,7 +4430,7 @@
           <w:lang w:val="vi-VN" w:eastAsia="vi-VN"/>
         </w:rPr>
       </w:pPr>
-      <w:hyperlink w:anchor="_Toc193723418" w:history="1">
+      <w:hyperlink w:anchor="_Toc193825331" w:history="1">
         <w:r>
           <w:rPr>
             <w:rStyle w:val="Hyperlink"/>
@@ -4455,7 +4477,7 @@
             <w:noProof/>
             <w:webHidden/>
           </w:rPr>
-          <w:instrText xml:space="preserve"> PAGEREF _Toc193723418 \h </w:instrText>
+          <w:instrText xml:space="preserve"> PAGEREF _Toc193825331 \h </w:instrText>
         </w:r>
         <w:r>
           <w:rPr>
@@ -4500,7 +4522,7 @@
           <w:lang w:val="vi-VN" w:eastAsia="vi-VN"/>
         </w:rPr>
       </w:pPr>
-      <w:hyperlink w:anchor="_Toc193723419" w:history="1">
+      <w:hyperlink w:anchor="_Toc193825332" w:history="1">
         <w:r>
           <w:rPr>
             <w:rStyle w:val="Hyperlink"/>
@@ -4528,7 +4550,7 @@
             <w:noProof/>
             <w:webHidden/>
           </w:rPr>
-          <w:instrText xml:space="preserve"> PAGEREF _Toc193723419 \h </w:instrText>
+          <w:instrText xml:space="preserve"> PAGEREF _Toc193825332 \h </w:instrText>
         </w:r>
         <w:r>
           <w:rPr>
@@ -4573,7 +4595,7 @@
           <w:lang w:val="vi-VN" w:eastAsia="vi-VN"/>
         </w:rPr>
       </w:pPr>
-      <w:hyperlink w:anchor="_Toc193723420" w:history="1">
+      <w:hyperlink w:anchor="_Toc193825333" w:history="1">
         <w:r>
           <w:rPr>
             <w:rStyle w:val="Hyperlink"/>
@@ -4601,7 +4623,7 @@
             <w:noProof/>
             <w:webHidden/>
           </w:rPr>
-          <w:instrText xml:space="preserve"> PAGEREF _Toc193723420 \h </w:instrText>
+          <w:instrText xml:space="preserve"> PAGEREF _Toc193825333 \h </w:instrText>
         </w:r>
         <w:r>
           <w:rPr>
@@ -4646,7 +4668,7 @@
           <w:lang w:val="vi-VN" w:eastAsia="vi-VN"/>
         </w:rPr>
       </w:pPr>
-      <w:hyperlink w:anchor="_Toc193723421" w:history="1">
+      <w:hyperlink w:anchor="_Toc193825334" w:history="1">
         <w:r>
           <w:rPr>
             <w:rStyle w:val="Hyperlink"/>
@@ -4674,7 +4696,7 @@
             <w:noProof/>
             <w:webHidden/>
           </w:rPr>
-          <w:instrText xml:space="preserve"> PAGEREF _Toc193723421 \h </w:instrText>
+          <w:instrText xml:space="preserve"> PAGEREF _Toc193825334 \h </w:instrText>
         </w:r>
         <w:r>
           <w:rPr>
@@ -4719,7 +4741,7 @@
           <w:lang w:val="vi-VN" w:eastAsia="vi-VN"/>
         </w:rPr>
       </w:pPr>
-      <w:hyperlink w:anchor="_Toc193723422" w:history="1">
+      <w:hyperlink w:anchor="_Toc193825335" w:history="1">
         <w:r>
           <w:rPr>
             <w:rStyle w:val="Hyperlink"/>
@@ -4747,7 +4769,7 @@
             <w:noProof/>
             <w:webHidden/>
           </w:rPr>
-          <w:instrText xml:space="preserve"> PAGEREF _Toc193723422 \h </w:instrText>
+          <w:instrText xml:space="preserve"> PAGEREF _Toc193825335 \h </w:instrText>
         </w:r>
         <w:r>
           <w:rPr>
@@ -4792,7 +4814,7 @@
           <w:lang w:val="vi-VN" w:eastAsia="vi-VN"/>
         </w:rPr>
       </w:pPr>
-      <w:hyperlink w:anchor="_Toc193723423" w:history="1">
+      <w:hyperlink w:anchor="_Toc193825336" w:history="1">
         <w:r>
           <w:rPr>
             <w:rStyle w:val="Hyperlink"/>
@@ -4820,7 +4842,7 @@
             <w:noProof/>
             <w:webHidden/>
           </w:rPr>
-          <w:instrText xml:space="preserve"> PAGEREF _Toc193723423 \h </w:instrText>
+          <w:instrText xml:space="preserve"> PAGEREF _Toc193825336 \h </w:instrText>
         </w:r>
         <w:r>
           <w:rPr>
@@ -4865,7 +4887,7 @@
           <w:lang w:val="vi-VN" w:eastAsia="vi-VN"/>
         </w:rPr>
       </w:pPr>
-      <w:hyperlink w:anchor="_Toc193723424" w:history="1">
+      <w:hyperlink w:anchor="_Toc193825337" w:history="1">
         <w:r>
           <w:rPr>
             <w:rStyle w:val="Hyperlink"/>
@@ -4893,7 +4915,7 @@
             <w:noProof/>
             <w:webHidden/>
           </w:rPr>
-          <w:instrText xml:space="preserve"> PAGEREF _Toc193723424 \h </w:instrText>
+          <w:instrText xml:space="preserve"> PAGEREF _Toc193825337 \h </w:instrText>
         </w:r>
         <w:r>
           <w:rPr>
@@ -4938,7 +4960,7 @@
           <w:lang w:val="vi-VN" w:eastAsia="vi-VN"/>
         </w:rPr>
       </w:pPr>
-      <w:hyperlink w:anchor="_Toc193723425" w:history="1">
+      <w:hyperlink w:anchor="_Toc193825338" w:history="1">
         <w:r>
           <w:rPr>
             <w:rStyle w:val="Hyperlink"/>
@@ -4966,7 +4988,7 @@
             <w:noProof/>
             <w:webHidden/>
           </w:rPr>
-          <w:instrText xml:space="preserve"> PAGEREF _Toc193723425 \h </w:instrText>
+          <w:instrText xml:space="preserve"> PAGEREF _Toc193825338 \h </w:instrText>
         </w:r>
         <w:r>
           <w:rPr>
@@ -5011,7 +5033,7 @@
           <w:lang w:val="vi-VN" w:eastAsia="vi-VN"/>
         </w:rPr>
       </w:pPr>
-      <w:hyperlink w:anchor="_Toc193723426" w:history="1">
+      <w:hyperlink w:anchor="_Toc193825339" w:history="1">
         <w:r>
           <w:rPr>
             <w:rStyle w:val="Hyperlink"/>
@@ -5039,7 +5061,7 @@
             <w:noProof/>
             <w:webHidden/>
           </w:rPr>
-          <w:instrText xml:space="preserve"> PAGEREF _Toc193723426 \h </w:instrText>
+          <w:instrText xml:space="preserve"> PAGEREF _Toc193825339 \h </w:instrText>
         </w:r>
         <w:r>
           <w:rPr>
@@ -5084,7 +5106,7 @@
           <w:lang w:val="vi-VN" w:eastAsia="vi-VN"/>
         </w:rPr>
       </w:pPr>
-      <w:hyperlink w:anchor="_Toc193723427" w:history="1">
+      <w:hyperlink w:anchor="_Toc193825340" w:history="1">
         <w:r>
           <w:rPr>
             <w:rStyle w:val="Hyperlink"/>
@@ -5112,7 +5134,7 @@
             <w:noProof/>
             <w:webHidden/>
           </w:rPr>
-          <w:instrText xml:space="preserve"> PAGEREF _Toc193723427 \h </w:instrText>
+          <w:instrText xml:space="preserve"> PAGEREF _Toc193825340 \h </w:instrText>
         </w:r>
         <w:r>
           <w:rPr>
@@ -5157,7 +5179,7 @@
           <w:lang w:val="vi-VN" w:eastAsia="vi-VN"/>
         </w:rPr>
       </w:pPr>
-      <w:hyperlink w:anchor="_Toc193723428" w:history="1">
+      <w:hyperlink w:anchor="_Toc193825341" w:history="1">
         <w:r>
           <w:rPr>
             <w:rStyle w:val="Hyperlink"/>
@@ -5185,7 +5207,7 @@
             <w:noProof/>
             <w:webHidden/>
           </w:rPr>
-          <w:instrText xml:space="preserve"> PAGEREF _Toc193723428 \h </w:instrText>
+          <w:instrText xml:space="preserve"> PAGEREF _Toc193825341 \h </w:instrText>
         </w:r>
         <w:r>
           <w:rPr>
@@ -5230,7 +5252,7 @@
           <w:lang w:val="vi-VN" w:eastAsia="vi-VN"/>
         </w:rPr>
       </w:pPr>
-      <w:hyperlink w:anchor="_Toc193723429" w:history="1">
+      <w:hyperlink w:anchor="_Toc193825342" w:history="1">
         <w:r>
           <w:rPr>
             <w:rStyle w:val="Hyperlink"/>
@@ -5258,7 +5280,7 @@
             <w:noProof/>
             <w:webHidden/>
           </w:rPr>
-          <w:instrText xml:space="preserve"> PAGEREF _Toc193723429 \h </w:instrText>
+          <w:instrText xml:space="preserve"> PAGEREF _Toc193825342 \h </w:instrText>
         </w:r>
         <w:r>
           <w:rPr>
@@ -5303,7 +5325,7 @@
           <w:lang w:val="vi-VN" w:eastAsia="vi-VN"/>
         </w:rPr>
       </w:pPr>
-      <w:hyperlink w:anchor="_Toc193723430" w:history="1">
+      <w:hyperlink w:anchor="_Toc193825343" w:history="1">
         <w:r>
           <w:rPr>
             <w:rStyle w:val="Hyperlink"/>
@@ -5331,7 +5353,7 @@
             <w:noProof/>
             <w:webHidden/>
           </w:rPr>
-          <w:instrText xml:space="preserve"> PAGEREF _Toc193723430 \h </w:instrText>
+          <w:instrText xml:space="preserve"> PAGEREF _Toc193825343 \h </w:instrText>
         </w:r>
         <w:r>
           <w:rPr>
@@ -5376,7 +5398,7 @@
           <w:lang w:val="vi-VN" w:eastAsia="vi-VN"/>
         </w:rPr>
       </w:pPr>
-      <w:hyperlink w:anchor="_Toc193723431" w:history="1">
+      <w:hyperlink w:anchor="_Toc193825344" w:history="1">
         <w:r>
           <w:rPr>
             <w:rStyle w:val="Hyperlink"/>
@@ -5404,7 +5426,7 @@
             <w:noProof/>
             <w:webHidden/>
           </w:rPr>
-          <w:instrText xml:space="preserve"> PAGEREF _Toc193723431 \h </w:instrText>
+          <w:instrText xml:space="preserve"> PAGEREF _Toc193825344 \h </w:instrText>
         </w:r>
         <w:r>
           <w:rPr>
@@ -5449,7 +5471,7 @@
           <w:lang w:val="vi-VN" w:eastAsia="vi-VN"/>
         </w:rPr>
       </w:pPr>
-      <w:hyperlink w:anchor="_Toc193723432" w:history="1">
+      <w:hyperlink w:anchor="_Toc193825345" w:history="1">
         <w:r>
           <w:rPr>
             <w:rStyle w:val="Hyperlink"/>
@@ -5477,7 +5499,7 @@
             <w:noProof/>
             <w:webHidden/>
           </w:rPr>
-          <w:instrText xml:space="preserve"> PAGEREF _Toc193723432 \h </w:instrText>
+          <w:instrText xml:space="preserve"> PAGEREF _Toc193825345 \h </w:instrText>
         </w:r>
         <w:r>
           <w:rPr>
@@ -5522,7 +5544,7 @@
           <w:lang w:val="vi-VN" w:eastAsia="vi-VN"/>
         </w:rPr>
       </w:pPr>
-      <w:hyperlink w:anchor="_Toc193723433" w:history="1">
+      <w:hyperlink w:anchor="_Toc193825346" w:history="1">
         <w:r>
           <w:rPr>
             <w:rStyle w:val="Hyperlink"/>
@@ -5550,7 +5572,7 @@
             <w:noProof/>
             <w:webHidden/>
           </w:rPr>
-          <w:instrText xml:space="preserve"> PAGEREF _Toc193723433 \h </w:instrText>
+          <w:instrText xml:space="preserve"> PAGEREF _Toc193825346 \h </w:instrText>
         </w:r>
         <w:r>
           <w:rPr>
@@ -5595,7 +5617,7 @@
           <w:lang w:val="vi-VN" w:eastAsia="vi-VN"/>
         </w:rPr>
       </w:pPr>
-      <w:hyperlink w:anchor="_Toc193723434" w:history="1">
+      <w:hyperlink w:anchor="_Toc193825347" w:history="1">
         <w:r>
           <w:rPr>
             <w:rStyle w:val="Hyperlink"/>
@@ -5623,7 +5645,7 @@
             <w:noProof/>
             <w:webHidden/>
           </w:rPr>
-          <w:instrText xml:space="preserve"> PAGEREF _Toc193723434 \h </w:instrText>
+          <w:instrText xml:space="preserve"> PAGEREF _Toc193825347 \h </w:instrText>
         </w:r>
         <w:r>
           <w:rPr>
@@ -5668,7 +5690,7 @@
           <w:lang w:val="vi-VN" w:eastAsia="vi-VN"/>
         </w:rPr>
       </w:pPr>
-      <w:hyperlink w:anchor="_Toc193723435" w:history="1">
+      <w:hyperlink w:anchor="_Toc193825348" w:history="1">
         <w:r>
           <w:rPr>
             <w:rStyle w:val="Hyperlink"/>
@@ -5696,7 +5718,7 @@
             <w:noProof/>
             <w:webHidden/>
           </w:rPr>
-          <w:instrText xml:space="preserve"> PAGEREF _Toc193723435 \h </w:instrText>
+          <w:instrText xml:space="preserve"> PAGEREF _Toc193825348 \h </w:instrText>
         </w:r>
         <w:r>
           <w:rPr>
@@ -5742,7 +5764,7 @@
           <w:lang w:val="vi-VN" w:eastAsia="vi-VN"/>
         </w:rPr>
       </w:pPr>
-      <w:hyperlink w:anchor="_Toc193723436" w:history="1">
+      <w:hyperlink w:anchor="_Toc193825349" w:history="1">
         <w:r>
           <w:rPr>
             <w:rStyle w:val="Hyperlink"/>
@@ -5770,7 +5792,7 @@
             <w:noProof/>
             <w:webHidden/>
           </w:rPr>
-          <w:instrText xml:space="preserve"> PAGEREF _Toc193723436 \h </w:instrText>
+          <w:instrText xml:space="preserve"> PAGEREF _Toc193825349 \h </w:instrText>
         </w:r>
         <w:r>
           <w:rPr>
@@ -5815,7 +5837,7 @@
           <w:lang w:val="vi-VN" w:eastAsia="vi-VN"/>
         </w:rPr>
       </w:pPr>
-      <w:hyperlink w:anchor="_Toc193723437" w:history="1">
+      <w:hyperlink w:anchor="_Toc193825350" w:history="1">
         <w:r>
           <w:rPr>
             <w:rStyle w:val="Hyperlink"/>
@@ -5843,7 +5865,7 @@
             <w:noProof/>
             <w:webHidden/>
           </w:rPr>
-          <w:instrText xml:space="preserve"> PAGEREF _Toc193723437 \h </w:instrText>
+          <w:instrText xml:space="preserve"> PAGEREF _Toc193825350 \h </w:instrText>
         </w:r>
         <w:r>
           <w:rPr>
@@ -5888,7 +5910,7 @@
           <w:lang w:val="vi-VN" w:eastAsia="vi-VN"/>
         </w:rPr>
       </w:pPr>
-      <w:hyperlink w:anchor="_Toc193723438" w:history="1">
+      <w:hyperlink w:anchor="_Toc193825351" w:history="1">
         <w:r>
           <w:rPr>
             <w:rStyle w:val="Hyperlink"/>
@@ -5916,7 +5938,7 @@
             <w:noProof/>
             <w:webHidden/>
           </w:rPr>
-          <w:instrText xml:space="preserve"> PAGEREF _Toc193723438 \h </w:instrText>
+          <w:instrText xml:space="preserve"> PAGEREF _Toc193825351 \h </w:instrText>
         </w:r>
         <w:r>
           <w:rPr>
@@ -5962,7 +5984,7 @@
           <w:lang w:val="vi-VN" w:eastAsia="vi-VN"/>
         </w:rPr>
       </w:pPr>
-      <w:hyperlink w:anchor="_Toc193723439" w:history="1">
+      <w:hyperlink w:anchor="_Toc193825352" w:history="1">
         <w:r>
           <w:rPr>
             <w:rStyle w:val="Hyperlink"/>
@@ -5990,7 +6012,7 @@
             <w:noProof/>
             <w:webHidden/>
           </w:rPr>
-          <w:instrText xml:space="preserve"> PAGEREF _Toc193723439 \h </w:instrText>
+          <w:instrText xml:space="preserve"> PAGEREF _Toc193825352 \h </w:instrText>
         </w:r>
         <w:r>
           <w:rPr>
@@ -6068,7 +6090,7 @@
           <w:lang w:val="nl-NL"/>
         </w:rPr>
       </w:pPr>
-      <w:bookmarkStart w:id="1" w:name="_Toc193723382"/>
+      <w:bookmarkStart w:id="1" w:name="_Toc193825295"/>
       <w:r>
         <w:rPr>
           <w:lang w:val="nl-NL"/>
@@ -7842,7 +7864,7 @@
           <w:lang w:val="nl-NL"/>
         </w:rPr>
       </w:pPr>
-      <w:bookmarkStart w:id="2" w:name="_Toc193723383"/>
+      <w:bookmarkStart w:id="2" w:name="_Toc193825296"/>
       <w:r>
         <w:rPr>
           <w:lang w:val="nl-NL"/>
@@ -9788,7 +9810,7 @@
           <w:lang w:val="nl-NL"/>
         </w:rPr>
       </w:pPr>
-      <w:bookmarkStart w:id="3" w:name="_Toc193723384"/>
+      <w:bookmarkStart w:id="3" w:name="_Toc193825297"/>
       <w:r>
         <w:rPr>
           <w:lang w:val="nl-NL"/>
@@ -9805,7 +9827,7 @@
           <w:lang w:val="nl-NL"/>
         </w:rPr>
       </w:pPr>
-      <w:bookmarkStart w:id="4" w:name="_Toc193723385"/>
+      <w:bookmarkStart w:id="4" w:name="_Toc193825298"/>
       <w:r>
         <w:rPr>
           <w:lang w:val="nl-NL"/>
@@ -9935,7 +9957,7 @@
           <w:lang w:val="nl-NL"/>
         </w:rPr>
       </w:pPr>
-      <w:bookmarkStart w:id="5" w:name="_Toc193723386"/>
+      <w:bookmarkStart w:id="5" w:name="_Toc193825299"/>
       <w:r>
         <w:rPr>
           <w:lang w:val="nl-NL"/>
@@ -9948,7 +9970,9 @@
         </w:rPr>
         <w:t>Mục tiêu, phạm vi của đề tài</w:t>
       </w:r>
+      <w:bookmarkStart w:id="6" w:name="_GoBack"/>
       <w:bookmarkEnd w:id="5"/>
+      <w:bookmarkEnd w:id="6"/>
     </w:p>
     <w:p>
       <w:pPr>
@@ -9957,14 +9981,14 @@
           <w:lang w:val="nl-NL"/>
         </w:rPr>
       </w:pPr>
-      <w:bookmarkStart w:id="6" w:name="_Toc193723387"/>
+      <w:bookmarkStart w:id="7" w:name="_Toc193825300"/>
       <w:r>
         <w:rPr>
           <w:lang w:val="nl-NL"/>
         </w:rPr>
         <w:t>2.1. Mục tiêu của đề tài</w:t>
       </w:r>
-      <w:bookmarkEnd w:id="6"/>
+      <w:bookmarkEnd w:id="7"/>
     </w:p>
     <w:p>
       <w:pPr>
@@ -10067,14 +10091,14 @@
           <w:lang w:val="nl-NL"/>
         </w:rPr>
       </w:pPr>
-      <w:bookmarkStart w:id="7" w:name="_Toc193723388"/>
+      <w:bookmarkStart w:id="8" w:name="_Toc193825301"/>
       <w:r>
         <w:rPr>
           <w:lang w:val="nl-NL"/>
         </w:rPr>
         <w:t>2.2. Phạm vi của đề tài</w:t>
       </w:r>
-      <w:bookmarkEnd w:id="7"/>
+      <w:bookmarkEnd w:id="8"/>
     </w:p>
     <w:p>
       <w:pPr>
@@ -10296,7 +10320,7 @@
           <w:lang w:val="nl-NL"/>
         </w:rPr>
       </w:pPr>
-      <w:bookmarkStart w:id="8" w:name="_Toc193723389"/>
+      <w:bookmarkStart w:id="9" w:name="_Toc193825302"/>
       <w:r>
         <w:rPr>
           <w:lang w:val="nl-NL"/>
@@ -10304,7 +10328,7 @@
         <w:lastRenderedPageBreak/>
         <w:t>PHẦN 2. NỘI DUNG ĐỀ TÀI</w:t>
       </w:r>
-      <w:bookmarkEnd w:id="8"/>
+      <w:bookmarkEnd w:id="9"/>
     </w:p>
     <w:p>
       <w:pPr>
@@ -10324,7 +10348,7 @@
           <w:lang w:val="nl-NL"/>
         </w:rPr>
       </w:pPr>
-      <w:bookmarkStart w:id="9" w:name="_Toc193723390"/>
+      <w:bookmarkStart w:id="10" w:name="_Toc193825303"/>
       <w:r>
         <w:rPr>
           <w:sz w:val="30"/>
@@ -10341,7 +10365,7 @@
         </w:rPr>
         <w:t xml:space="preserve"> YÊU CẦU</w:t>
       </w:r>
-      <w:bookmarkEnd w:id="9"/>
+      <w:bookmarkEnd w:id="10"/>
     </w:p>
     <w:p>
       <w:pPr>
@@ -10350,14 +10374,14 @@
           <w:lang w:val="nl-NL"/>
         </w:rPr>
       </w:pPr>
-      <w:bookmarkStart w:id="10" w:name="_Toc193723391"/>
+      <w:bookmarkStart w:id="11" w:name="_Toc193825304"/>
       <w:r>
         <w:rPr>
           <w:lang w:val="nl-NL"/>
         </w:rPr>
         <w:t>1.1. Tổng quan về hệ thống</w:t>
       </w:r>
-      <w:bookmarkEnd w:id="10"/>
+      <w:bookmarkEnd w:id="11"/>
     </w:p>
     <w:p>
       <w:pPr>
@@ -10366,14 +10390,14 @@
           <w:lang w:val="nl-NL"/>
         </w:rPr>
       </w:pPr>
-      <w:bookmarkStart w:id="11" w:name="_Toc193723392"/>
+      <w:bookmarkStart w:id="12" w:name="_Toc193825305"/>
       <w:r>
         <w:rPr>
           <w:lang w:val="nl-NL"/>
         </w:rPr>
         <w:t>1.1.1. Cách thức hoạt động chung của ứng dụng</w:t>
       </w:r>
-      <w:bookmarkEnd w:id="11"/>
+      <w:bookmarkEnd w:id="12"/>
     </w:p>
     <w:p>
       <w:pPr>
@@ -10718,14 +10742,14 @@
           <w:lang w:val="nl-NL"/>
         </w:rPr>
       </w:pPr>
-      <w:bookmarkStart w:id="12" w:name="_Toc193723393"/>
+      <w:bookmarkStart w:id="13" w:name="_Toc193825306"/>
       <w:r>
         <w:rPr>
           <w:lang w:val="nl-NL"/>
         </w:rPr>
         <w:t>1.1.2. Người dùng của ứng dụng</w:t>
       </w:r>
-      <w:bookmarkEnd w:id="12"/>
+      <w:bookmarkEnd w:id="13"/>
     </w:p>
     <w:p>
       <w:pPr>
@@ -10829,7 +10853,7 @@
           <w:lang w:val="nl-NL"/>
         </w:rPr>
       </w:pPr>
-      <w:bookmarkStart w:id="13" w:name="_Toc193723463"/>
+      <w:bookmarkStart w:id="14" w:name="_Toc193723463"/>
       <w:r>
         <w:t xml:space="preserve">Hình </w:t>
       </w:r>
@@ -10875,7 +10899,7 @@
       <w:r>
         <w:t>. Sơ đồ trường hợp sử dụng các chức năng chung của ứng dụng</w:t>
       </w:r>
-      <w:bookmarkEnd w:id="13"/>
+      <w:bookmarkEnd w:id="14"/>
     </w:p>
     <w:p>
       <w:pPr>
@@ -10946,7 +10970,7 @@
           <w:lang w:val="nl-NL"/>
         </w:rPr>
       </w:pPr>
-      <w:bookmarkStart w:id="14" w:name="_Toc193723464"/>
+      <w:bookmarkStart w:id="15" w:name="_Toc193723464"/>
       <w:r>
         <w:t xml:space="preserve">Hình </w:t>
       </w:r>
@@ -10998,7 +11022,7 @@
       <w:r>
         <w:t>của quản trị viên</w:t>
       </w:r>
-      <w:bookmarkEnd w:id="14"/>
+      <w:bookmarkEnd w:id="15"/>
     </w:p>
     <w:p>
       <w:pPr>
@@ -11070,7 +11094,7 @@
           <w:lang w:val="nl-NL"/>
         </w:rPr>
       </w:pPr>
-      <w:bookmarkStart w:id="15" w:name="_Toc193723465"/>
+      <w:bookmarkStart w:id="16" w:name="_Toc193723465"/>
       <w:r>
         <w:t xml:space="preserve">Hình </w:t>
       </w:r>
@@ -11122,7 +11146,7 @@
       <w:r>
         <w:t>của giáo viên</w:t>
       </w:r>
-      <w:bookmarkEnd w:id="15"/>
+      <w:bookmarkEnd w:id="16"/>
     </w:p>
     <w:p>
       <w:pPr>
@@ -11193,7 +11217,7 @@
           <w:lang w:val="nl-NL"/>
         </w:rPr>
       </w:pPr>
-      <w:bookmarkStart w:id="16" w:name="_Toc193723466"/>
+      <w:bookmarkStart w:id="17" w:name="_Toc193723466"/>
       <w:r>
         <w:t xml:space="preserve">Hình </w:t>
       </w:r>
@@ -11239,7 +11263,7 @@
       <w:r>
         <w:t>. Sơ đồ trường hợp sử dụng các chức năng của học sinh</w:t>
       </w:r>
-      <w:bookmarkEnd w:id="16"/>
+      <w:bookmarkEnd w:id="17"/>
     </w:p>
     <w:p>
       <w:pPr>
@@ -11248,14 +11272,14 @@
           <w:lang w:val="nl-NL"/>
         </w:rPr>
       </w:pPr>
-      <w:bookmarkStart w:id="17" w:name="_Toc193723394"/>
+      <w:bookmarkStart w:id="18" w:name="_Toc193825307"/>
       <w:r>
         <w:rPr>
           <w:lang w:val="nl-NL"/>
         </w:rPr>
         <w:t>1.1.3. Chức năng của ứng dụng</w:t>
       </w:r>
-      <w:bookmarkEnd w:id="17"/>
+      <w:bookmarkEnd w:id="18"/>
     </w:p>
     <w:p>
       <w:pPr>
@@ -11290,7 +11314,7 @@
           <w:lang w:val="nl-NL"/>
         </w:rPr>
       </w:pPr>
-      <w:bookmarkStart w:id="18" w:name="_Toc193723440"/>
+      <w:bookmarkStart w:id="19" w:name="_Toc193723440"/>
       <w:r>
         <w:t xml:space="preserve">Bảng </w:t>
       </w:r>
@@ -11336,7 +11360,7 @@
       <w:r>
         <w:t>. Danh mục chức năng của ứng dụng</w:t>
       </w:r>
-      <w:bookmarkEnd w:id="18"/>
+      <w:bookmarkEnd w:id="19"/>
     </w:p>
     <w:tbl>
       <w:tblPr>
@@ -12154,14 +12178,14 @@
           <w:lang w:val="nl-NL"/>
         </w:rPr>
       </w:pPr>
-      <w:bookmarkStart w:id="19" w:name="_Toc193723395"/>
+      <w:bookmarkStart w:id="20" w:name="_Toc193825308"/>
       <w:r>
         <w:rPr>
           <w:lang w:val="nl-NL"/>
         </w:rPr>
         <w:t>1.2. Môi trường vận hành</w:t>
       </w:r>
-      <w:bookmarkEnd w:id="19"/>
+      <w:bookmarkEnd w:id="20"/>
     </w:p>
     <w:p>
       <w:pPr>
@@ -12190,14 +12214,14 @@
           <w:lang w:val="nl-NL"/>
         </w:rPr>
       </w:pPr>
-      <w:bookmarkStart w:id="20" w:name="_Toc193723396"/>
+      <w:bookmarkStart w:id="21" w:name="_Toc193825309"/>
       <w:r>
         <w:rPr>
           <w:lang w:val="nl-NL"/>
         </w:rPr>
         <w:t>1.3. Chi tiết các chức năng</w:t>
       </w:r>
-      <w:bookmarkEnd w:id="20"/>
+      <w:bookmarkEnd w:id="21"/>
     </w:p>
     <w:p>
       <w:pPr>
@@ -12206,7 +12230,7 @@
           <w:lang w:val="nl-NL"/>
         </w:rPr>
       </w:pPr>
-      <w:bookmarkStart w:id="21" w:name="_Toc193723397"/>
+      <w:bookmarkStart w:id="22" w:name="_Toc193825310"/>
       <w:r>
         <w:rPr>
           <w:lang w:val="nl-NL"/>
@@ -12219,7 +12243,7 @@
         </w:rPr>
         <w:t>Tạo tài khoản</w:t>
       </w:r>
-      <w:bookmarkEnd w:id="21"/>
+      <w:bookmarkEnd w:id="22"/>
     </w:p>
     <w:p>
       <w:pPr>
@@ -12228,7 +12252,7 @@
           <w:lang w:val="nl-NL"/>
         </w:rPr>
       </w:pPr>
-      <w:bookmarkStart w:id="22" w:name="_Toc193723441"/>
+      <w:bookmarkStart w:id="23" w:name="_Toc193723441"/>
       <w:r>
         <w:t xml:space="preserve">Bảng </w:t>
       </w:r>
@@ -12277,7 +12301,7 @@
       <w:r>
         <w:t>Tạo tài khoản</w:t>
       </w:r>
-      <w:bookmarkEnd w:id="22"/>
+      <w:bookmarkEnd w:id="23"/>
     </w:p>
     <w:tbl>
       <w:tblPr>
@@ -12720,7 +12744,7 @@
           <w:lang w:val="nl-NL"/>
         </w:rPr>
       </w:pPr>
-      <w:bookmarkStart w:id="23" w:name="_Toc193723398"/>
+      <w:bookmarkStart w:id="24" w:name="_Toc193825311"/>
       <w:r>
         <w:rPr>
           <w:lang w:val="nl-NL"/>
@@ -12733,7 +12757,7 @@
         </w:rPr>
         <w:t xml:space="preserve"> tài khoản</w:t>
       </w:r>
-      <w:bookmarkEnd w:id="23"/>
+      <w:bookmarkEnd w:id="24"/>
     </w:p>
     <w:p>
       <w:pPr>
@@ -12742,7 +12766,7 @@
           <w:lang w:val="nl-NL"/>
         </w:rPr>
       </w:pPr>
-      <w:bookmarkStart w:id="24" w:name="_Toc193723442"/>
+      <w:bookmarkStart w:id="25" w:name="_Toc193723442"/>
       <w:r>
         <w:t xml:space="preserve">Bảng </w:t>
       </w:r>
@@ -12791,7 +12815,7 @@
       <w:r>
         <w:t xml:space="preserve"> tài khoản</w:t>
       </w:r>
-      <w:bookmarkEnd w:id="24"/>
+      <w:bookmarkEnd w:id="25"/>
     </w:p>
     <w:tbl>
       <w:tblPr>
@@ -13224,7 +13248,7 @@
           <w:lang w:val="nl-NL"/>
         </w:rPr>
       </w:pPr>
-      <w:bookmarkStart w:id="25" w:name="_Toc193723399"/>
+      <w:bookmarkStart w:id="26" w:name="_Toc193825312"/>
       <w:r>
         <w:rPr>
           <w:lang w:val="nl-NL"/>
@@ -13232,7 +13256,7 @@
         <w:lastRenderedPageBreak/>
         <w:t>1.3.3. Xóa tài khoản</w:t>
       </w:r>
-      <w:bookmarkEnd w:id="25"/>
+      <w:bookmarkEnd w:id="26"/>
     </w:p>
     <w:p>
       <w:pPr>
@@ -13241,7 +13265,7 @@
           <w:lang w:val="nl-NL"/>
         </w:rPr>
       </w:pPr>
-      <w:bookmarkStart w:id="26" w:name="_Toc193723443"/>
+      <w:bookmarkStart w:id="27" w:name="_Toc193723443"/>
       <w:r>
         <w:t xml:space="preserve">Bảng </w:t>
       </w:r>
@@ -13287,7 +13311,7 @@
       <w:r>
         <w:t>. Chức năng Xóa tài khoản</w:t>
       </w:r>
-      <w:bookmarkEnd w:id="26"/>
+      <w:bookmarkEnd w:id="27"/>
     </w:p>
     <w:tbl>
       <w:tblPr>
@@ -13668,14 +13692,14 @@
           <w:lang w:val="nl-NL"/>
         </w:rPr>
       </w:pPr>
-      <w:bookmarkStart w:id="27" w:name="_Toc193723400"/>
+      <w:bookmarkStart w:id="28" w:name="_Toc193825313"/>
       <w:r>
         <w:rPr>
           <w:lang w:val="nl-NL"/>
         </w:rPr>
         <w:t>1.3.4. Đăng nhập</w:t>
       </w:r>
-      <w:bookmarkEnd w:id="27"/>
+      <w:bookmarkEnd w:id="28"/>
     </w:p>
     <w:p>
       <w:pPr>
@@ -13684,7 +13708,7 @@
           <w:lang w:val="nl-NL"/>
         </w:rPr>
       </w:pPr>
-      <w:bookmarkStart w:id="28" w:name="_Toc193723444"/>
+      <w:bookmarkStart w:id="29" w:name="_Toc193723444"/>
       <w:r>
         <w:t xml:space="preserve">Bảng </w:t>
       </w:r>
@@ -13730,7 +13754,7 @@
       <w:r>
         <w:t>. Chức năng Đăng nhập</w:t>
       </w:r>
-      <w:bookmarkEnd w:id="28"/>
+      <w:bookmarkEnd w:id="29"/>
     </w:p>
     <w:tbl>
       <w:tblPr>
@@ -14073,14 +14097,14 @@
           <w:lang w:val="nl-NL"/>
         </w:rPr>
       </w:pPr>
-      <w:bookmarkStart w:id="29" w:name="_Toc193723401"/>
+      <w:bookmarkStart w:id="30" w:name="_Toc193825314"/>
       <w:r>
         <w:rPr>
           <w:lang w:val="nl-NL"/>
         </w:rPr>
         <w:t>1.3.5. Đăng xuất</w:t>
       </w:r>
-      <w:bookmarkEnd w:id="29"/>
+      <w:bookmarkEnd w:id="30"/>
     </w:p>
     <w:p>
       <w:pPr>
@@ -14089,7 +14113,7 @@
           <w:lang w:val="nl-NL"/>
         </w:rPr>
       </w:pPr>
-      <w:bookmarkStart w:id="30" w:name="_Toc193723445"/>
+      <w:bookmarkStart w:id="31" w:name="_Toc193723445"/>
       <w:r>
         <w:t xml:space="preserve">Bảng </w:t>
       </w:r>
@@ -14135,7 +14159,7 @@
       <w:r>
         <w:t>. Chức năng Đăng xuất</w:t>
       </w:r>
-      <w:bookmarkEnd w:id="30"/>
+      <w:bookmarkEnd w:id="31"/>
     </w:p>
     <w:tbl>
       <w:tblPr>
@@ -14482,14 +14506,14 @@
           <w:lang w:val="nl-NL"/>
         </w:rPr>
       </w:pPr>
-      <w:bookmarkStart w:id="31" w:name="_Toc193723402"/>
+      <w:bookmarkStart w:id="32" w:name="_Toc193825315"/>
       <w:r>
         <w:rPr>
           <w:lang w:val="nl-NL"/>
         </w:rPr>
         <w:t>1.3.6. Đổi mật khẩu</w:t>
       </w:r>
-      <w:bookmarkEnd w:id="31"/>
+      <w:bookmarkEnd w:id="32"/>
     </w:p>
     <w:p>
       <w:pPr>
@@ -14498,7 +14522,7 @@
           <w:lang w:val="nl-NL"/>
         </w:rPr>
       </w:pPr>
-      <w:bookmarkStart w:id="32" w:name="_Toc193723446"/>
+      <w:bookmarkStart w:id="33" w:name="_Toc193723446"/>
       <w:r>
         <w:t xml:space="preserve">Bảng </w:t>
       </w:r>
@@ -14544,7 +14568,7 @@
       <w:r>
         <w:t>. Chức năng Đổi mật khẩu</w:t>
       </w:r>
-      <w:bookmarkEnd w:id="32"/>
+      <w:bookmarkEnd w:id="33"/>
     </w:p>
     <w:tbl>
       <w:tblPr>
@@ -14913,14 +14937,14 @@
           <w:lang w:val="nl-NL"/>
         </w:rPr>
       </w:pPr>
-      <w:bookmarkStart w:id="33" w:name="_Toc193723403"/>
+      <w:bookmarkStart w:id="34" w:name="_Toc193825316"/>
       <w:r>
         <w:rPr>
           <w:lang w:val="nl-NL"/>
         </w:rPr>
         <w:t>1.3.7. Tạo đề thi</w:t>
       </w:r>
-      <w:bookmarkEnd w:id="33"/>
+      <w:bookmarkEnd w:id="34"/>
     </w:p>
     <w:p>
       <w:pPr>
@@ -14929,7 +14953,7 @@
           <w:lang w:val="nl-NL"/>
         </w:rPr>
       </w:pPr>
-      <w:bookmarkStart w:id="34" w:name="_Toc193723447"/>
+      <w:bookmarkStart w:id="35" w:name="_Toc193723447"/>
       <w:r>
         <w:t xml:space="preserve">Bảng </w:t>
       </w:r>
@@ -14975,7 +14999,7 @@
       <w:r>
         <w:t>. Chức năng Tạo đề thi</w:t>
       </w:r>
-      <w:bookmarkEnd w:id="34"/>
+      <w:bookmarkEnd w:id="35"/>
     </w:p>
     <w:tbl>
       <w:tblPr>
@@ -15334,14 +15358,14 @@
           <w:lang w:val="nl-NL"/>
         </w:rPr>
       </w:pPr>
-      <w:bookmarkStart w:id="35" w:name="_Toc193723404"/>
+      <w:bookmarkStart w:id="36" w:name="_Toc193825317"/>
       <w:r>
         <w:rPr>
           <w:lang w:val="nl-NL"/>
         </w:rPr>
         <w:t>1.3.8. Sửa thông tin đề</w:t>
       </w:r>
-      <w:bookmarkEnd w:id="35"/>
+      <w:bookmarkEnd w:id="36"/>
     </w:p>
     <w:p>
       <w:pPr>
@@ -15350,7 +15374,7 @@
           <w:lang w:val="nl-NL"/>
         </w:rPr>
       </w:pPr>
-      <w:bookmarkStart w:id="36" w:name="_Toc193723448"/>
+      <w:bookmarkStart w:id="37" w:name="_Toc193723448"/>
       <w:r>
         <w:t xml:space="preserve">Bảng </w:t>
       </w:r>
@@ -15396,7 +15420,7 @@
       <w:r>
         <w:t>. Chức năng Sửa thông tin đề</w:t>
       </w:r>
-      <w:bookmarkEnd w:id="36"/>
+      <w:bookmarkEnd w:id="37"/>
     </w:p>
     <w:tbl>
       <w:tblPr>
@@ -15857,14 +15881,14 @@
           <w:lang w:val="nl-NL"/>
         </w:rPr>
       </w:pPr>
-      <w:bookmarkStart w:id="37" w:name="_Toc193723405"/>
+      <w:bookmarkStart w:id="38" w:name="_Toc193825318"/>
       <w:r>
         <w:rPr>
           <w:lang w:val="nl-NL"/>
         </w:rPr>
         <w:t>1.3.9. Thêm câu hỏi</w:t>
       </w:r>
-      <w:bookmarkEnd w:id="37"/>
+      <w:bookmarkEnd w:id="38"/>
     </w:p>
     <w:p>
       <w:pPr>
@@ -15873,7 +15897,7 @@
           <w:lang w:val="nl-NL"/>
         </w:rPr>
       </w:pPr>
-      <w:bookmarkStart w:id="38" w:name="_Toc193723449"/>
+      <w:bookmarkStart w:id="39" w:name="_Toc193723449"/>
       <w:r>
         <w:t xml:space="preserve">Bảng </w:t>
       </w:r>
@@ -15919,7 +15943,7 @@
       <w:r>
         <w:t>. Chức năng Thêm câu hỏi</w:t>
       </w:r>
-      <w:bookmarkEnd w:id="38"/>
+      <w:bookmarkEnd w:id="39"/>
     </w:p>
     <w:tbl>
       <w:tblPr>
@@ -16316,14 +16340,14 @@
           <w:lang w:val="nl-NL"/>
         </w:rPr>
       </w:pPr>
-      <w:bookmarkStart w:id="39" w:name="_Toc193723406"/>
+      <w:bookmarkStart w:id="40" w:name="_Toc193825319"/>
       <w:r>
         <w:rPr>
           <w:lang w:val="nl-NL"/>
         </w:rPr>
         <w:t>1.3.10. Sửa câu hỏi</w:t>
       </w:r>
-      <w:bookmarkEnd w:id="39"/>
+      <w:bookmarkEnd w:id="40"/>
     </w:p>
     <w:p>
       <w:pPr>
@@ -16332,7 +16356,7 @@
           <w:lang w:val="nl-NL"/>
         </w:rPr>
       </w:pPr>
-      <w:bookmarkStart w:id="40" w:name="_Toc193723450"/>
+      <w:bookmarkStart w:id="41" w:name="_Toc193723450"/>
       <w:r>
         <w:t xml:space="preserve">Bảng </w:t>
       </w:r>
@@ -16378,7 +16402,7 @@
       <w:r>
         <w:t>. Chức năng Sửa câu hỏi</w:t>
       </w:r>
-      <w:bookmarkEnd w:id="40"/>
+      <w:bookmarkEnd w:id="41"/>
     </w:p>
     <w:tbl>
       <w:tblPr>
@@ -16774,14 +16798,14 @@
           <w:lang w:val="nl-NL"/>
         </w:rPr>
       </w:pPr>
-      <w:bookmarkStart w:id="41" w:name="_Toc193723407"/>
+      <w:bookmarkStart w:id="42" w:name="_Toc193825320"/>
       <w:r>
         <w:rPr>
           <w:lang w:val="nl-NL"/>
         </w:rPr>
         <w:t>1.3.11. Xóa câu hỏi</w:t>
       </w:r>
-      <w:bookmarkEnd w:id="41"/>
+      <w:bookmarkEnd w:id="42"/>
     </w:p>
     <w:p>
       <w:pPr>
@@ -16790,7 +16814,7 @@
           <w:lang w:val="nl-NL"/>
         </w:rPr>
       </w:pPr>
-      <w:bookmarkStart w:id="42" w:name="_Toc193723451"/>
+      <w:bookmarkStart w:id="43" w:name="_Toc193723451"/>
       <w:r>
         <w:t xml:space="preserve">Bảng </w:t>
       </w:r>
@@ -16836,7 +16860,7 @@
       <w:r>
         <w:t>. Chức năng Xóa câu hỏi</w:t>
       </w:r>
-      <w:bookmarkEnd w:id="42"/>
+      <w:bookmarkEnd w:id="43"/>
     </w:p>
     <w:tbl>
       <w:tblPr>
@@ -17255,14 +17279,14 @@
           <w:lang w:val="nl-NL"/>
         </w:rPr>
       </w:pPr>
-      <w:bookmarkStart w:id="43" w:name="_Toc193723408"/>
+      <w:bookmarkStart w:id="44" w:name="_Toc193825321"/>
       <w:r>
         <w:rPr>
           <w:lang w:val="nl-NL"/>
         </w:rPr>
         <w:t>1.3.12. Xóa đề thi</w:t>
       </w:r>
-      <w:bookmarkEnd w:id="43"/>
+      <w:bookmarkEnd w:id="44"/>
     </w:p>
     <w:p>
       <w:pPr>
@@ -17271,7 +17295,7 @@
           <w:lang w:val="nl-NL"/>
         </w:rPr>
       </w:pPr>
-      <w:bookmarkStart w:id="44" w:name="_Toc193723452"/>
+      <w:bookmarkStart w:id="45" w:name="_Toc193723452"/>
       <w:r>
         <w:t xml:space="preserve">Bảng </w:t>
       </w:r>
@@ -17317,7 +17341,7 @@
       <w:r>
         <w:t>. Chức năng Xóa đề thi</w:t>
       </w:r>
-      <w:bookmarkEnd w:id="44"/>
+      <w:bookmarkEnd w:id="45"/>
     </w:p>
     <w:tbl>
       <w:tblPr>
@@ -17664,7 +17688,7 @@
           <w:lang w:val="nl-NL"/>
         </w:rPr>
       </w:pPr>
-      <w:bookmarkStart w:id="45" w:name="_Toc193723409"/>
+      <w:bookmarkStart w:id="46" w:name="_Toc193825322"/>
       <w:r>
         <w:rPr>
           <w:lang w:val="nl-NL"/>
@@ -17672,7 +17696,7 @@
         <w:lastRenderedPageBreak/>
         <w:t>1.3.13. Xem kết quả</w:t>
       </w:r>
-      <w:bookmarkEnd w:id="45"/>
+      <w:bookmarkEnd w:id="46"/>
     </w:p>
     <w:p>
       <w:pPr>
@@ -17681,7 +17705,7 @@
           <w:lang w:val="nl-NL"/>
         </w:rPr>
       </w:pPr>
-      <w:bookmarkStart w:id="46" w:name="_Toc193723453"/>
+      <w:bookmarkStart w:id="47" w:name="_Toc193723453"/>
       <w:r>
         <w:t xml:space="preserve">Bảng </w:t>
       </w:r>
@@ -17727,7 +17751,7 @@
       <w:r>
         <w:t>. Chức năng Xem kết quả</w:t>
       </w:r>
-      <w:bookmarkEnd w:id="46"/>
+      <w:bookmarkEnd w:id="47"/>
     </w:p>
     <w:tbl>
       <w:tblPr>
@@ -18070,14 +18094,14 @@
           <w:lang w:val="nl-NL"/>
         </w:rPr>
       </w:pPr>
-      <w:bookmarkStart w:id="47" w:name="_Toc193723410"/>
+      <w:bookmarkStart w:id="48" w:name="_Toc193825323"/>
       <w:r>
         <w:rPr>
           <w:lang w:val="nl-NL"/>
         </w:rPr>
         <w:t>1.3.14. Làm bài thi</w:t>
       </w:r>
-      <w:bookmarkEnd w:id="47"/>
+      <w:bookmarkEnd w:id="48"/>
     </w:p>
     <w:p>
       <w:pPr>
@@ -18086,7 +18110,7 @@
           <w:lang w:val="nl-NL"/>
         </w:rPr>
       </w:pPr>
-      <w:bookmarkStart w:id="48" w:name="_Toc193723454"/>
+      <w:bookmarkStart w:id="49" w:name="_Toc193723454"/>
       <w:r>
         <w:t xml:space="preserve">Bảng </w:t>
       </w:r>
@@ -18132,7 +18156,7 @@
       <w:r>
         <w:t>. Chức năng Làm bài thi</w:t>
       </w:r>
-      <w:bookmarkEnd w:id="48"/>
+      <w:bookmarkEnd w:id="49"/>
     </w:p>
     <w:tbl>
       <w:tblPr>
@@ -18571,14 +18595,14 @@
           <w:lang w:val="nl-NL"/>
         </w:rPr>
       </w:pPr>
-      <w:bookmarkStart w:id="49" w:name="_Toc193723411"/>
+      <w:bookmarkStart w:id="50" w:name="_Toc193825324"/>
       <w:r>
         <w:rPr>
           <w:lang w:val="nl-NL"/>
         </w:rPr>
         <w:t>1.3.15. Xem lịch sử bài thi</w:t>
       </w:r>
-      <w:bookmarkEnd w:id="49"/>
+      <w:bookmarkEnd w:id="50"/>
     </w:p>
     <w:p>
       <w:pPr>
@@ -18587,7 +18611,7 @@
           <w:lang w:val="nl-NL"/>
         </w:rPr>
       </w:pPr>
-      <w:bookmarkStart w:id="50" w:name="_Toc193723455"/>
+      <w:bookmarkStart w:id="51" w:name="_Toc193723455"/>
       <w:r>
         <w:t xml:space="preserve">Bảng </w:t>
       </w:r>
@@ -18633,7 +18657,7 @@
       <w:r>
         <w:t>. Chức năng Xem lịch sử bài thi</w:t>
       </w:r>
-      <w:bookmarkEnd w:id="50"/>
+      <w:bookmarkEnd w:id="51"/>
     </w:p>
     <w:tbl>
       <w:tblPr>
@@ -18936,7 +18960,6 @@
           <w:lang w:val="nl-NL"/>
         </w:rPr>
       </w:pPr>
-      <w:bookmarkStart w:id="51" w:name="_Toc193723412"/>
     </w:p>
     <w:p>
       <w:pPr>
@@ -18963,6 +18986,7 @@
           <w:lang w:val="nl-NL"/>
         </w:rPr>
       </w:pPr>
+      <w:bookmarkStart w:id="52" w:name="_Toc193825325"/>
       <w:r>
         <w:rPr>
           <w:lang w:val="nl-NL"/>
@@ -18970,7 +18994,7 @@
         <w:lastRenderedPageBreak/>
         <w:t>1.4. Phân công công việc</w:t>
       </w:r>
-      <w:bookmarkEnd w:id="51"/>
+      <w:bookmarkEnd w:id="52"/>
     </w:p>
     <w:p>
       <w:pPr>
@@ -18979,7 +19003,7 @@
           <w:lang w:val="nl-NL"/>
         </w:rPr>
       </w:pPr>
-      <w:bookmarkStart w:id="52" w:name="_Toc193723456"/>
+      <w:bookmarkStart w:id="53" w:name="_Toc193723456"/>
       <w:r>
         <w:t xml:space="preserve">Bảng </w:t>
       </w:r>
@@ -19025,7 +19049,7 @@
       <w:r>
         <w:t>. Bảng phân công công việc</w:t>
       </w:r>
-      <w:bookmarkEnd w:id="52"/>
+      <w:bookmarkEnd w:id="53"/>
     </w:p>
     <w:tbl>
       <w:tblPr>
@@ -19616,8 +19640,6 @@
               </w:rPr>
               <w:t xml:space="preserve">Kiểm tra: </w:t>
             </w:r>
-            <w:bookmarkStart w:id="53" w:name="_GoBack"/>
-            <w:bookmarkEnd w:id="53"/>
           </w:p>
           <w:p>
             <w:pPr>
@@ -19673,7 +19695,7 @@
           <w:lang w:val="nl-NL"/>
         </w:rPr>
       </w:pPr>
-      <w:bookmarkStart w:id="54" w:name="_Toc193723413"/>
+      <w:bookmarkStart w:id="54" w:name="_Toc193825326"/>
       <w:r>
         <w:rPr>
           <w:sz w:val="30"/>
@@ -19701,7 +19723,7 @@
           <w:lang w:val="nl-NL"/>
         </w:rPr>
       </w:pPr>
-      <w:bookmarkStart w:id="55" w:name="_Toc193723414"/>
+      <w:bookmarkStart w:id="55" w:name="_Toc193825327"/>
       <w:r>
         <w:rPr>
           <w:lang w:val="nl-NL"/>
@@ -19863,7 +19885,7 @@
           <w:lang w:val="nl-NL"/>
         </w:rPr>
       </w:pPr>
-      <w:bookmarkStart w:id="57" w:name="_Toc193723415"/>
+      <w:bookmarkStart w:id="57" w:name="_Toc193825328"/>
       <w:r>
         <w:rPr>
           <w:lang w:val="nl-NL"/>
@@ -19879,7 +19901,7 @@
           <w:lang w:val="nl-NL"/>
         </w:rPr>
       </w:pPr>
-      <w:bookmarkStart w:id="58" w:name="_Toc193723416"/>
+      <w:bookmarkStart w:id="58" w:name="_Toc193825329"/>
       <w:r>
         <w:rPr>
           <w:lang w:val="nl-NL"/>
@@ -24265,7 +24287,7 @@
                 <w:szCs w:val="26"/>
                 <w:lang w:val="nl-NL"/>
               </w:rPr>
-              <w:t>float</w:t>
+              <w:t>decimal(4,1)</w:t>
             </w:r>
           </w:p>
         </w:tc>
@@ -25090,7 +25112,7 @@
           <w:lang w:val="nl-NL"/>
         </w:rPr>
       </w:pPr>
-      <w:bookmarkStart w:id="65" w:name="_Toc193723417"/>
+      <w:bookmarkStart w:id="65" w:name="_Toc193825330"/>
       <w:r>
         <w:rPr>
           <w:lang w:val="nl-NL"/>
@@ -25145,6 +25167,7 @@
     </w:p>
     <w:p>
       <w:pPr>
+        <w:jc w:val="center"/>
         <w:rPr>
           <w:lang w:val="nl-NL"/>
         </w:rPr>
@@ -25157,9 +25180,9 @@
         <w:lastRenderedPageBreak/>
         <w:drawing>
           <wp:inline distT="0" distB="0" distL="0" distR="0">
-            <wp:extent cx="5753100" cy="2847975"/>
-            <wp:effectExtent l="0" t="0" r="0" b="9525"/>
-            <wp:docPr id="5" name="Picture 5"/>
+            <wp:extent cx="5753100" cy="2705100"/>
+            <wp:effectExtent l="0" t="0" r="0" b="0"/>
+            <wp:docPr id="43" name="Picture 43"/>
             <wp:cNvGraphicFramePr>
               <a:graphicFrameLocks xmlns:a="http://schemas.openxmlformats.org/drawingml/2006/main" noChangeAspect="1"/>
             </wp:cNvGraphicFramePr>
@@ -25188,7 +25211,7 @@
                   <pic:spPr bwMode="auto">
                     <a:xfrm>
                       <a:off x="0" y="0"/>
-                      <a:ext cx="5753100" cy="2847975"/>
+                      <a:ext cx="5753100" cy="2705100"/>
                     </a:xfrm>
                     <a:prstGeom prst="rect">
                       <a:avLst/>
@@ -25318,7 +25341,7 @@
           <w:lang w:val="nl-NL"/>
         </w:rPr>
       </w:pPr>
-      <w:bookmarkStart w:id="67" w:name="_Toc193723418"/>
+      <w:bookmarkStart w:id="67" w:name="_Toc193825331"/>
       <w:r>
         <w:rPr>
           <w:sz w:val="30"/>
@@ -25337,7 +25360,7 @@
           <w:lang w:val="nl-NL"/>
         </w:rPr>
       </w:pPr>
-      <w:bookmarkStart w:id="68" w:name="_Toc193723419"/>
+      <w:bookmarkStart w:id="68" w:name="_Toc193825332"/>
       <w:r>
         <w:rPr>
           <w:lang w:val="nl-NL"/>
@@ -25371,7 +25394,7 @@
           <w:lang w:val="nl-NL"/>
         </w:rPr>
       </w:pPr>
-      <w:bookmarkStart w:id="69" w:name="_Toc193723420"/>
+      <w:bookmarkStart w:id="69" w:name="_Toc193825333"/>
       <w:r>
         <w:rPr>
           <w:lang w:val="nl-NL"/>
@@ -25521,7 +25544,7 @@
           <w:lang w:val="nl-NL"/>
         </w:rPr>
       </w:pPr>
-      <w:bookmarkStart w:id="71" w:name="_Toc193723421"/>
+      <w:bookmarkStart w:id="71" w:name="_Toc193825334"/>
       <w:r>
         <w:rPr>
           <w:lang w:val="nl-NL"/>
@@ -25658,7 +25681,7 @@
           <w:lang w:val="nl-NL"/>
         </w:rPr>
       </w:pPr>
-      <w:bookmarkStart w:id="73" w:name="_Toc193723422"/>
+      <w:bookmarkStart w:id="73" w:name="_Toc193825335"/>
       <w:r>
         <w:rPr>
           <w:lang w:val="nl-NL"/>
@@ -25809,7 +25832,7 @@
           <w:lang w:val="nl-NL"/>
         </w:rPr>
       </w:pPr>
-      <w:bookmarkStart w:id="75" w:name="_Toc193723423"/>
+      <w:bookmarkStart w:id="75" w:name="_Toc193825336"/>
       <w:r>
         <w:rPr>
           <w:lang w:val="nl-NL"/>
@@ -25978,7 +26001,7 @@
           <w:lang w:val="nl-NL"/>
         </w:rPr>
       </w:pPr>
-      <w:bookmarkStart w:id="77" w:name="_Toc193723424"/>
+      <w:bookmarkStart w:id="77" w:name="_Toc193825337"/>
       <w:r>
         <w:rPr>
           <w:lang w:val="nl-NL"/>
@@ -26016,9 +26039,9 @@
         <w:lastRenderedPageBreak/>
         <w:drawing>
           <wp:inline distT="0" distB="0" distL="0" distR="0">
-            <wp:extent cx="4680000" cy="5066060"/>
-            <wp:effectExtent l="0" t="0" r="6350" b="1270"/>
-            <wp:docPr id="15" name="Picture 15"/>
+            <wp:extent cx="4763165" cy="4286848"/>
+            <wp:effectExtent l="0" t="0" r="0" b="0"/>
+            <wp:docPr id="35" name="Picture 35"/>
             <wp:cNvGraphicFramePr>
               <a:graphicFrameLocks xmlns:a="http://schemas.openxmlformats.org/drawingml/2006/main" noChangeAspect="1"/>
             </wp:cNvGraphicFramePr>
@@ -26026,7 +26049,7 @@
               <a:graphicData uri="http://schemas.openxmlformats.org/drawingml/2006/picture">
                 <pic:pic xmlns:pic="http://schemas.openxmlformats.org/drawingml/2006/picture">
                   <pic:nvPicPr>
-                    <pic:cNvPr id="15" name="B34D14C.tmp"/>
+                    <pic:cNvPr id="35" name="E6C7F7.tmp"/>
                     <pic:cNvPicPr/>
                   </pic:nvPicPr>
                   <pic:blipFill>
@@ -26044,7 +26067,7 @@
                   <pic:spPr>
                     <a:xfrm>
                       <a:off x="0" y="0"/>
-                      <a:ext cx="4680000" cy="5066060"/>
+                      <a:ext cx="4763165" cy="4286848"/>
                     </a:xfrm>
                     <a:prstGeom prst="rect">
                       <a:avLst/>
@@ -26129,7 +26152,7 @@
           <w:lang w:val="nl-NL"/>
         </w:rPr>
       </w:pPr>
-      <w:bookmarkStart w:id="79" w:name="_Toc193723425"/>
+      <w:bookmarkStart w:id="79" w:name="_Toc193825338"/>
       <w:r>
         <w:rPr>
           <w:lang w:val="nl-NL"/>
@@ -26179,9 +26202,9 @@
         <w:lastRenderedPageBreak/>
         <w:drawing>
           <wp:inline distT="0" distB="0" distL="0" distR="0">
-            <wp:extent cx="4680000" cy="5007846"/>
-            <wp:effectExtent l="0" t="0" r="6350" b="2540"/>
-            <wp:docPr id="17" name="Picture 17"/>
+            <wp:extent cx="4763165" cy="4286848"/>
+            <wp:effectExtent l="0" t="0" r="0" b="0"/>
+            <wp:docPr id="36" name="Picture 36"/>
             <wp:cNvGraphicFramePr>
               <a:graphicFrameLocks xmlns:a="http://schemas.openxmlformats.org/drawingml/2006/main" noChangeAspect="1"/>
             </wp:cNvGraphicFramePr>
@@ -26189,7 +26212,7 @@
               <a:graphicData uri="http://schemas.openxmlformats.org/drawingml/2006/picture">
                 <pic:pic xmlns:pic="http://schemas.openxmlformats.org/drawingml/2006/picture">
                   <pic:nvPicPr>
-                    <pic:cNvPr id="17" name="B34CA63.tmp"/>
+                    <pic:cNvPr id="36" name="E6C3AB1.tmp"/>
                     <pic:cNvPicPr/>
                   </pic:nvPicPr>
                   <pic:blipFill>
@@ -26207,7 +26230,7 @@
                   <pic:spPr>
                     <a:xfrm>
                       <a:off x="0" y="0"/>
-                      <a:ext cx="4680000" cy="5007846"/>
+                      <a:ext cx="4763165" cy="4286848"/>
                     </a:xfrm>
                     <a:prstGeom prst="rect">
                       <a:avLst/>
@@ -26292,7 +26315,7 @@
           <w:lang w:val="nl-NL"/>
         </w:rPr>
       </w:pPr>
-      <w:bookmarkStart w:id="81" w:name="_Toc193723426"/>
+      <w:bookmarkStart w:id="81" w:name="_Toc193825339"/>
       <w:r>
         <w:rPr>
           <w:lang w:val="nl-NL"/>
@@ -26330,9 +26353,9 @@
         <w:lastRenderedPageBreak/>
         <w:drawing>
           <wp:inline distT="0" distB="0" distL="0" distR="0">
-            <wp:extent cx="5760085" cy="3110230"/>
-            <wp:effectExtent l="0" t="0" r="0" b="0"/>
-            <wp:docPr id="18" name="Picture 18"/>
+            <wp:extent cx="5760085" cy="3114675"/>
+            <wp:effectExtent l="0" t="0" r="0" b="9525"/>
+            <wp:docPr id="37" name="Picture 37"/>
             <wp:cNvGraphicFramePr>
               <a:graphicFrameLocks xmlns:a="http://schemas.openxmlformats.org/drawingml/2006/main" noChangeAspect="1"/>
             </wp:cNvGraphicFramePr>
@@ -26340,7 +26363,7 @@
               <a:graphicData uri="http://schemas.openxmlformats.org/drawingml/2006/picture">
                 <pic:pic xmlns:pic="http://schemas.openxmlformats.org/drawingml/2006/picture">
                   <pic:nvPicPr>
-                    <pic:cNvPr id="18" name="B34F379.tmp"/>
+                    <pic:cNvPr id="37" name="E6C843E.tmp"/>
                     <pic:cNvPicPr/>
                   </pic:nvPicPr>
                   <pic:blipFill>
@@ -26358,7 +26381,7 @@
                   <pic:spPr>
                     <a:xfrm>
                       <a:off x="0" y="0"/>
-                      <a:ext cx="5760085" cy="3110230"/>
+                      <a:ext cx="5760085" cy="3114675"/>
                     </a:xfrm>
                     <a:prstGeom prst="rect">
                       <a:avLst/>
@@ -26614,9 +26637,9 @@
         <w:lastRenderedPageBreak/>
         <w:drawing>
           <wp:inline distT="0" distB="0" distL="0" distR="0">
-            <wp:extent cx="5760085" cy="3110230"/>
-            <wp:effectExtent l="0" t="0" r="0" b="0"/>
-            <wp:docPr id="20" name="Picture 20"/>
+            <wp:extent cx="5760085" cy="3114675"/>
+            <wp:effectExtent l="0" t="0" r="0" b="9525"/>
+            <wp:docPr id="38" name="Picture 38"/>
             <wp:cNvGraphicFramePr>
               <a:graphicFrameLocks xmlns:a="http://schemas.openxmlformats.org/drawingml/2006/main" noChangeAspect="1"/>
             </wp:cNvGraphicFramePr>
@@ -26624,7 +26647,7 @@
               <a:graphicData uri="http://schemas.openxmlformats.org/drawingml/2006/picture">
                 <pic:pic xmlns:pic="http://schemas.openxmlformats.org/drawingml/2006/picture">
                   <pic:nvPicPr>
-                    <pic:cNvPr id="20" name="B344A77.tmp"/>
+                    <pic:cNvPr id="38" name="E6CF354.tmp"/>
                     <pic:cNvPicPr/>
                   </pic:nvPicPr>
                   <pic:blipFill>
@@ -26642,7 +26665,7 @@
                   <pic:spPr>
                     <a:xfrm>
                       <a:off x="0" y="0"/>
-                      <a:ext cx="5760085" cy="3110230"/>
+                      <a:ext cx="5760085" cy="3114675"/>
                     </a:xfrm>
                     <a:prstGeom prst="rect">
                       <a:avLst/>
@@ -26731,7 +26754,31 @@
           <w:lang w:val="nl-NL"/>
         </w:rPr>
         <w:tab/>
-        <w:t xml:space="preserve">Để xóa câu hỏi, giáo viên chọn câu hỏi bằng cách nhấn chọn nút nằm ở đầu dòng dữ liệu tương ứng với câu hỏi cần điều chỉnh, sau đó nhấn chọn “Xóa”. Khi nhấn chọn, hệ thống thông báo </w:t>
+        <w:t xml:space="preserve">Để xóa câu hỏi, giáo viên chọn câu hỏi bằng cách nhấn chọn nút nằm ở đầu dòng dữ liệu tương ứng với câu hỏi cần điều chỉnh, sau đó nhấn chọn “Xóa”. Khi nhấn chọn, hệ thống </w:t>
+      </w:r>
+      <w:r>
+        <w:rPr>
+          <w:lang w:val="nl-NL"/>
+        </w:rPr>
+        <w:t xml:space="preserve">hiển thị </w:t>
+      </w:r>
+      <w:r>
+        <w:rPr>
+          <w:lang w:val="nl-NL"/>
+        </w:rPr>
+        <w:t>thông báo</w:t>
+      </w:r>
+      <w:r>
+        <w:rPr>
+          <w:lang w:val="nl-NL"/>
+        </w:rPr>
+        <w:t xml:space="preserve"> xác nhận xóa,</w:t>
+      </w:r>
+      <w:r>
+        <w:rPr>
+          <w:lang w:val="nl-NL"/>
+        </w:rPr>
+        <w:t xml:space="preserve"> </w:t>
       </w:r>
       <w:r>
         <w:rPr>
@@ -26743,7 +26790,13 @@
         <w:rPr>
           <w:lang w:val="nl-NL"/>
         </w:rPr>
-        <w:t xml:space="preserve"> đã xóa câu hỏi thành công.</w:t>
+        <w:t xml:space="preserve"> có thể chọn “Yes” để xóa câu hỏi</w:t>
+      </w:r>
+      <w:r>
+        <w:rPr>
+          <w:lang w:val="nl-NL"/>
+        </w:rPr>
+        <w:t>.</w:t>
       </w:r>
     </w:p>
     <w:p>
@@ -26779,7 +26832,7 @@
           <w:lang w:val="nl-NL"/>
         </w:rPr>
       </w:pPr>
-      <w:bookmarkStart w:id="85" w:name="_Toc193723427"/>
+      <w:bookmarkStart w:id="85" w:name="_Toc193825340"/>
       <w:r>
         <w:rPr>
           <w:lang w:val="nl-NL"/>
@@ -26935,7 +26988,7 @@
           <w:lang w:val="nl-NL"/>
         </w:rPr>
       </w:pPr>
-      <w:bookmarkStart w:id="87" w:name="_Toc193723428"/>
+      <w:bookmarkStart w:id="87" w:name="_Toc193825341"/>
       <w:r>
         <w:rPr>
           <w:lang w:val="nl-NL"/>
@@ -26975,7 +27028,7 @@
           <wp:inline distT="0" distB="0" distL="0" distR="0">
             <wp:extent cx="4320000" cy="2865231"/>
             <wp:effectExtent l="0" t="0" r="4445" b="0"/>
-            <wp:docPr id="32" name="Picture 32"/>
+            <wp:docPr id="39" name="Picture 39"/>
             <wp:cNvGraphicFramePr>
               <a:graphicFrameLocks xmlns:a="http://schemas.openxmlformats.org/drawingml/2006/main" noChangeAspect="1"/>
             </wp:cNvGraphicFramePr>
@@ -26983,7 +27036,7 @@
               <a:graphicData uri="http://schemas.openxmlformats.org/drawingml/2006/picture">
                 <pic:pic xmlns:pic="http://schemas.openxmlformats.org/drawingml/2006/picture">
                   <pic:nvPicPr>
-                    <pic:cNvPr id="32" name="B34BCDD.tmp"/>
+                    <pic:cNvPr id="39" name="E6C139A.tmp"/>
                     <pic:cNvPicPr/>
                   </pic:nvPicPr>
                   <pic:blipFill>
@@ -27086,7 +27139,7 @@
           <w:lang w:val="nl-NL"/>
         </w:rPr>
       </w:pPr>
-      <w:bookmarkStart w:id="89" w:name="_Toc193723429"/>
+      <w:bookmarkStart w:id="89" w:name="_Toc193825342"/>
       <w:r>
         <w:rPr>
           <w:lang w:val="nl-NL"/>
@@ -27249,7 +27302,7 @@
           <w:lang w:val="nl-NL"/>
         </w:rPr>
       </w:pPr>
-      <w:bookmarkStart w:id="91" w:name="_Toc193723430"/>
+      <w:bookmarkStart w:id="91" w:name="_Toc193825343"/>
       <w:r>
         <w:rPr>
           <w:lang w:val="nl-NL"/>
@@ -27408,7 +27461,7 @@
           <wp:inline distT="0" distB="0" distL="0" distR="0">
             <wp:extent cx="5760085" cy="3451860"/>
             <wp:effectExtent l="0" t="0" r="0" b="0"/>
-            <wp:docPr id="29" name="Picture 29"/>
+            <wp:docPr id="40" name="Picture 40"/>
             <wp:cNvGraphicFramePr>
               <a:graphicFrameLocks xmlns:a="http://schemas.openxmlformats.org/drawingml/2006/main" noChangeAspect="1"/>
             </wp:cNvGraphicFramePr>
@@ -27416,7 +27469,7 @@
               <a:graphicData uri="http://schemas.openxmlformats.org/drawingml/2006/picture">
                 <pic:pic xmlns:pic="http://schemas.openxmlformats.org/drawingml/2006/picture">
                   <pic:nvPicPr>
-                    <pic:cNvPr id="29" name="B341D91.tmp"/>
+                    <pic:cNvPr id="40" name="E6CB327.tmp"/>
                     <pic:cNvPicPr/>
                   </pic:nvPicPr>
                   <pic:blipFill>
@@ -27516,7 +27569,31 @@
           <w:lang w:val="nl-NL"/>
         </w:rPr>
         <w:lastRenderedPageBreak/>
-        <w:t>thúc”, hệ thống sẽ hiển thị kết quả làm bài. Nếu hết thời gian làm bài, hệ thống cũng tự động nộp bài và công bố số điểm (hình 3.15):</w:t>
+        <w:t>thúc”, hệ thống sẽ</w:t>
+      </w:r>
+      <w:r>
+        <w:rPr>
+          <w:lang w:val="nl-NL"/>
+        </w:rPr>
+        <w:t xml:space="preserve"> xác nhận lại học sinh có muốn nộp bài hay không</w:t>
+      </w:r>
+      <w:r>
+        <w:rPr>
+          <w:lang w:val="nl-NL"/>
+        </w:rPr>
+        <w:t>.</w:t>
+      </w:r>
+      <w:r>
+        <w:rPr>
+          <w:lang w:val="nl-NL"/>
+        </w:rPr>
+        <w:t xml:space="preserve"> Học sinh có thể chọn “Yes” để nộp bài.</w:t>
+      </w:r>
+      <w:r>
+        <w:rPr>
+          <w:lang w:val="nl-NL"/>
+        </w:rPr>
+        <w:t xml:space="preserve"> Nếu hết thời gian làm bài, hệ thống cũng tự động nộp bài và công bố số điểm (hình 3.15):</w:t>
       </w:r>
     </w:p>
     <w:p>
@@ -27535,7 +27612,7 @@
           <wp:inline distT="0" distB="0" distL="0" distR="0">
             <wp:extent cx="5760085" cy="3451860"/>
             <wp:effectExtent l="0" t="0" r="0" b="0"/>
-            <wp:docPr id="30" name="Picture 30"/>
+            <wp:docPr id="41" name="Picture 41"/>
             <wp:cNvGraphicFramePr>
               <a:graphicFrameLocks xmlns:a="http://schemas.openxmlformats.org/drawingml/2006/main" noChangeAspect="1"/>
             </wp:cNvGraphicFramePr>
@@ -27543,7 +27620,7 @@
               <a:graphicData uri="http://schemas.openxmlformats.org/drawingml/2006/picture">
                 <pic:pic xmlns:pic="http://schemas.openxmlformats.org/drawingml/2006/picture">
                   <pic:nvPicPr>
-                    <pic:cNvPr id="30" name="B34E641.tmp"/>
+                    <pic:cNvPr id="41" name="E6C4409.tmp"/>
                     <pic:cNvPicPr/>
                   </pic:nvPicPr>
                   <pic:blipFill>
@@ -27646,7 +27723,7 @@
           <w:lang w:val="nl-NL"/>
         </w:rPr>
       </w:pPr>
-      <w:bookmarkStart w:id="95" w:name="_Toc193723431"/>
+      <w:bookmarkStart w:id="95" w:name="_Toc193825344"/>
       <w:r>
         <w:rPr>
           <w:lang w:val="nl-NL"/>
@@ -27685,7 +27762,7 @@
           <wp:inline distT="0" distB="0" distL="0" distR="0">
             <wp:extent cx="4320000" cy="2889880"/>
             <wp:effectExtent l="0" t="0" r="4445" b="6350"/>
-            <wp:docPr id="31" name="Picture 31"/>
+            <wp:docPr id="42" name="Picture 42"/>
             <wp:cNvGraphicFramePr>
               <a:graphicFrameLocks xmlns:a="http://schemas.openxmlformats.org/drawingml/2006/main" noChangeAspect="1"/>
             </wp:cNvGraphicFramePr>
@@ -27693,7 +27770,7 @@
               <a:graphicData uri="http://schemas.openxmlformats.org/drawingml/2006/picture">
                 <pic:pic xmlns:pic="http://schemas.openxmlformats.org/drawingml/2006/picture">
                   <pic:nvPicPr>
-                    <pic:cNvPr id="31" name="B342EC5.tmp"/>
+                    <pic:cNvPr id="42" name="E6C7C02.tmp"/>
                     <pic:cNvPicPr/>
                   </pic:nvPicPr>
                   <pic:blipFill>
@@ -27796,7 +27873,7 @@
           <w:lang w:val="nl-NL"/>
         </w:rPr>
       </w:pPr>
-      <w:bookmarkStart w:id="97" w:name="_Toc193723432"/>
+      <w:bookmarkStart w:id="97" w:name="_Toc193825345"/>
       <w:r>
         <w:rPr>
           <w:lang w:val="nl-NL"/>
@@ -27971,7 +28048,7 @@
           <w:lang w:val="nl-NL"/>
         </w:rPr>
       </w:pPr>
-      <w:bookmarkStart w:id="99" w:name="_Toc193723433"/>
+      <w:bookmarkStart w:id="99" w:name="_Toc193825346"/>
       <w:r>
         <w:rPr>
           <w:lang w:val="nl-NL"/>
@@ -28011,7 +28088,7 @@
           <wp:inline distT="0" distB="0" distL="0" distR="0">
             <wp:extent cx="4382112" cy="4048690"/>
             <wp:effectExtent l="0" t="0" r="0" b="9525"/>
-            <wp:docPr id="24" name="Picture 24"/>
+            <wp:docPr id="22" name="Picture 22"/>
             <wp:cNvGraphicFramePr>
               <a:graphicFrameLocks xmlns:a="http://schemas.openxmlformats.org/drawingml/2006/main" noChangeAspect="1"/>
             </wp:cNvGraphicFramePr>
@@ -28019,7 +28096,7 @@
               <a:graphicData uri="http://schemas.openxmlformats.org/drawingml/2006/picture">
                 <pic:pic xmlns:pic="http://schemas.openxmlformats.org/drawingml/2006/picture">
                   <pic:nvPicPr>
-                    <pic:cNvPr id="24" name="B345436.tmp"/>
+                    <pic:cNvPr id="22" name="E6CB6EB.tmp"/>
                     <pic:cNvPicPr/>
                   </pic:nvPicPr>
                   <pic:blipFill>
@@ -28122,7 +28199,7 @@
           <w:lang w:val="nl-NL"/>
         </w:rPr>
       </w:pPr>
-      <w:bookmarkStart w:id="101" w:name="_Toc193723434"/>
+      <w:bookmarkStart w:id="101" w:name="_Toc193825347"/>
       <w:r>
         <w:rPr>
           <w:lang w:val="nl-NL"/>
@@ -28162,7 +28239,7 @@
           <wp:inline distT="0" distB="0" distL="0" distR="0">
             <wp:extent cx="4382112" cy="4048690"/>
             <wp:effectExtent l="0" t="0" r="0" b="9525"/>
-            <wp:docPr id="25" name="Picture 25"/>
+            <wp:docPr id="33" name="Picture 33"/>
             <wp:cNvGraphicFramePr>
               <a:graphicFrameLocks xmlns:a="http://schemas.openxmlformats.org/drawingml/2006/main" noChangeAspect="1"/>
             </wp:cNvGraphicFramePr>
@@ -28170,7 +28247,7 @@
               <a:graphicData uri="http://schemas.openxmlformats.org/drawingml/2006/picture">
                 <pic:pic xmlns:pic="http://schemas.openxmlformats.org/drawingml/2006/picture">
                   <pic:nvPicPr>
-                    <pic:cNvPr id="25" name="B34A749.tmp"/>
+                    <pic:cNvPr id="33" name="E6CF359.tmp"/>
                     <pic:cNvPicPr/>
                   </pic:nvPicPr>
                   <pic:blipFill>
@@ -28273,7 +28350,7 @@
           <w:lang w:val="nl-NL"/>
         </w:rPr>
       </w:pPr>
-      <w:bookmarkStart w:id="103" w:name="_Toc193723435"/>
+      <w:bookmarkStart w:id="103" w:name="_Toc193825348"/>
       <w:r>
         <w:rPr>
           <w:lang w:val="nl-NL"/>
@@ -28310,9 +28387,9 @@
         </w:rPr>
         <w:drawing>
           <wp:inline distT="0" distB="0" distL="0" distR="0">
-            <wp:extent cx="3943900" cy="1514686"/>
-            <wp:effectExtent l="0" t="0" r="0" b="9525"/>
-            <wp:docPr id="26" name="Picture 26"/>
+            <wp:extent cx="3686689" cy="1514686"/>
+            <wp:effectExtent l="0" t="0" r="9525" b="9525"/>
+            <wp:docPr id="34" name="Picture 34"/>
             <wp:cNvGraphicFramePr>
               <a:graphicFrameLocks xmlns:a="http://schemas.openxmlformats.org/drawingml/2006/main" noChangeAspect="1"/>
             </wp:cNvGraphicFramePr>
@@ -28320,7 +28397,7 @@
               <a:graphicData uri="http://schemas.openxmlformats.org/drawingml/2006/picture">
                 <pic:pic xmlns:pic="http://schemas.openxmlformats.org/drawingml/2006/picture">
                   <pic:nvPicPr>
-                    <pic:cNvPr id="26" name="B34F54A.tmp"/>
+                    <pic:cNvPr id="34" name="E6C17F9.tmp"/>
                     <pic:cNvPicPr/>
                   </pic:nvPicPr>
                   <pic:blipFill>
@@ -28338,7 +28415,7 @@
                   <pic:spPr>
                     <a:xfrm>
                       <a:off x="0" y="0"/>
-                      <a:ext cx="3943900" cy="1514686"/>
+                      <a:ext cx="3686689" cy="1514686"/>
                     </a:xfrm>
                     <a:prstGeom prst="rect">
                       <a:avLst/>
@@ -28444,7 +28521,7 @@
           <w:lang w:val="nl-NL"/>
         </w:rPr>
       </w:pPr>
-      <w:bookmarkStart w:id="105" w:name="_Toc193723436"/>
+      <w:bookmarkStart w:id="105" w:name="_Toc193825349"/>
       <w:r>
         <w:rPr>
           <w:lang w:val="nl-NL"/>
@@ -28461,7 +28538,7 @@
           <w:lang w:val="nl-NL"/>
         </w:rPr>
       </w:pPr>
-      <w:bookmarkStart w:id="106" w:name="_Toc193723437"/>
+      <w:bookmarkStart w:id="106" w:name="_Toc193825350"/>
       <w:r>
         <w:rPr>
           <w:lang w:val="nl-NL"/>
@@ -28528,7 +28605,7 @@
           <w:lang w:val="nl-NL"/>
         </w:rPr>
       </w:pPr>
-      <w:bookmarkStart w:id="107" w:name="_Toc193723438"/>
+      <w:bookmarkStart w:id="107" w:name="_Toc193825351"/>
       <w:r>
         <w:rPr>
           <w:lang w:val="nl-NL"/>
@@ -28581,6 +28658,20 @@
           <w:lang w:val="nl-NL"/>
         </w:rPr>
         <w:tab/>
+        <w:t>- Cho phép xáo trộn thứ tự câu hỏi trắc nghiệm và phương án.</w:t>
+      </w:r>
+    </w:p>
+    <w:p>
+      <w:pPr>
+        <w:rPr>
+          <w:lang w:val="nl-NL"/>
+        </w:rPr>
+      </w:pPr>
+      <w:r>
+        <w:rPr>
+          <w:lang w:val="nl-NL"/>
+        </w:rPr>
+        <w:tab/>
         <w:t>- Cải thiện giao diện để có thể sử dụng toàn màn hình.</w:t>
       </w:r>
     </w:p>
@@ -28619,7 +28710,7 @@
           <w:lang w:val="nl-NL"/>
         </w:rPr>
       </w:pPr>
-      <w:bookmarkStart w:id="108" w:name="_Toc193723439"/>
+      <w:bookmarkStart w:id="108" w:name="_Toc193825352"/>
       <w:r>
         <w:rPr>
           <w:lang w:val="nl-NL"/>
@@ -28682,7 +28773,20 @@
         <w:rPr>
           <w:szCs w:val="26"/>
         </w:rPr>
-        <w:t>2. Nguyễn Hữu Hòa, Hồ Văn Tú, Hoàng Minh Trí, Giáo trình Lập trình .NET, NXB Đại học Cần Thơ, 2017.</w:t>
+        <w:t xml:space="preserve">2. Nguyễn Hữu Hòa, Hồ Văn Tú, Hoàng Minh Trí, </w:t>
+      </w:r>
+      <w:r>
+        <w:rPr>
+          <w:i/>
+          <w:szCs w:val="26"/>
+        </w:rPr>
+        <w:t>Giáo trình Lập trình .NET</w:t>
+      </w:r>
+      <w:r>
+        <w:rPr>
+          <w:szCs w:val="26"/>
+        </w:rPr>
+        <w:t>, NXB Đại học Cần Thơ, 2017.</w:t>
       </w:r>
     </w:p>
     <w:p>
@@ -28837,7 +28941,7 @@
       <w:rPr>
         <w:noProof/>
       </w:rPr>
-      <w:t>10</w:t>
+      <w:t>1</w:t>
     </w:r>
     <w:r>
       <w:rPr>
@@ -31214,7 +31318,7 @@
 </file>
 
 <file path=customXml/itemProps1.xml><?xml version="1.0" encoding="utf-8"?>
-<ds:datastoreItem xmlns:ds="http://schemas.openxmlformats.org/officeDocument/2006/customXml" ds:itemID="{8E8460A1-18D7-4321-BC8F-6DFF96A039F6}">
+<ds:datastoreItem xmlns:ds="http://schemas.openxmlformats.org/officeDocument/2006/customXml" ds:itemID="{CA5BCFB2-52EC-4D08-8D96-8531775D3F24}">
   <ds:schemaRefs>
     <ds:schemaRef ds:uri="http://schemas.openxmlformats.org/officeDocument/2006/bibliography"/>
   </ds:schemaRefs>

</xml_diff>

<commit_message>
Cập nhật báo cáo (mục phân công)
</commit_message>
<xml_diff>
--- a/Bao_cao_CT310H.docx
+++ b/Bao_cao_CT310H.docx
@@ -94,7 +94,7 @@
           </mc:Choice>
           <mc:Fallback>
             <w:pict>
-              <v:rect w14:anchorId="6110C137" id="Rectangle 3" o:spid="_x0000_s1026" style="position:absolute;margin-left:-7.8pt;margin-top:59.25pt;width:470.05pt;height:724.5pt;z-index:-251658240;visibility:visible;mso-wrap-style:none;mso-width-percent:0;mso-height-percent:0;mso-wrap-distance-left:9pt;mso-wrap-distance-top:0;mso-wrap-distance-right:9pt;mso-wrap-distance-bottom:0;mso-position-horizontal:absolute;mso-position-horizontal-relative:margin;mso-position-vertical:absolute;mso-position-vertical-relative:page;mso-width-percent:0;mso-height-percent:0;mso-width-relative:page;mso-height-relative:page;v-text-anchor:middle" o:gfxdata="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" strokeweight="1.06mm">
+              <v:rect w14:anchorId="1344E097" id="Rectangle 3" o:spid="_x0000_s1026" style="position:absolute;margin-left:-7.8pt;margin-top:59.25pt;width:470.05pt;height:724.5pt;z-index:-251658240;visibility:visible;mso-wrap-style:none;mso-width-percent:0;mso-height-percent:0;mso-wrap-distance-left:9pt;mso-wrap-distance-top:0;mso-wrap-distance-right:9pt;mso-wrap-distance-bottom:0;mso-position-horizontal:absolute;mso-position-horizontal-relative:margin;mso-position-vertical:absolute;mso-position-vertical-relative:page;mso-width-percent:0;mso-height-percent:0;mso-width-relative:page;mso-height-relative:page;v-text-anchor:middle" o:gfxdata="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" strokeweight="1.06mm">
                 <v:stroke endcap="square"/>
                 <w10:wrap anchorx="margin" anchory="page"/>
               </v:rect>
@@ -6138,7 +6138,7 @@
         </w:rPr>
         <w:fldChar w:fldCharType="separate"/>
       </w:r>
-      <w:hyperlink w:anchor="_Toc193723440" w:history="1">
+      <w:hyperlink w:anchor="_Toc196481851" w:history="1">
         <w:r>
           <w:rPr>
             <w:rStyle w:val="Hyperlink"/>
@@ -6165,7 +6165,7 @@
             <w:noProof/>
             <w:webHidden/>
           </w:rPr>
-          <w:instrText xml:space="preserve"> PAGEREF _Toc193723440 \h </w:instrText>
+          <w:instrText xml:space="preserve"> PAGEREF _Toc196481851 \h </w:instrText>
         </w:r>
         <w:r>
           <w:rPr>
@@ -6210,7 +6210,7 @@
           <w:lang w:val="vi-VN" w:eastAsia="vi-VN"/>
         </w:rPr>
       </w:pPr>
-      <w:hyperlink w:anchor="_Toc193723441" w:history="1">
+      <w:hyperlink w:anchor="_Toc196481852" w:history="1">
         <w:r>
           <w:rPr>
             <w:rStyle w:val="Hyperlink"/>
@@ -6237,7 +6237,7 @@
             <w:noProof/>
             <w:webHidden/>
           </w:rPr>
-          <w:instrText xml:space="preserve"> PAGEREF _Toc193723441 \h </w:instrText>
+          <w:instrText xml:space="preserve"> PAGEREF _Toc196481852 \h </w:instrText>
         </w:r>
         <w:r>
           <w:rPr>
@@ -6282,7 +6282,7 @@
           <w:lang w:val="vi-VN" w:eastAsia="vi-VN"/>
         </w:rPr>
       </w:pPr>
-      <w:hyperlink w:anchor="_Toc193723442" w:history="1">
+      <w:hyperlink w:anchor="_Toc196481853" w:history="1">
         <w:r>
           <w:rPr>
             <w:rStyle w:val="Hyperlink"/>
@@ -6309,7 +6309,7 @@
             <w:noProof/>
             <w:webHidden/>
           </w:rPr>
-          <w:instrText xml:space="preserve"> PAGEREF _Toc193723442 \h </w:instrText>
+          <w:instrText xml:space="preserve"> PAGEREF _Toc196481853 \h </w:instrText>
         </w:r>
         <w:r>
           <w:rPr>
@@ -6354,7 +6354,7 @@
           <w:lang w:val="vi-VN" w:eastAsia="vi-VN"/>
         </w:rPr>
       </w:pPr>
-      <w:hyperlink w:anchor="_Toc193723443" w:history="1">
+      <w:hyperlink w:anchor="_Toc196481854" w:history="1">
         <w:r>
           <w:rPr>
             <w:rStyle w:val="Hyperlink"/>
@@ -6381,7 +6381,7 @@
             <w:noProof/>
             <w:webHidden/>
           </w:rPr>
-          <w:instrText xml:space="preserve"> PAGEREF _Toc193723443 \h </w:instrText>
+          <w:instrText xml:space="preserve"> PAGEREF _Toc196481854 \h </w:instrText>
         </w:r>
         <w:r>
           <w:rPr>
@@ -6426,7 +6426,7 @@
           <w:lang w:val="vi-VN" w:eastAsia="vi-VN"/>
         </w:rPr>
       </w:pPr>
-      <w:hyperlink w:anchor="_Toc193723444" w:history="1">
+      <w:hyperlink w:anchor="_Toc196481855" w:history="1">
         <w:r>
           <w:rPr>
             <w:rStyle w:val="Hyperlink"/>
@@ -6453,7 +6453,7 @@
             <w:noProof/>
             <w:webHidden/>
           </w:rPr>
-          <w:instrText xml:space="preserve"> PAGEREF _Toc193723444 \h </w:instrText>
+          <w:instrText xml:space="preserve"> PAGEREF _Toc196481855 \h </w:instrText>
         </w:r>
         <w:r>
           <w:rPr>
@@ -6498,7 +6498,7 @@
           <w:lang w:val="vi-VN" w:eastAsia="vi-VN"/>
         </w:rPr>
       </w:pPr>
-      <w:hyperlink w:anchor="_Toc193723445" w:history="1">
+      <w:hyperlink w:anchor="_Toc196481856" w:history="1">
         <w:r>
           <w:rPr>
             <w:rStyle w:val="Hyperlink"/>
@@ -6525,7 +6525,7 @@
             <w:noProof/>
             <w:webHidden/>
           </w:rPr>
-          <w:instrText xml:space="preserve"> PAGEREF _Toc193723445 \h </w:instrText>
+          <w:instrText xml:space="preserve"> PAGEREF _Toc196481856 \h </w:instrText>
         </w:r>
         <w:r>
           <w:rPr>
@@ -6570,7 +6570,7 @@
           <w:lang w:val="vi-VN" w:eastAsia="vi-VN"/>
         </w:rPr>
       </w:pPr>
-      <w:hyperlink w:anchor="_Toc193723446" w:history="1">
+      <w:hyperlink w:anchor="_Toc196481857" w:history="1">
         <w:r>
           <w:rPr>
             <w:rStyle w:val="Hyperlink"/>
@@ -6597,7 +6597,7 @@
             <w:noProof/>
             <w:webHidden/>
           </w:rPr>
-          <w:instrText xml:space="preserve"> PAGEREF _Toc193723446 \h </w:instrText>
+          <w:instrText xml:space="preserve"> PAGEREF _Toc196481857 \h </w:instrText>
         </w:r>
         <w:r>
           <w:rPr>
@@ -6642,7 +6642,7 @@
           <w:lang w:val="vi-VN" w:eastAsia="vi-VN"/>
         </w:rPr>
       </w:pPr>
-      <w:hyperlink w:anchor="_Toc193723447" w:history="1">
+      <w:hyperlink w:anchor="_Toc196481858" w:history="1">
         <w:r>
           <w:rPr>
             <w:rStyle w:val="Hyperlink"/>
@@ -6669,7 +6669,7 @@
             <w:noProof/>
             <w:webHidden/>
           </w:rPr>
-          <w:instrText xml:space="preserve"> PAGEREF _Toc193723447 \h </w:instrText>
+          <w:instrText xml:space="preserve"> PAGEREF _Toc196481858 \h </w:instrText>
         </w:r>
         <w:r>
           <w:rPr>
@@ -6714,7 +6714,7 @@
           <w:lang w:val="vi-VN" w:eastAsia="vi-VN"/>
         </w:rPr>
       </w:pPr>
-      <w:hyperlink w:anchor="_Toc193723448" w:history="1">
+      <w:hyperlink w:anchor="_Toc196481859" w:history="1">
         <w:r>
           <w:rPr>
             <w:rStyle w:val="Hyperlink"/>
@@ -6741,7 +6741,7 @@
             <w:noProof/>
             <w:webHidden/>
           </w:rPr>
-          <w:instrText xml:space="preserve"> PAGEREF _Toc193723448 \h </w:instrText>
+          <w:instrText xml:space="preserve"> PAGEREF _Toc196481859 \h </w:instrText>
         </w:r>
         <w:r>
           <w:rPr>
@@ -6786,7 +6786,7 @@
           <w:lang w:val="vi-VN" w:eastAsia="vi-VN"/>
         </w:rPr>
       </w:pPr>
-      <w:hyperlink w:anchor="_Toc193723449" w:history="1">
+      <w:hyperlink w:anchor="_Toc196481860" w:history="1">
         <w:r>
           <w:rPr>
             <w:rStyle w:val="Hyperlink"/>
@@ -6813,7 +6813,7 @@
             <w:noProof/>
             <w:webHidden/>
           </w:rPr>
-          <w:instrText xml:space="preserve"> PAGEREF _Toc193723449 \h </w:instrText>
+          <w:instrText xml:space="preserve"> PAGEREF _Toc196481860 \h </w:instrText>
         </w:r>
         <w:r>
           <w:rPr>
@@ -6858,7 +6858,7 @@
           <w:lang w:val="vi-VN" w:eastAsia="vi-VN"/>
         </w:rPr>
       </w:pPr>
-      <w:hyperlink w:anchor="_Toc193723450" w:history="1">
+      <w:hyperlink w:anchor="_Toc196481861" w:history="1">
         <w:r>
           <w:rPr>
             <w:rStyle w:val="Hyperlink"/>
@@ -6885,7 +6885,7 @@
             <w:noProof/>
             <w:webHidden/>
           </w:rPr>
-          <w:instrText xml:space="preserve"> PAGEREF _Toc193723450 \h </w:instrText>
+          <w:instrText xml:space="preserve"> PAGEREF _Toc196481861 \h </w:instrText>
         </w:r>
         <w:r>
           <w:rPr>
@@ -6930,7 +6930,7 @@
           <w:lang w:val="vi-VN" w:eastAsia="vi-VN"/>
         </w:rPr>
       </w:pPr>
-      <w:hyperlink w:anchor="_Toc193723451" w:history="1">
+      <w:hyperlink w:anchor="_Toc196481862" w:history="1">
         <w:r>
           <w:rPr>
             <w:rStyle w:val="Hyperlink"/>
@@ -6957,7 +6957,7 @@
             <w:noProof/>
             <w:webHidden/>
           </w:rPr>
-          <w:instrText xml:space="preserve"> PAGEREF _Toc193723451 \h </w:instrText>
+          <w:instrText xml:space="preserve"> PAGEREF _Toc196481862 \h </w:instrText>
         </w:r>
         <w:r>
           <w:rPr>
@@ -7002,7 +7002,7 @@
           <w:lang w:val="vi-VN" w:eastAsia="vi-VN"/>
         </w:rPr>
       </w:pPr>
-      <w:hyperlink w:anchor="_Toc193723452" w:history="1">
+      <w:hyperlink w:anchor="_Toc196481863" w:history="1">
         <w:r>
           <w:rPr>
             <w:rStyle w:val="Hyperlink"/>
@@ -7029,7 +7029,7 @@
             <w:noProof/>
             <w:webHidden/>
           </w:rPr>
-          <w:instrText xml:space="preserve"> PAGEREF _Toc193723452 \h </w:instrText>
+          <w:instrText xml:space="preserve"> PAGEREF _Toc196481863 \h </w:instrText>
         </w:r>
         <w:r>
           <w:rPr>
@@ -7074,7 +7074,7 @@
           <w:lang w:val="vi-VN" w:eastAsia="vi-VN"/>
         </w:rPr>
       </w:pPr>
-      <w:hyperlink w:anchor="_Toc193723453" w:history="1">
+      <w:hyperlink w:anchor="_Toc196481864" w:history="1">
         <w:r>
           <w:rPr>
             <w:rStyle w:val="Hyperlink"/>
@@ -7101,7 +7101,7 @@
             <w:noProof/>
             <w:webHidden/>
           </w:rPr>
-          <w:instrText xml:space="preserve"> PAGEREF _Toc193723453 \h </w:instrText>
+          <w:instrText xml:space="preserve"> PAGEREF _Toc196481864 \h </w:instrText>
         </w:r>
         <w:r>
           <w:rPr>
@@ -7146,7 +7146,7 @@
           <w:lang w:val="vi-VN" w:eastAsia="vi-VN"/>
         </w:rPr>
       </w:pPr>
-      <w:hyperlink w:anchor="_Toc193723454" w:history="1">
+      <w:hyperlink w:anchor="_Toc196481865" w:history="1">
         <w:r>
           <w:rPr>
             <w:rStyle w:val="Hyperlink"/>
@@ -7173,7 +7173,7 @@
             <w:noProof/>
             <w:webHidden/>
           </w:rPr>
-          <w:instrText xml:space="preserve"> PAGEREF _Toc193723454 \h </w:instrText>
+          <w:instrText xml:space="preserve"> PAGEREF _Toc196481865 \h </w:instrText>
         </w:r>
         <w:r>
           <w:rPr>
@@ -7218,7 +7218,7 @@
           <w:lang w:val="vi-VN" w:eastAsia="vi-VN"/>
         </w:rPr>
       </w:pPr>
-      <w:hyperlink w:anchor="_Toc193723455" w:history="1">
+      <w:hyperlink w:anchor="_Toc196481866" w:history="1">
         <w:r>
           <w:rPr>
             <w:rStyle w:val="Hyperlink"/>
@@ -7245,7 +7245,7 @@
             <w:noProof/>
             <w:webHidden/>
           </w:rPr>
-          <w:instrText xml:space="preserve"> PAGEREF _Toc193723455 \h </w:instrText>
+          <w:instrText xml:space="preserve"> PAGEREF _Toc196481866 \h </w:instrText>
         </w:r>
         <w:r>
           <w:rPr>
@@ -7290,7 +7290,7 @@
           <w:lang w:val="vi-VN" w:eastAsia="vi-VN"/>
         </w:rPr>
       </w:pPr>
-      <w:hyperlink w:anchor="_Toc193723456" w:history="1">
+      <w:hyperlink w:anchor="_Toc196481867" w:history="1">
         <w:r>
           <w:rPr>
             <w:rStyle w:val="Hyperlink"/>
@@ -7317,7 +7317,7 @@
             <w:noProof/>
             <w:webHidden/>
           </w:rPr>
-          <w:instrText xml:space="preserve"> PAGEREF _Toc193723456 \h </w:instrText>
+          <w:instrText xml:space="preserve"> PAGEREF _Toc196481867 \h </w:instrText>
         </w:r>
         <w:r>
           <w:rPr>
@@ -7337,7 +7337,7 @@
             <w:noProof/>
             <w:webHidden/>
           </w:rPr>
-          <w:t>9</w:t>
+          <w:t>10</w:t>
         </w:r>
         <w:r>
           <w:rPr>
@@ -7362,21 +7362,13 @@
           <w:lang w:val="vi-VN" w:eastAsia="vi-VN"/>
         </w:rPr>
       </w:pPr>
-      <w:hyperlink w:anchor="_Toc193723457" w:history="1">
+      <w:hyperlink w:anchor="_Toc196481868" w:history="1">
         <w:r>
           <w:rPr>
             <w:rStyle w:val="Hyperlink"/>
             <w:noProof/>
           </w:rPr>
-          <w:t xml:space="preserve">Bảng 2.1. </w:t>
-        </w:r>
-        <w:r>
-          <w:rPr>
-            <w:rStyle w:val="Hyperlink"/>
-            <w:noProof/>
-            <w:lang w:val="nl-NL"/>
-          </w:rPr>
-          <w:t>Bảng MON_HOC</w:t>
+          <w:t>Bảng 1.18. Kết quả thực hiện</w:t>
         </w:r>
         <w:r>
           <w:rPr>
@@ -7397,7 +7389,7 @@
             <w:noProof/>
             <w:webHidden/>
           </w:rPr>
-          <w:instrText xml:space="preserve"> PAGEREF _Toc193723457 \h </w:instrText>
+          <w:instrText xml:space="preserve"> PAGEREF _Toc196481868 \h </w:instrText>
         </w:r>
         <w:r>
           <w:rPr>
@@ -7417,7 +7409,7 @@
             <w:noProof/>
             <w:webHidden/>
           </w:rPr>
-          <w:t>11</w:t>
+          <w:t>10</w:t>
         </w:r>
         <w:r>
           <w:rPr>
@@ -7442,13 +7434,13 @@
           <w:lang w:val="vi-VN" w:eastAsia="vi-VN"/>
         </w:rPr>
       </w:pPr>
-      <w:hyperlink w:anchor="_Toc193723458" w:history="1">
+      <w:hyperlink w:anchor="_Toc196481869" w:history="1">
         <w:r>
           <w:rPr>
             <w:rStyle w:val="Hyperlink"/>
             <w:noProof/>
           </w:rPr>
-          <w:t xml:space="preserve">Bảng 2.2. </w:t>
+          <w:t xml:space="preserve">Bảng 2.1. </w:t>
         </w:r>
         <w:r>
           <w:rPr>
@@ -7456,7 +7448,7 @@
             <w:noProof/>
             <w:lang w:val="nl-NL"/>
           </w:rPr>
-          <w:t>Bảng TAI_KHOAN</w:t>
+          <w:t>Bảng MON_HOC</w:t>
         </w:r>
         <w:r>
           <w:rPr>
@@ -7477,7 +7469,7 @@
             <w:noProof/>
             <w:webHidden/>
           </w:rPr>
-          <w:instrText xml:space="preserve"> PAGEREF _Toc193723458 \h </w:instrText>
+          <w:instrText xml:space="preserve"> PAGEREF _Toc196481869 \h </w:instrText>
         </w:r>
         <w:r>
           <w:rPr>
@@ -7522,13 +7514,13 @@
           <w:lang w:val="vi-VN" w:eastAsia="vi-VN"/>
         </w:rPr>
       </w:pPr>
-      <w:hyperlink w:anchor="_Toc193723459" w:history="1">
+      <w:hyperlink w:anchor="_Toc196481870" w:history="1">
         <w:r>
           <w:rPr>
             <w:rStyle w:val="Hyperlink"/>
             <w:noProof/>
           </w:rPr>
-          <w:t xml:space="preserve">Bảng 2.3. </w:t>
+          <w:t xml:space="preserve">Bảng 2.2. </w:t>
         </w:r>
         <w:r>
           <w:rPr>
@@ -7536,7 +7528,7 @@
             <w:noProof/>
             <w:lang w:val="nl-NL"/>
           </w:rPr>
-          <w:t>Bảng DE_THI</w:t>
+          <w:t>Bảng TAI_KHOAN</w:t>
         </w:r>
         <w:r>
           <w:rPr>
@@ -7557,7 +7549,7 @@
             <w:noProof/>
             <w:webHidden/>
           </w:rPr>
-          <w:instrText xml:space="preserve"> PAGEREF _Toc193723459 \h </w:instrText>
+          <w:instrText xml:space="preserve"> PAGEREF _Toc196481870 \h </w:instrText>
         </w:r>
         <w:r>
           <w:rPr>
@@ -7602,13 +7594,13 @@
           <w:lang w:val="vi-VN" w:eastAsia="vi-VN"/>
         </w:rPr>
       </w:pPr>
-      <w:hyperlink w:anchor="_Toc193723460" w:history="1">
+      <w:hyperlink w:anchor="_Toc196481871" w:history="1">
         <w:r>
           <w:rPr>
             <w:rStyle w:val="Hyperlink"/>
             <w:noProof/>
           </w:rPr>
-          <w:t xml:space="preserve">Bảng 2.4. </w:t>
+          <w:t xml:space="preserve">Bảng 2.3. </w:t>
         </w:r>
         <w:r>
           <w:rPr>
@@ -7616,7 +7608,7 @@
             <w:noProof/>
             <w:lang w:val="nl-NL"/>
           </w:rPr>
-          <w:t>Bảng CAU_HOI</w:t>
+          <w:t>Bảng DE_THI</w:t>
         </w:r>
         <w:r>
           <w:rPr>
@@ -7637,7 +7629,7 @@
             <w:noProof/>
             <w:webHidden/>
           </w:rPr>
-          <w:instrText xml:space="preserve"> PAGEREF _Toc193723460 \h </w:instrText>
+          <w:instrText xml:space="preserve"> PAGEREF _Toc196481871 \h </w:instrText>
         </w:r>
         <w:r>
           <w:rPr>
@@ -7657,7 +7649,7 @@
             <w:noProof/>
             <w:webHidden/>
           </w:rPr>
-          <w:t>12</w:t>
+          <w:t>11</w:t>
         </w:r>
         <w:r>
           <w:rPr>
@@ -7682,13 +7674,13 @@
           <w:lang w:val="vi-VN" w:eastAsia="vi-VN"/>
         </w:rPr>
       </w:pPr>
-      <w:hyperlink w:anchor="_Toc193723461" w:history="1">
+      <w:hyperlink w:anchor="_Toc196481872" w:history="1">
         <w:r>
           <w:rPr>
             <w:rStyle w:val="Hyperlink"/>
             <w:noProof/>
           </w:rPr>
-          <w:t xml:space="preserve">Bảng 2.5. </w:t>
+          <w:t xml:space="preserve">Bảng 2.4. </w:t>
         </w:r>
         <w:r>
           <w:rPr>
@@ -7696,7 +7688,7 @@
             <w:noProof/>
             <w:lang w:val="nl-NL"/>
           </w:rPr>
-          <w:t>Bảng BAI_THI</w:t>
+          <w:t>Bảng CAU_HOI</w:t>
         </w:r>
         <w:r>
           <w:rPr>
@@ -7717,7 +7709,7 @@
             <w:noProof/>
             <w:webHidden/>
           </w:rPr>
-          <w:instrText xml:space="preserve"> PAGEREF _Toc193723461 \h </w:instrText>
+          <w:instrText xml:space="preserve"> PAGEREF _Toc196481872 \h </w:instrText>
         </w:r>
         <w:r>
           <w:rPr>
@@ -7747,6 +7739,8 @@
           <w:fldChar w:fldCharType="end"/>
         </w:r>
       </w:hyperlink>
+      <w:bookmarkStart w:id="2" w:name="_GoBack"/>
+      <w:bookmarkEnd w:id="2"/>
     </w:p>
     <w:p>
       <w:pPr>
@@ -7762,12 +7756,92 @@
           <w:lang w:val="vi-VN" w:eastAsia="vi-VN"/>
         </w:rPr>
       </w:pPr>
-      <w:hyperlink w:anchor="_Toc193723462" w:history="1">
+      <w:hyperlink w:anchor="_Toc196481873" w:history="1">
         <w:r>
           <w:rPr>
             <w:rStyle w:val="Hyperlink"/>
             <w:noProof/>
           </w:rPr>
+          <w:t xml:space="preserve">Bảng 2.5. </w:t>
+        </w:r>
+        <w:r>
+          <w:rPr>
+            <w:rStyle w:val="Hyperlink"/>
+            <w:noProof/>
+            <w:lang w:val="nl-NL"/>
+          </w:rPr>
+          <w:t>Bảng BAI_THI</w:t>
+        </w:r>
+        <w:r>
+          <w:rPr>
+            <w:noProof/>
+            <w:webHidden/>
+          </w:rPr>
+          <w:tab/>
+        </w:r>
+        <w:r>
+          <w:rPr>
+            <w:noProof/>
+            <w:webHidden/>
+          </w:rPr>
+          <w:fldChar w:fldCharType="begin"/>
+        </w:r>
+        <w:r>
+          <w:rPr>
+            <w:noProof/>
+            <w:webHidden/>
+          </w:rPr>
+          <w:instrText xml:space="preserve"> PAGEREF _Toc196481873 \h </w:instrText>
+        </w:r>
+        <w:r>
+          <w:rPr>
+            <w:noProof/>
+            <w:webHidden/>
+          </w:rPr>
+        </w:r>
+        <w:r>
+          <w:rPr>
+            <w:noProof/>
+            <w:webHidden/>
+          </w:rPr>
+          <w:fldChar w:fldCharType="separate"/>
+        </w:r>
+        <w:r>
+          <w:rPr>
+            <w:noProof/>
+            <w:webHidden/>
+          </w:rPr>
+          <w:t>12</w:t>
+        </w:r>
+        <w:r>
+          <w:rPr>
+            <w:noProof/>
+            <w:webHidden/>
+          </w:rPr>
+          <w:fldChar w:fldCharType="end"/>
+        </w:r>
+      </w:hyperlink>
+    </w:p>
+    <w:p>
+      <w:pPr>
+        <w:pStyle w:val="TableofFigures"/>
+        <w:tabs>
+          <w:tab w:val="right" w:leader="dot" w:pos="9061"/>
+        </w:tabs>
+        <w:rPr>
+          <w:rFonts w:asciiTheme="minorHAnsi" w:eastAsiaTheme="minorEastAsia" w:hAnsiTheme="minorHAnsi" w:cstheme="minorBidi"/>
+          <w:noProof/>
+          <w:sz w:val="22"/>
+          <w:szCs w:val="22"/>
+          <w:lang w:val="vi-VN" w:eastAsia="vi-VN"/>
+        </w:rPr>
+      </w:pPr>
+      <w:hyperlink w:anchor="_Toc196481874" w:history="1">
+        <w:r>
+          <w:rPr>
+            <w:rStyle w:val="Hyperlink"/>
+            <w:noProof/>
+          </w:rPr>
           <w:t xml:space="preserve">Bảng 2.6. </w:t>
         </w:r>
         <w:r>
@@ -7797,7 +7871,7 @@
             <w:noProof/>
             <w:webHidden/>
           </w:rPr>
-          <w:instrText xml:space="preserve"> PAGEREF _Toc193723462 \h </w:instrText>
+          <w:instrText xml:space="preserve"> PAGEREF _Toc196481874 \h </w:instrText>
         </w:r>
         <w:r>
           <w:rPr>
@@ -7864,7 +7938,7 @@
           <w:lang w:val="nl-NL"/>
         </w:rPr>
       </w:pPr>
-      <w:bookmarkStart w:id="2" w:name="_Toc193825296"/>
+      <w:bookmarkStart w:id="3" w:name="_Toc193825296"/>
       <w:r>
         <w:rPr>
           <w:lang w:val="nl-NL"/>
@@ -7872,7 +7946,7 @@
         <w:lastRenderedPageBreak/>
         <w:t>DANH MỤC HÌNH ẢNH</w:t>
       </w:r>
-      <w:bookmarkEnd w:id="2"/>
+      <w:bookmarkEnd w:id="3"/>
     </w:p>
     <w:p>
       <w:pPr>
@@ -9810,7 +9884,7 @@
           <w:lang w:val="nl-NL"/>
         </w:rPr>
       </w:pPr>
-      <w:bookmarkStart w:id="3" w:name="_Toc193825297"/>
+      <w:bookmarkStart w:id="4" w:name="_Toc193825297"/>
       <w:r>
         <w:rPr>
           <w:lang w:val="nl-NL"/>
@@ -9818,7 +9892,7 @@
         <w:lastRenderedPageBreak/>
         <w:t>PHẦN 1. MỞ ĐẦU</w:t>
       </w:r>
-      <w:bookmarkEnd w:id="3"/>
+      <w:bookmarkEnd w:id="4"/>
     </w:p>
     <w:p>
       <w:pPr>
@@ -9827,7 +9901,7 @@
           <w:lang w:val="nl-NL"/>
         </w:rPr>
       </w:pPr>
-      <w:bookmarkStart w:id="4" w:name="_Toc193825298"/>
+      <w:bookmarkStart w:id="5" w:name="_Toc193825298"/>
       <w:r>
         <w:rPr>
           <w:lang w:val="nl-NL"/>
@@ -9840,7 +9914,7 @@
         </w:rPr>
         <w:t>Tổng quan về đề tài</w:t>
       </w:r>
-      <w:bookmarkEnd w:id="4"/>
+      <w:bookmarkEnd w:id="5"/>
     </w:p>
     <w:p>
       <w:pPr>
@@ -9957,7 +10031,7 @@
           <w:lang w:val="nl-NL"/>
         </w:rPr>
       </w:pPr>
-      <w:bookmarkStart w:id="5" w:name="_Toc193825299"/>
+      <w:bookmarkStart w:id="6" w:name="_Toc193825299"/>
       <w:r>
         <w:rPr>
           <w:lang w:val="nl-NL"/>
@@ -9970,8 +10044,6 @@
         </w:rPr>
         <w:t>Mục tiêu, phạm vi của đề tài</w:t>
       </w:r>
-      <w:bookmarkStart w:id="6" w:name="_GoBack"/>
-      <w:bookmarkEnd w:id="5"/>
       <w:bookmarkEnd w:id="6"/>
     </w:p>
     <w:p>
@@ -11314,7 +11386,7 @@
           <w:lang w:val="nl-NL"/>
         </w:rPr>
       </w:pPr>
-      <w:bookmarkStart w:id="19" w:name="_Toc193723440"/>
+      <w:bookmarkStart w:id="19" w:name="_Toc196481851"/>
       <w:r>
         <w:t xml:space="preserve">Bảng </w:t>
       </w:r>
@@ -12252,7 +12324,7 @@
           <w:lang w:val="nl-NL"/>
         </w:rPr>
       </w:pPr>
-      <w:bookmarkStart w:id="23" w:name="_Toc193723441"/>
+      <w:bookmarkStart w:id="23" w:name="_Toc196481852"/>
       <w:r>
         <w:t xml:space="preserve">Bảng </w:t>
       </w:r>
@@ -12766,7 +12838,7 @@
           <w:lang w:val="nl-NL"/>
         </w:rPr>
       </w:pPr>
-      <w:bookmarkStart w:id="25" w:name="_Toc193723442"/>
+      <w:bookmarkStart w:id="25" w:name="_Toc196481853"/>
       <w:r>
         <w:t xml:space="preserve">Bảng </w:t>
       </w:r>
@@ -13265,7 +13337,7 @@
           <w:lang w:val="nl-NL"/>
         </w:rPr>
       </w:pPr>
-      <w:bookmarkStart w:id="27" w:name="_Toc193723443"/>
+      <w:bookmarkStart w:id="27" w:name="_Toc196481854"/>
       <w:r>
         <w:t xml:space="preserve">Bảng </w:t>
       </w:r>
@@ -13708,7 +13780,7 @@
           <w:lang w:val="nl-NL"/>
         </w:rPr>
       </w:pPr>
-      <w:bookmarkStart w:id="29" w:name="_Toc193723444"/>
+      <w:bookmarkStart w:id="29" w:name="_Toc196481855"/>
       <w:r>
         <w:t xml:space="preserve">Bảng </w:t>
       </w:r>
@@ -14113,7 +14185,7 @@
           <w:lang w:val="nl-NL"/>
         </w:rPr>
       </w:pPr>
-      <w:bookmarkStart w:id="31" w:name="_Toc193723445"/>
+      <w:bookmarkStart w:id="31" w:name="_Toc196481856"/>
       <w:r>
         <w:t xml:space="preserve">Bảng </w:t>
       </w:r>
@@ -14522,7 +14594,7 @@
           <w:lang w:val="nl-NL"/>
         </w:rPr>
       </w:pPr>
-      <w:bookmarkStart w:id="33" w:name="_Toc193723446"/>
+      <w:bookmarkStart w:id="33" w:name="_Toc196481857"/>
       <w:r>
         <w:t xml:space="preserve">Bảng </w:t>
       </w:r>
@@ -14953,7 +15025,7 @@
           <w:lang w:val="nl-NL"/>
         </w:rPr>
       </w:pPr>
-      <w:bookmarkStart w:id="35" w:name="_Toc193723447"/>
+      <w:bookmarkStart w:id="35" w:name="_Toc196481858"/>
       <w:r>
         <w:t xml:space="preserve">Bảng </w:t>
       </w:r>
@@ -15374,7 +15446,7 @@
           <w:lang w:val="nl-NL"/>
         </w:rPr>
       </w:pPr>
-      <w:bookmarkStart w:id="37" w:name="_Toc193723448"/>
+      <w:bookmarkStart w:id="37" w:name="_Toc196481859"/>
       <w:r>
         <w:t xml:space="preserve">Bảng </w:t>
       </w:r>
@@ -15897,7 +15969,7 @@
           <w:lang w:val="nl-NL"/>
         </w:rPr>
       </w:pPr>
-      <w:bookmarkStart w:id="39" w:name="_Toc193723449"/>
+      <w:bookmarkStart w:id="39" w:name="_Toc196481860"/>
       <w:r>
         <w:t xml:space="preserve">Bảng </w:t>
       </w:r>
@@ -16356,7 +16428,7 @@
           <w:lang w:val="nl-NL"/>
         </w:rPr>
       </w:pPr>
-      <w:bookmarkStart w:id="41" w:name="_Toc193723450"/>
+      <w:bookmarkStart w:id="41" w:name="_Toc196481861"/>
       <w:r>
         <w:t xml:space="preserve">Bảng </w:t>
       </w:r>
@@ -16814,7 +16886,7 @@
           <w:lang w:val="nl-NL"/>
         </w:rPr>
       </w:pPr>
-      <w:bookmarkStart w:id="43" w:name="_Toc193723451"/>
+      <w:bookmarkStart w:id="43" w:name="_Toc196481862"/>
       <w:r>
         <w:t xml:space="preserve">Bảng </w:t>
       </w:r>
@@ -17295,7 +17367,7 @@
           <w:lang w:val="nl-NL"/>
         </w:rPr>
       </w:pPr>
-      <w:bookmarkStart w:id="45" w:name="_Toc193723452"/>
+      <w:bookmarkStart w:id="45" w:name="_Toc196481863"/>
       <w:r>
         <w:t xml:space="preserve">Bảng </w:t>
       </w:r>
@@ -17705,7 +17777,7 @@
           <w:lang w:val="nl-NL"/>
         </w:rPr>
       </w:pPr>
-      <w:bookmarkStart w:id="47" w:name="_Toc193723453"/>
+      <w:bookmarkStart w:id="47" w:name="_Toc196481864"/>
       <w:r>
         <w:t xml:space="preserve">Bảng </w:t>
       </w:r>
@@ -18110,7 +18182,7 @@
           <w:lang w:val="nl-NL"/>
         </w:rPr>
       </w:pPr>
-      <w:bookmarkStart w:id="49" w:name="_Toc193723454"/>
+      <w:bookmarkStart w:id="49" w:name="_Toc196481865"/>
       <w:r>
         <w:t xml:space="preserve">Bảng </w:t>
       </w:r>
@@ -18611,7 +18683,7 @@
           <w:lang w:val="nl-NL"/>
         </w:rPr>
       </w:pPr>
-      <w:bookmarkStart w:id="51" w:name="_Toc193723455"/>
+      <w:bookmarkStart w:id="51" w:name="_Toc196481866"/>
       <w:r>
         <w:t xml:space="preserve">Bảng </w:t>
       </w:r>
@@ -19003,7 +19075,7 @@
           <w:lang w:val="nl-NL"/>
         </w:rPr>
       </w:pPr>
-      <w:bookmarkStart w:id="53" w:name="_Toc193723456"/>
+      <w:bookmarkStart w:id="53" w:name="_Toc196481867"/>
       <w:r>
         <w:t xml:space="preserve">Bảng </w:t>
       </w:r>
@@ -19662,6 +19734,551 @@
       <w:pPr>
         <w:suppressAutoHyphens w:val="0"/>
         <w:rPr>
+          <w:szCs w:val="26"/>
+          <w:lang w:val="nl-NL"/>
+        </w:rPr>
+      </w:pPr>
+      <w:r>
+        <w:rPr>
+          <w:szCs w:val="26"/>
+          <w:lang w:val="nl-NL"/>
+        </w:rPr>
+        <w:t>Kết quả thực hiện:</w:t>
+      </w:r>
+    </w:p>
+    <w:p>
+      <w:pPr>
+        <w:pStyle w:val="Caption"/>
+        <w:rPr>
+          <w:szCs w:val="26"/>
+          <w:lang w:val="nl-NL"/>
+        </w:rPr>
+      </w:pPr>
+      <w:bookmarkStart w:id="54" w:name="_Toc196481868"/>
+      <w:r>
+        <w:t xml:space="preserve">Bảng </w:t>
+      </w:r>
+      <w:r>
+        <w:fldChar w:fldCharType="begin"/>
+      </w:r>
+      <w:r>
+        <w:instrText xml:space="preserve"> STYLEREF 1 \s </w:instrText>
+      </w:r>
+      <w:r>
+        <w:fldChar w:fldCharType="separate"/>
+      </w:r>
+      <w:r>
+        <w:rPr>
+          <w:noProof/>
+        </w:rPr>
+        <w:t>1</w:t>
+      </w:r>
+      <w:r>
+        <w:fldChar w:fldCharType="end"/>
+      </w:r>
+      <w:r>
+        <w:t>.</w:t>
+      </w:r>
+      <w:r>
+        <w:fldChar w:fldCharType="begin"/>
+      </w:r>
+      <w:r>
+        <w:instrText xml:space="preserve"> SEQ Bảng \* ARABIC \s 1 </w:instrText>
+      </w:r>
+      <w:r>
+        <w:fldChar w:fldCharType="separate"/>
+      </w:r>
+      <w:r>
+        <w:rPr>
+          <w:noProof/>
+        </w:rPr>
+        <w:t>18</w:t>
+      </w:r>
+      <w:r>
+        <w:fldChar w:fldCharType="end"/>
+      </w:r>
+      <w:r>
+        <w:t>. Kết quả thực hiện</w:t>
+      </w:r>
+      <w:bookmarkEnd w:id="54"/>
+    </w:p>
+    <w:tbl>
+      <w:tblPr>
+        <w:tblStyle w:val="TableGrid"/>
+        <w:tblW w:w="0" w:type="auto"/>
+        <w:tblLook w:val="04A0" w:firstRow="1" w:lastRow="0" w:firstColumn="1" w:lastColumn="0" w:noHBand="0" w:noVBand="1"/>
+      </w:tblPr>
+      <w:tblGrid>
+        <w:gridCol w:w="988"/>
+        <w:gridCol w:w="5052"/>
+        <w:gridCol w:w="3021"/>
+      </w:tblGrid>
+      <w:tr>
+        <w:tc>
+          <w:tcPr>
+            <w:tcW w:w="988" w:type="dxa"/>
+          </w:tcPr>
+          <w:p>
+            <w:pPr>
+              <w:suppressAutoHyphens w:val="0"/>
+              <w:spacing w:after="0"/>
+              <w:jc w:val="center"/>
+              <w:rPr>
+                <w:b/>
+                <w:szCs w:val="26"/>
+                <w:lang w:val="nl-NL"/>
+              </w:rPr>
+            </w:pPr>
+            <w:r>
+              <w:rPr>
+                <w:b/>
+                <w:szCs w:val="26"/>
+                <w:lang w:val="nl-NL"/>
+              </w:rPr>
+              <w:t>STT</w:t>
+            </w:r>
+          </w:p>
+        </w:tc>
+        <w:tc>
+          <w:tcPr>
+            <w:tcW w:w="5052" w:type="dxa"/>
+          </w:tcPr>
+          <w:p>
+            <w:pPr>
+              <w:suppressAutoHyphens w:val="0"/>
+              <w:spacing w:after="0"/>
+              <w:jc w:val="center"/>
+              <w:rPr>
+                <w:b/>
+                <w:szCs w:val="26"/>
+                <w:lang w:val="nl-NL"/>
+              </w:rPr>
+            </w:pPr>
+            <w:r>
+              <w:rPr>
+                <w:b/>
+                <w:szCs w:val="26"/>
+                <w:lang w:val="nl-NL"/>
+              </w:rPr>
+              <w:t>Họ và tên thành viên</w:t>
+            </w:r>
+            <w:r>
+              <w:rPr>
+                <w:b/>
+                <w:szCs w:val="26"/>
+                <w:lang w:val="nl-NL"/>
+              </w:rPr>
+              <w:t xml:space="preserve"> - MSSV</w:t>
+            </w:r>
+          </w:p>
+        </w:tc>
+        <w:tc>
+          <w:tcPr>
+            <w:tcW w:w="3021" w:type="dxa"/>
+          </w:tcPr>
+          <w:p>
+            <w:pPr>
+              <w:suppressAutoHyphens w:val="0"/>
+              <w:spacing w:after="0"/>
+              <w:jc w:val="center"/>
+              <w:rPr>
+                <w:b/>
+                <w:szCs w:val="26"/>
+                <w:lang w:val="nl-NL"/>
+              </w:rPr>
+            </w:pPr>
+            <w:r>
+              <w:rPr>
+                <w:b/>
+                <w:szCs w:val="26"/>
+                <w:lang w:val="nl-NL"/>
+              </w:rPr>
+              <w:t>Mức độ hoàn thành</w:t>
+            </w:r>
+          </w:p>
+        </w:tc>
+      </w:tr>
+      <w:tr>
+        <w:tc>
+          <w:tcPr>
+            <w:tcW w:w="988" w:type="dxa"/>
+          </w:tcPr>
+          <w:p>
+            <w:pPr>
+              <w:suppressAutoHyphens w:val="0"/>
+              <w:spacing w:after="0"/>
+              <w:jc w:val="center"/>
+              <w:rPr>
+                <w:b/>
+                <w:szCs w:val="26"/>
+                <w:lang w:val="nl-NL"/>
+              </w:rPr>
+            </w:pPr>
+            <w:r>
+              <w:rPr>
+                <w:b/>
+                <w:szCs w:val="26"/>
+                <w:lang w:val="nl-NL"/>
+              </w:rPr>
+              <w:t>1</w:t>
+            </w:r>
+          </w:p>
+        </w:tc>
+        <w:tc>
+          <w:tcPr>
+            <w:tcW w:w="5052" w:type="dxa"/>
+          </w:tcPr>
+          <w:p>
+            <w:pPr>
+              <w:spacing w:after="0"/>
+              <w:rPr>
+                <w:bCs/>
+                <w:iCs/>
+                <w:szCs w:val="26"/>
+                <w:lang w:val="es-ES"/>
+              </w:rPr>
+            </w:pPr>
+            <w:r>
+              <w:rPr>
+                <w:bCs/>
+                <w:iCs/>
+                <w:szCs w:val="26"/>
+                <w:lang w:val="es-ES"/>
+              </w:rPr>
+              <w:t>Kim Duy Thành (B2105686)</w:t>
+            </w:r>
+          </w:p>
+        </w:tc>
+        <w:tc>
+          <w:tcPr>
+            <w:tcW w:w="3021" w:type="dxa"/>
+          </w:tcPr>
+          <w:p>
+            <w:pPr>
+              <w:suppressAutoHyphens w:val="0"/>
+              <w:spacing w:after="0"/>
+              <w:jc w:val="center"/>
+              <w:rPr>
+                <w:szCs w:val="26"/>
+                <w:lang w:val="nl-NL"/>
+              </w:rPr>
+            </w:pPr>
+            <w:r>
+              <w:rPr>
+                <w:szCs w:val="26"/>
+                <w:lang w:val="nl-NL"/>
+              </w:rPr>
+              <w:t>100%</w:t>
+            </w:r>
+          </w:p>
+        </w:tc>
+      </w:tr>
+      <w:tr>
+        <w:tc>
+          <w:tcPr>
+            <w:tcW w:w="988" w:type="dxa"/>
+          </w:tcPr>
+          <w:p>
+            <w:pPr>
+              <w:suppressAutoHyphens w:val="0"/>
+              <w:spacing w:after="0"/>
+              <w:jc w:val="center"/>
+              <w:rPr>
+                <w:b/>
+                <w:szCs w:val="26"/>
+                <w:lang w:val="nl-NL"/>
+              </w:rPr>
+            </w:pPr>
+            <w:r>
+              <w:rPr>
+                <w:b/>
+                <w:szCs w:val="26"/>
+                <w:lang w:val="nl-NL"/>
+              </w:rPr>
+              <w:t>2</w:t>
+            </w:r>
+          </w:p>
+        </w:tc>
+        <w:tc>
+          <w:tcPr>
+            <w:tcW w:w="5052" w:type="dxa"/>
+          </w:tcPr>
+          <w:p>
+            <w:pPr>
+              <w:spacing w:after="0"/>
+              <w:rPr>
+                <w:bCs/>
+                <w:iCs/>
+                <w:szCs w:val="26"/>
+                <w:lang w:val="es-ES"/>
+              </w:rPr>
+            </w:pPr>
+            <w:r>
+              <w:rPr>
+                <w:bCs/>
+                <w:iCs/>
+                <w:szCs w:val="26"/>
+                <w:lang w:val="es-ES"/>
+              </w:rPr>
+              <w:t>Khúc Bảo Minh (B2105709)</w:t>
+            </w:r>
+          </w:p>
+        </w:tc>
+        <w:tc>
+          <w:tcPr>
+            <w:tcW w:w="3021" w:type="dxa"/>
+          </w:tcPr>
+          <w:p>
+            <w:pPr>
+              <w:suppressAutoHyphens w:val="0"/>
+              <w:spacing w:after="0"/>
+              <w:jc w:val="center"/>
+              <w:rPr>
+                <w:szCs w:val="26"/>
+                <w:lang w:val="nl-NL"/>
+              </w:rPr>
+            </w:pPr>
+            <w:r>
+              <w:rPr>
+                <w:szCs w:val="26"/>
+                <w:lang w:val="nl-NL"/>
+              </w:rPr>
+              <w:t>100%</w:t>
+            </w:r>
+          </w:p>
+        </w:tc>
+      </w:tr>
+      <w:tr>
+        <w:tc>
+          <w:tcPr>
+            <w:tcW w:w="988" w:type="dxa"/>
+          </w:tcPr>
+          <w:p>
+            <w:pPr>
+              <w:suppressAutoHyphens w:val="0"/>
+              <w:spacing w:after="0"/>
+              <w:jc w:val="center"/>
+              <w:rPr>
+                <w:b/>
+                <w:szCs w:val="26"/>
+                <w:lang w:val="nl-NL"/>
+              </w:rPr>
+            </w:pPr>
+            <w:r>
+              <w:rPr>
+                <w:b/>
+                <w:szCs w:val="26"/>
+                <w:lang w:val="nl-NL"/>
+              </w:rPr>
+              <w:t>3</w:t>
+            </w:r>
+          </w:p>
+        </w:tc>
+        <w:tc>
+          <w:tcPr>
+            <w:tcW w:w="5052" w:type="dxa"/>
+          </w:tcPr>
+          <w:p>
+            <w:pPr>
+              <w:spacing w:after="0"/>
+              <w:rPr>
+                <w:bCs/>
+                <w:iCs/>
+                <w:szCs w:val="26"/>
+                <w:lang w:val="es-ES"/>
+              </w:rPr>
+            </w:pPr>
+            <w:r>
+              <w:rPr>
+                <w:bCs/>
+                <w:iCs/>
+                <w:szCs w:val="26"/>
+                <w:lang w:val="es-ES"/>
+              </w:rPr>
+              <w:t>Nguyễn Quang Vinh (B2105727)</w:t>
+            </w:r>
+          </w:p>
+        </w:tc>
+        <w:tc>
+          <w:tcPr>
+            <w:tcW w:w="3021" w:type="dxa"/>
+          </w:tcPr>
+          <w:p>
+            <w:pPr>
+              <w:suppressAutoHyphens w:val="0"/>
+              <w:spacing w:after="0"/>
+              <w:jc w:val="center"/>
+              <w:rPr>
+                <w:szCs w:val="26"/>
+                <w:lang w:val="nl-NL"/>
+              </w:rPr>
+            </w:pPr>
+            <w:r>
+              <w:rPr>
+                <w:szCs w:val="26"/>
+                <w:lang w:val="nl-NL"/>
+              </w:rPr>
+              <w:t>100%</w:t>
+            </w:r>
+          </w:p>
+        </w:tc>
+      </w:tr>
+      <w:tr>
+        <w:tc>
+          <w:tcPr>
+            <w:tcW w:w="988" w:type="dxa"/>
+          </w:tcPr>
+          <w:p>
+            <w:pPr>
+              <w:suppressAutoHyphens w:val="0"/>
+              <w:spacing w:after="0"/>
+              <w:jc w:val="center"/>
+              <w:rPr>
+                <w:b/>
+                <w:szCs w:val="26"/>
+                <w:lang w:val="nl-NL"/>
+              </w:rPr>
+            </w:pPr>
+            <w:r>
+              <w:rPr>
+                <w:b/>
+                <w:szCs w:val="26"/>
+                <w:lang w:val="nl-NL"/>
+              </w:rPr>
+              <w:t>4</w:t>
+            </w:r>
+          </w:p>
+        </w:tc>
+        <w:tc>
+          <w:tcPr>
+            <w:tcW w:w="5052" w:type="dxa"/>
+          </w:tcPr>
+          <w:p>
+            <w:pPr>
+              <w:spacing w:after="0"/>
+              <w:rPr>
+                <w:bCs/>
+                <w:iCs/>
+                <w:szCs w:val="26"/>
+                <w:lang w:val="es-ES"/>
+              </w:rPr>
+            </w:pPr>
+            <w:r>
+              <w:rPr>
+                <w:bCs/>
+                <w:iCs/>
+                <w:szCs w:val="26"/>
+                <w:lang w:val="es-ES"/>
+              </w:rPr>
+              <w:t>Hà Quốc Huy (B2111885)</w:t>
+            </w:r>
+          </w:p>
+        </w:tc>
+        <w:tc>
+          <w:tcPr>
+            <w:tcW w:w="3021" w:type="dxa"/>
+          </w:tcPr>
+          <w:p>
+            <w:pPr>
+              <w:suppressAutoHyphens w:val="0"/>
+              <w:spacing w:after="0"/>
+              <w:jc w:val="center"/>
+              <w:rPr>
+                <w:szCs w:val="26"/>
+                <w:lang w:val="nl-NL"/>
+              </w:rPr>
+            </w:pPr>
+            <w:r>
+              <w:rPr>
+                <w:szCs w:val="26"/>
+                <w:lang w:val="nl-NL"/>
+              </w:rPr>
+              <w:t>100%</w:t>
+            </w:r>
+          </w:p>
+        </w:tc>
+      </w:tr>
+      <w:tr>
+        <w:tc>
+          <w:tcPr>
+            <w:tcW w:w="988" w:type="dxa"/>
+          </w:tcPr>
+          <w:p>
+            <w:pPr>
+              <w:suppressAutoHyphens w:val="0"/>
+              <w:spacing w:after="0"/>
+              <w:jc w:val="center"/>
+              <w:rPr>
+                <w:b/>
+                <w:szCs w:val="26"/>
+                <w:lang w:val="nl-NL"/>
+              </w:rPr>
+            </w:pPr>
+            <w:r>
+              <w:rPr>
+                <w:b/>
+                <w:szCs w:val="26"/>
+                <w:lang w:val="nl-NL"/>
+              </w:rPr>
+              <w:t>5</w:t>
+            </w:r>
+          </w:p>
+        </w:tc>
+        <w:tc>
+          <w:tcPr>
+            <w:tcW w:w="5052" w:type="dxa"/>
+          </w:tcPr>
+          <w:p>
+            <w:pPr>
+              <w:spacing w:after="0"/>
+              <w:rPr>
+                <w:b/>
+                <w:bCs/>
+                <w:iCs/>
+                <w:szCs w:val="26"/>
+                <w:lang w:val="es-ES"/>
+              </w:rPr>
+            </w:pPr>
+            <w:r>
+              <w:rPr>
+                <w:bCs/>
+                <w:iCs/>
+                <w:szCs w:val="26"/>
+                <w:lang w:val="es-ES"/>
+              </w:rPr>
+              <w:t>Hồ Đức Dũng (B2111919)</w:t>
+            </w:r>
+          </w:p>
+        </w:tc>
+        <w:tc>
+          <w:tcPr>
+            <w:tcW w:w="3021" w:type="dxa"/>
+          </w:tcPr>
+          <w:p>
+            <w:pPr>
+              <w:suppressAutoHyphens w:val="0"/>
+              <w:spacing w:after="0"/>
+              <w:jc w:val="center"/>
+              <w:rPr>
+                <w:szCs w:val="26"/>
+                <w:lang w:val="nl-NL"/>
+              </w:rPr>
+            </w:pPr>
+            <w:r>
+              <w:rPr>
+                <w:szCs w:val="26"/>
+                <w:lang w:val="nl-NL"/>
+              </w:rPr>
+              <w:t>100%</w:t>
+            </w:r>
+          </w:p>
+        </w:tc>
+      </w:tr>
+    </w:tbl>
+    <w:p>
+      <w:pPr>
+        <w:suppressAutoHyphens w:val="0"/>
+        <w:rPr>
           <w:b/>
           <w:sz w:val="30"/>
           <w:szCs w:val="30"/>
@@ -19695,7 +20312,7 @@
           <w:lang w:val="nl-NL"/>
         </w:rPr>
       </w:pPr>
-      <w:bookmarkStart w:id="54" w:name="_Toc193825326"/>
+      <w:bookmarkStart w:id="55" w:name="_Toc193825326"/>
       <w:r>
         <w:rPr>
           <w:sz w:val="30"/>
@@ -19713,7 +20330,7 @@
         </w:rPr>
         <w:t>HỆ THỐNG</w:t>
       </w:r>
-      <w:bookmarkEnd w:id="54"/>
+      <w:bookmarkEnd w:id="55"/>
     </w:p>
     <w:p>
       <w:pPr>
@@ -19723,14 +20340,14 @@
           <w:lang w:val="nl-NL"/>
         </w:rPr>
       </w:pPr>
-      <w:bookmarkStart w:id="55" w:name="_Toc193825327"/>
+      <w:bookmarkStart w:id="56" w:name="_Toc193825327"/>
       <w:r>
         <w:rPr>
           <w:lang w:val="nl-NL"/>
         </w:rPr>
         <w:t>2.1. Sơ đồ kiến trúc của ứng dụng</w:t>
       </w:r>
-      <w:bookmarkEnd w:id="55"/>
+      <w:bookmarkEnd w:id="56"/>
     </w:p>
     <w:p>
       <w:pPr>
@@ -19804,7 +20421,7 @@
           <w:lang w:val="nl-NL"/>
         </w:rPr>
       </w:pPr>
-      <w:bookmarkStart w:id="56" w:name="_Toc193723467"/>
+      <w:bookmarkStart w:id="57" w:name="_Toc193723467"/>
       <w:r>
         <w:t xml:space="preserve">Hình </w:t>
       </w:r>
@@ -19850,7 +20467,7 @@
       <w:r>
         <w:t>. Sơ đồ kiến trúc của ứng dụng</w:t>
       </w:r>
-      <w:bookmarkEnd w:id="56"/>
+      <w:bookmarkEnd w:id="57"/>
     </w:p>
     <w:p>
       <w:pPr>
@@ -19885,14 +20502,14 @@
           <w:lang w:val="nl-NL"/>
         </w:rPr>
       </w:pPr>
-      <w:bookmarkStart w:id="57" w:name="_Toc193825328"/>
+      <w:bookmarkStart w:id="58" w:name="_Toc193825328"/>
       <w:r>
         <w:rPr>
           <w:lang w:val="nl-NL"/>
         </w:rPr>
         <w:t>2.2. Thiết kế dữ liệu</w:t>
       </w:r>
-      <w:bookmarkEnd w:id="57"/>
+      <w:bookmarkEnd w:id="58"/>
     </w:p>
     <w:p>
       <w:pPr>
@@ -19901,14 +20518,14 @@
           <w:lang w:val="nl-NL"/>
         </w:rPr>
       </w:pPr>
-      <w:bookmarkStart w:id="58" w:name="_Toc193825329"/>
+      <w:bookmarkStart w:id="59" w:name="_Toc193825329"/>
       <w:r>
         <w:rPr>
           <w:lang w:val="nl-NL"/>
         </w:rPr>
         <w:t>2.2.1. Thiết kế cơ sở dữ liệu</w:t>
       </w:r>
-      <w:bookmarkEnd w:id="58"/>
+      <w:bookmarkEnd w:id="59"/>
     </w:p>
     <w:p>
       <w:pPr>
@@ -19918,7 +20535,7 @@
           <w:lang w:val="nl-NL"/>
         </w:rPr>
       </w:pPr>
-      <w:bookmarkStart w:id="59" w:name="_Toc193723457"/>
+      <w:bookmarkStart w:id="60" w:name="_Toc196481869"/>
       <w:r>
         <w:t xml:space="preserve">Bảng </w:t>
       </w:r>
@@ -19978,7 +20595,7 @@
         </w:rPr>
         <w:t>MON_HOC</w:t>
       </w:r>
-      <w:bookmarkEnd w:id="59"/>
+      <w:bookmarkEnd w:id="60"/>
     </w:p>
     <w:tbl>
       <w:tblPr>
@@ -20400,7 +21017,7 @@
           <w:lang w:val="nl-NL"/>
         </w:rPr>
       </w:pPr>
-      <w:bookmarkStart w:id="60" w:name="_Toc193723458"/>
+      <w:bookmarkStart w:id="61" w:name="_Toc196481870"/>
       <w:r>
         <w:t xml:space="preserve">Bảng </w:t>
       </w:r>
@@ -20460,7 +21077,7 @@
         </w:rPr>
         <w:t>TAI_KHOAN</w:t>
       </w:r>
-      <w:bookmarkEnd w:id="60"/>
+      <w:bookmarkEnd w:id="61"/>
     </w:p>
     <w:tbl>
       <w:tblPr>
@@ -21114,7 +21731,7 @@
           <w:lang w:val="nl-NL"/>
         </w:rPr>
       </w:pPr>
-      <w:bookmarkStart w:id="61" w:name="_Toc193723459"/>
+      <w:bookmarkStart w:id="62" w:name="_Toc196481871"/>
       <w:r>
         <w:t xml:space="preserve">Bảng </w:t>
       </w:r>
@@ -21174,7 +21791,7 @@
         </w:rPr>
         <w:t>DE_THI</w:t>
       </w:r>
-      <w:bookmarkEnd w:id="61"/>
+      <w:bookmarkEnd w:id="62"/>
     </w:p>
     <w:tbl>
       <w:tblPr>
@@ -22198,7 +22815,7 @@
           <w:lang w:val="nl-NL"/>
         </w:rPr>
       </w:pPr>
-      <w:bookmarkStart w:id="62" w:name="_Toc193723460"/>
+      <w:bookmarkStart w:id="63" w:name="_Toc196481872"/>
       <w:r>
         <w:t xml:space="preserve">Bảng </w:t>
       </w:r>
@@ -22258,7 +22875,7 @@
         </w:rPr>
         <w:t>CAU_HOI</w:t>
       </w:r>
-      <w:bookmarkEnd w:id="62"/>
+      <w:bookmarkEnd w:id="63"/>
     </w:p>
     <w:tbl>
       <w:tblPr>
@@ -23506,7 +24123,7 @@
           <w:lang w:val="nl-NL"/>
         </w:rPr>
       </w:pPr>
-      <w:bookmarkStart w:id="63" w:name="_Toc193723461"/>
+      <w:bookmarkStart w:id="64" w:name="_Toc196481873"/>
       <w:r>
         <w:t xml:space="preserve">Bảng </w:t>
       </w:r>
@@ -23566,7 +24183,7 @@
         </w:rPr>
         <w:t>BAI_THI</w:t>
       </w:r>
-      <w:bookmarkEnd w:id="63"/>
+      <w:bookmarkEnd w:id="64"/>
     </w:p>
     <w:tbl>
       <w:tblPr>
@@ -24364,7 +24981,7 @@
           <w:lang w:val="nl-NL"/>
         </w:rPr>
       </w:pPr>
-      <w:bookmarkStart w:id="64" w:name="_Toc193723462"/>
+      <w:bookmarkStart w:id="65" w:name="_Toc196481874"/>
       <w:r>
         <w:t xml:space="preserve">Bảng </w:t>
       </w:r>
@@ -24424,7 +25041,7 @@
         </w:rPr>
         <w:t>CHI_TIET_BAI_THI</w:t>
       </w:r>
-      <w:bookmarkEnd w:id="64"/>
+      <w:bookmarkEnd w:id="65"/>
     </w:p>
     <w:tbl>
       <w:tblPr>
@@ -25112,14 +25729,14 @@
           <w:lang w:val="nl-NL"/>
         </w:rPr>
       </w:pPr>
-      <w:bookmarkStart w:id="65" w:name="_Toc193825330"/>
+      <w:bookmarkStart w:id="66" w:name="_Toc193825330"/>
       <w:r>
         <w:rPr>
           <w:lang w:val="nl-NL"/>
         </w:rPr>
         <w:t>2.2.2. Sơ đồ dữ liệu</w:t>
       </w:r>
-      <w:bookmarkEnd w:id="65"/>
+      <w:bookmarkEnd w:id="66"/>
     </w:p>
     <w:p>
       <w:pPr>
@@ -25235,7 +25852,7 @@
           <w:lang w:val="nl-NL"/>
         </w:rPr>
       </w:pPr>
-      <w:bookmarkStart w:id="66" w:name="_Toc193723468"/>
+      <w:bookmarkStart w:id="67" w:name="_Toc193723468"/>
       <w:r>
         <w:t xml:space="preserve">Hình </w:t>
       </w:r>
@@ -25281,7 +25898,7 @@
       <w:r>
         <w:t>. Sơ đồ luận lý của cơ sở dữ liệu</w:t>
       </w:r>
-      <w:bookmarkEnd w:id="66"/>
+      <w:bookmarkEnd w:id="67"/>
     </w:p>
     <w:p>
       <w:pPr>
@@ -25341,7 +25958,7 @@
           <w:lang w:val="nl-NL"/>
         </w:rPr>
       </w:pPr>
-      <w:bookmarkStart w:id="67" w:name="_Toc193825331"/>
+      <w:bookmarkStart w:id="68" w:name="_Toc193825331"/>
       <w:r>
         <w:rPr>
           <w:sz w:val="30"/>
@@ -25351,7 +25968,7 @@
         <w:lastRenderedPageBreak/>
         <w:t>CÀI ĐẶT HỆ THỐNG</w:t>
       </w:r>
-      <w:bookmarkEnd w:id="67"/>
+      <w:bookmarkEnd w:id="68"/>
     </w:p>
     <w:p>
       <w:pPr>
@@ -25360,7 +25977,7 @@
           <w:lang w:val="nl-NL"/>
         </w:rPr>
       </w:pPr>
-      <w:bookmarkStart w:id="68" w:name="_Toc193825332"/>
+      <w:bookmarkStart w:id="69" w:name="_Toc193825332"/>
       <w:r>
         <w:rPr>
           <w:lang w:val="nl-NL"/>
@@ -25385,7 +26002,7 @@
         </w:rPr>
         <w:t>chung</w:t>
       </w:r>
-      <w:bookmarkEnd w:id="68"/>
+      <w:bookmarkEnd w:id="69"/>
     </w:p>
     <w:p>
       <w:pPr>
@@ -25394,14 +26011,14 @@
           <w:lang w:val="nl-NL"/>
         </w:rPr>
       </w:pPr>
-      <w:bookmarkStart w:id="69" w:name="_Toc193825333"/>
+      <w:bookmarkStart w:id="70" w:name="_Toc193825333"/>
       <w:r>
         <w:rPr>
           <w:lang w:val="nl-NL"/>
         </w:rPr>
         <w:t>3.1.1. Đăng nhập</w:t>
       </w:r>
-      <w:bookmarkEnd w:id="69"/>
+      <w:bookmarkEnd w:id="70"/>
     </w:p>
     <w:p>
       <w:pPr>
@@ -25476,7 +26093,7 @@
       <w:pPr>
         <w:pStyle w:val="Caption"/>
       </w:pPr>
-      <w:bookmarkStart w:id="70" w:name="_Toc193723469"/>
+      <w:bookmarkStart w:id="71" w:name="_Toc193723469"/>
       <w:r>
         <w:t xml:space="preserve">Hình </w:t>
       </w:r>
@@ -25522,7 +26139,7 @@
       <w:r>
         <w:t>. Giao diện đăng nhập</w:t>
       </w:r>
-      <w:bookmarkEnd w:id="70"/>
+      <w:bookmarkEnd w:id="71"/>
     </w:p>
     <w:p>
       <w:pPr>
@@ -25544,14 +26161,14 @@
           <w:lang w:val="nl-NL"/>
         </w:rPr>
       </w:pPr>
-      <w:bookmarkStart w:id="71" w:name="_Toc193825334"/>
+      <w:bookmarkStart w:id="72" w:name="_Toc193825334"/>
       <w:r>
         <w:rPr>
           <w:lang w:val="nl-NL"/>
         </w:rPr>
         <w:t>3.1.2. Đăng xuất</w:t>
       </w:r>
-      <w:bookmarkEnd w:id="71"/>
+      <w:bookmarkEnd w:id="72"/>
     </w:p>
     <w:p>
       <w:pPr>
@@ -25626,7 +26243,7 @@
       <w:pPr>
         <w:pStyle w:val="Caption"/>
       </w:pPr>
-      <w:bookmarkStart w:id="72" w:name="_Toc193723470"/>
+      <w:bookmarkStart w:id="73" w:name="_Toc193723470"/>
       <w:r>
         <w:t xml:space="preserve">Hình </w:t>
       </w:r>
@@ -25672,7 +26289,7 @@
       <w:r>
         <w:t>. Thông báo xác nhận đăng xuất</w:t>
       </w:r>
-      <w:bookmarkEnd w:id="72"/>
+      <w:bookmarkEnd w:id="73"/>
     </w:p>
     <w:p>
       <w:pPr>
@@ -25681,7 +26298,7 @@
           <w:lang w:val="nl-NL"/>
         </w:rPr>
       </w:pPr>
-      <w:bookmarkStart w:id="73" w:name="_Toc193825335"/>
+      <w:bookmarkStart w:id="74" w:name="_Toc193825335"/>
       <w:r>
         <w:rPr>
           <w:lang w:val="nl-NL"/>
@@ -25689,7 +26306,7 @@
         <w:lastRenderedPageBreak/>
         <w:t>3.1.3. Đổi mật khẩu</w:t>
       </w:r>
-      <w:bookmarkEnd w:id="73"/>
+      <w:bookmarkEnd w:id="74"/>
     </w:p>
     <w:p>
       <w:pPr>
@@ -25764,7 +26381,7 @@
       <w:pPr>
         <w:pStyle w:val="Caption"/>
       </w:pPr>
-      <w:bookmarkStart w:id="74" w:name="_Toc193723471"/>
+      <w:bookmarkStart w:id="75" w:name="_Toc193723471"/>
       <w:r>
         <w:t xml:space="preserve">Hình </w:t>
       </w:r>
@@ -25810,7 +26427,7 @@
       <w:r>
         <w:t>. Giao diện đổi mật khẩu</w:t>
       </w:r>
-      <w:bookmarkEnd w:id="74"/>
+      <w:bookmarkEnd w:id="75"/>
     </w:p>
     <w:p>
       <w:pPr>
@@ -25832,7 +26449,7 @@
           <w:lang w:val="nl-NL"/>
         </w:rPr>
       </w:pPr>
-      <w:bookmarkStart w:id="75" w:name="_Toc193825336"/>
+      <w:bookmarkStart w:id="76" w:name="_Toc193825336"/>
       <w:r>
         <w:rPr>
           <w:lang w:val="nl-NL"/>
@@ -25857,7 +26474,7 @@
         </w:rPr>
         <w:t>giáo viên</w:t>
       </w:r>
-      <w:bookmarkEnd w:id="75"/>
+      <w:bookmarkEnd w:id="76"/>
     </w:p>
     <w:p>
       <w:pPr>
@@ -25933,7 +26550,7 @@
       <w:pPr>
         <w:pStyle w:val="Caption"/>
       </w:pPr>
-      <w:bookmarkStart w:id="76" w:name="_Toc193723472"/>
+      <w:bookmarkStart w:id="77" w:name="_Toc193723472"/>
       <w:r>
         <w:t xml:space="preserve">Hình </w:t>
       </w:r>
@@ -25979,7 +26596,7 @@
       <w:r>
         <w:t>. Giao diện chính của tài khoản giáo viên</w:t>
       </w:r>
-      <w:bookmarkEnd w:id="76"/>
+      <w:bookmarkEnd w:id="77"/>
     </w:p>
     <w:p>
       <w:pPr>
@@ -26001,14 +26618,14 @@
           <w:lang w:val="nl-NL"/>
         </w:rPr>
       </w:pPr>
-      <w:bookmarkStart w:id="77" w:name="_Toc193825337"/>
+      <w:bookmarkStart w:id="78" w:name="_Toc193825337"/>
       <w:r>
         <w:rPr>
           <w:lang w:val="nl-NL"/>
         </w:rPr>
         <w:t>3.2.1. Thêm đề thi mới</w:t>
       </w:r>
-      <w:bookmarkEnd w:id="77"/>
+      <w:bookmarkEnd w:id="78"/>
     </w:p>
     <w:p>
       <w:pPr>
@@ -26084,7 +26701,7 @@
       <w:pPr>
         <w:pStyle w:val="Caption"/>
       </w:pPr>
-      <w:bookmarkStart w:id="78" w:name="_Toc193723473"/>
+      <w:bookmarkStart w:id="79" w:name="_Toc193723473"/>
       <w:r>
         <w:t xml:space="preserve">Hình </w:t>
       </w:r>
@@ -26130,7 +26747,7 @@
       <w:r>
         <w:t>. Giao diện thêm đề thi mới</w:t>
       </w:r>
-      <w:bookmarkEnd w:id="78"/>
+      <w:bookmarkEnd w:id="79"/>
     </w:p>
     <w:p>
       <w:pPr>
@@ -26152,14 +26769,14 @@
           <w:lang w:val="nl-NL"/>
         </w:rPr>
       </w:pPr>
-      <w:bookmarkStart w:id="79" w:name="_Toc193825338"/>
+      <w:bookmarkStart w:id="80" w:name="_Toc193825338"/>
       <w:r>
         <w:rPr>
           <w:lang w:val="nl-NL"/>
         </w:rPr>
         <w:t>3.2.2. Sửa thông tin đề</w:t>
       </w:r>
-      <w:bookmarkEnd w:id="79"/>
+      <w:bookmarkEnd w:id="80"/>
     </w:p>
     <w:p>
       <w:pPr>
@@ -26247,7 +26864,7 @@
       <w:pPr>
         <w:pStyle w:val="Caption"/>
       </w:pPr>
-      <w:bookmarkStart w:id="80" w:name="_Toc193723474"/>
+      <w:bookmarkStart w:id="81" w:name="_Toc193723474"/>
       <w:r>
         <w:t xml:space="preserve">Hình </w:t>
       </w:r>
@@ -26293,7 +26910,7 @@
       <w:r>
         <w:t>. Giao diện sửa thông tin đề thi</w:t>
       </w:r>
-      <w:bookmarkEnd w:id="80"/>
+      <w:bookmarkEnd w:id="81"/>
     </w:p>
     <w:p>
       <w:pPr>
@@ -26315,14 +26932,14 @@
           <w:lang w:val="nl-NL"/>
         </w:rPr>
       </w:pPr>
-      <w:bookmarkStart w:id="81" w:name="_Toc193825339"/>
+      <w:bookmarkStart w:id="82" w:name="_Toc193825339"/>
       <w:r>
         <w:rPr>
           <w:lang w:val="nl-NL"/>
         </w:rPr>
         <w:t>3.2.3. Thêm, sửa, xóa câu hỏi trong đề thi</w:t>
       </w:r>
-      <w:bookmarkEnd w:id="81"/>
+      <w:bookmarkEnd w:id="82"/>
     </w:p>
     <w:p>
       <w:pPr>
@@ -26398,7 +27015,7 @@
       <w:pPr>
         <w:pStyle w:val="Caption"/>
       </w:pPr>
-      <w:bookmarkStart w:id="82" w:name="_Toc193723475"/>
+      <w:bookmarkStart w:id="83" w:name="_Toc193723475"/>
       <w:r>
         <w:t xml:space="preserve">Hình </w:t>
       </w:r>
@@ -26444,7 +27061,7 @@
       <w:r>
         <w:t>. Giao diện cập nhật câu hỏi</w:t>
       </w:r>
-      <w:bookmarkEnd w:id="82"/>
+      <w:bookmarkEnd w:id="83"/>
     </w:p>
     <w:p>
       <w:pPr>
@@ -26534,7 +27151,7 @@
           <w:lang w:val="nl-NL"/>
         </w:rPr>
       </w:pPr>
-      <w:bookmarkStart w:id="83" w:name="_Toc193723476"/>
+      <w:bookmarkStart w:id="84" w:name="_Toc193723476"/>
       <w:r>
         <w:t xml:space="preserve">Hình </w:t>
       </w:r>
@@ -26580,7 +27197,7 @@
       <w:r>
         <w:t>. Giao diện nhập câu hỏi bằng hình ảnh</w:t>
       </w:r>
-      <w:bookmarkEnd w:id="83"/>
+      <w:bookmarkEnd w:id="84"/>
     </w:p>
     <w:p>
       <w:pPr>
@@ -26682,7 +27299,7 @@
       <w:pPr>
         <w:pStyle w:val="Caption"/>
       </w:pPr>
-      <w:bookmarkStart w:id="84" w:name="_Toc193723477"/>
+      <w:bookmarkStart w:id="85" w:name="_Toc193723477"/>
       <w:r>
         <w:t xml:space="preserve">Hình </w:t>
       </w:r>
@@ -26728,7 +27345,7 @@
       <w:r>
         <w:t>. Giao diện khi giáo viên cập nhật câu hỏi</w:t>
       </w:r>
-      <w:bookmarkEnd w:id="84"/>
+      <w:bookmarkEnd w:id="85"/>
     </w:p>
     <w:p>
       <w:pPr>
@@ -26832,14 +27449,14 @@
           <w:lang w:val="nl-NL"/>
         </w:rPr>
       </w:pPr>
-      <w:bookmarkStart w:id="85" w:name="_Toc193825340"/>
+      <w:bookmarkStart w:id="86" w:name="_Toc193825340"/>
       <w:r>
         <w:rPr>
           <w:lang w:val="nl-NL"/>
         </w:rPr>
         <w:t>3.2.4. Xóa đề thi</w:t>
       </w:r>
-      <w:bookmarkEnd w:id="85"/>
+      <w:bookmarkEnd w:id="86"/>
     </w:p>
     <w:p>
       <w:pPr>
@@ -26920,7 +27537,7 @@
       <w:pPr>
         <w:pStyle w:val="Caption"/>
       </w:pPr>
-      <w:bookmarkStart w:id="86" w:name="_Toc193723478"/>
+      <w:bookmarkStart w:id="87" w:name="_Toc193723478"/>
       <w:r>
         <w:t xml:space="preserve">Hình </w:t>
       </w:r>
@@ -26966,7 +27583,7 @@
       <w:r>
         <w:t>. Thông báo xác nhận xóa đề thi</w:t>
       </w:r>
-      <w:bookmarkEnd w:id="86"/>
+      <w:bookmarkEnd w:id="87"/>
     </w:p>
     <w:p>
       <w:pPr>
@@ -26988,7 +27605,7 @@
           <w:lang w:val="nl-NL"/>
         </w:rPr>
       </w:pPr>
-      <w:bookmarkStart w:id="87" w:name="_Toc193825341"/>
+      <w:bookmarkStart w:id="88" w:name="_Toc193825341"/>
       <w:r>
         <w:rPr>
           <w:lang w:val="nl-NL"/>
@@ -26996,7 +27613,7 @@
         <w:lastRenderedPageBreak/>
         <w:t>3.2.5. Xem kết quả làm bài</w:t>
       </w:r>
-      <w:bookmarkEnd w:id="87"/>
+      <w:bookmarkEnd w:id="88"/>
     </w:p>
     <w:p>
       <w:pPr>
@@ -27071,7 +27688,7 @@
       <w:pPr>
         <w:pStyle w:val="Caption"/>
       </w:pPr>
-      <w:bookmarkStart w:id="88" w:name="_Toc193723479"/>
+      <w:bookmarkStart w:id="89" w:name="_Toc193723479"/>
       <w:r>
         <w:t xml:space="preserve">Hình </w:t>
       </w:r>
@@ -27117,7 +27734,7 @@
       <w:r>
         <w:t>. Giao diện xem kết quả làm bài</w:t>
       </w:r>
-      <w:bookmarkEnd w:id="88"/>
+      <w:bookmarkEnd w:id="89"/>
     </w:p>
     <w:p>
       <w:pPr>
@@ -27139,7 +27756,7 @@
           <w:lang w:val="nl-NL"/>
         </w:rPr>
       </w:pPr>
-      <w:bookmarkStart w:id="89" w:name="_Toc193825342"/>
+      <w:bookmarkStart w:id="90" w:name="_Toc193825342"/>
       <w:r>
         <w:rPr>
           <w:lang w:val="nl-NL"/>
@@ -27158,7 +27775,7 @@
         </w:rPr>
         <w:t>. Các chức năng của học sinh</w:t>
       </w:r>
-      <w:bookmarkEnd w:id="89"/>
+      <w:bookmarkEnd w:id="90"/>
     </w:p>
     <w:p>
       <w:pPr>
@@ -27233,7 +27850,7 @@
       <w:pPr>
         <w:pStyle w:val="Caption"/>
       </w:pPr>
-      <w:bookmarkStart w:id="90" w:name="_Toc193723480"/>
+      <w:bookmarkStart w:id="91" w:name="_Toc193723480"/>
       <w:r>
         <w:t xml:space="preserve">Hình </w:t>
       </w:r>
@@ -27279,7 +27896,7 @@
       <w:r>
         <w:t>. Giao diện chính của tài khoản học sinh</w:t>
       </w:r>
-      <w:bookmarkEnd w:id="90"/>
+      <w:bookmarkEnd w:id="91"/>
     </w:p>
     <w:p>
       <w:pPr>
@@ -27302,14 +27919,14 @@
           <w:lang w:val="nl-NL"/>
         </w:rPr>
       </w:pPr>
-      <w:bookmarkStart w:id="91" w:name="_Toc193825343"/>
+      <w:bookmarkStart w:id="92" w:name="_Toc193825343"/>
       <w:r>
         <w:rPr>
           <w:lang w:val="nl-NL"/>
         </w:rPr>
         <w:t>3.3.1. Làm bài thi</w:t>
       </w:r>
-      <w:bookmarkEnd w:id="91"/>
+      <w:bookmarkEnd w:id="92"/>
     </w:p>
     <w:p>
       <w:pPr>
@@ -27384,7 +28001,7 @@
       <w:pPr>
         <w:pStyle w:val="Caption"/>
       </w:pPr>
-      <w:bookmarkStart w:id="92" w:name="_Toc193723481"/>
+      <w:bookmarkStart w:id="93" w:name="_Toc193723481"/>
       <w:r>
         <w:t xml:space="preserve">Hình </w:t>
       </w:r>
@@ -27430,7 +28047,7 @@
       <w:r>
         <w:t>. Giao diện nhập mật khẩu để làm bài thi</w:t>
       </w:r>
-      <w:bookmarkEnd w:id="92"/>
+      <w:bookmarkEnd w:id="93"/>
     </w:p>
     <w:p>
       <w:pPr>
@@ -27504,7 +28121,7 @@
       <w:pPr>
         <w:pStyle w:val="Caption"/>
       </w:pPr>
-      <w:bookmarkStart w:id="93" w:name="_Toc193723482"/>
+      <w:bookmarkStart w:id="94" w:name="_Toc193723482"/>
       <w:r>
         <w:t xml:space="preserve">Hình </w:t>
       </w:r>
@@ -27550,7 +28167,7 @@
       <w:r>
         <w:t>. Giao diện làm bài thi</w:t>
       </w:r>
-      <w:bookmarkEnd w:id="93"/>
+      <w:bookmarkEnd w:id="94"/>
     </w:p>
     <w:p>
       <w:pPr>
@@ -27655,7 +28272,7 @@
       <w:pPr>
         <w:pStyle w:val="Caption"/>
       </w:pPr>
-      <w:bookmarkStart w:id="94" w:name="_Toc193723483"/>
+      <w:bookmarkStart w:id="95" w:name="_Toc193723483"/>
       <w:r>
         <w:t xml:space="preserve">Hình </w:t>
       </w:r>
@@ -27701,7 +28318,7 @@
       <w:r>
         <w:t>. Giao diện công bố điểm bài thi</w:t>
       </w:r>
-      <w:bookmarkEnd w:id="94"/>
+      <w:bookmarkEnd w:id="95"/>
     </w:p>
     <w:p>
       <w:pPr>
@@ -27723,14 +28340,14 @@
           <w:lang w:val="nl-NL"/>
         </w:rPr>
       </w:pPr>
-      <w:bookmarkStart w:id="95" w:name="_Toc193825344"/>
+      <w:bookmarkStart w:id="96" w:name="_Toc193825344"/>
       <w:r>
         <w:rPr>
           <w:lang w:val="nl-NL"/>
         </w:rPr>
         <w:t>3.3.2. Xem lịch sử làm bài</w:t>
       </w:r>
-      <w:bookmarkEnd w:id="95"/>
+      <w:bookmarkEnd w:id="96"/>
     </w:p>
     <w:p>
       <w:pPr>
@@ -27805,7 +28422,7 @@
       <w:pPr>
         <w:pStyle w:val="Caption"/>
       </w:pPr>
-      <w:bookmarkStart w:id="96" w:name="_Toc193723484"/>
+      <w:bookmarkStart w:id="97" w:name="_Toc193723484"/>
       <w:r>
         <w:t xml:space="preserve">Hình </w:t>
       </w:r>
@@ -27851,7 +28468,7 @@
       <w:r>
         <w:t>. Giao diện xem lịch sử làm bài</w:t>
       </w:r>
-      <w:bookmarkEnd w:id="96"/>
+      <w:bookmarkEnd w:id="97"/>
     </w:p>
     <w:p>
       <w:pPr>
@@ -27873,7 +28490,7 @@
           <w:lang w:val="nl-NL"/>
         </w:rPr>
       </w:pPr>
-      <w:bookmarkStart w:id="97" w:name="_Toc193825345"/>
+      <w:bookmarkStart w:id="98" w:name="_Toc193825345"/>
       <w:r>
         <w:rPr>
           <w:lang w:val="nl-NL"/>
@@ -27893,7 +28510,7 @@
         </w:rPr>
         <w:t xml:space="preserve"> Các chức năng của quản trị viên</w:t>
       </w:r>
-      <w:bookmarkEnd w:id="97"/>
+      <w:bookmarkEnd w:id="98"/>
     </w:p>
     <w:p>
       <w:pPr>
@@ -27980,7 +28597,7 @@
       <w:pPr>
         <w:pStyle w:val="Caption"/>
       </w:pPr>
-      <w:bookmarkStart w:id="98" w:name="_Toc193723485"/>
+      <w:bookmarkStart w:id="99" w:name="_Toc193723485"/>
       <w:r>
         <w:t xml:space="preserve">Hình </w:t>
       </w:r>
@@ -28026,7 +28643,7 @@
       <w:r>
         <w:t>. Giao diện chính của tài khoản quản trị viên</w:t>
       </w:r>
-      <w:bookmarkEnd w:id="98"/>
+      <w:bookmarkEnd w:id="99"/>
     </w:p>
     <w:p>
       <w:pPr>
@@ -28048,14 +28665,14 @@
           <w:lang w:val="nl-NL"/>
         </w:rPr>
       </w:pPr>
-      <w:bookmarkStart w:id="99" w:name="_Toc193825346"/>
+      <w:bookmarkStart w:id="100" w:name="_Toc193825346"/>
       <w:r>
         <w:rPr>
           <w:lang w:val="nl-NL"/>
         </w:rPr>
         <w:t>3.4.1. Thêm tài khoản mới</w:t>
       </w:r>
-      <w:bookmarkEnd w:id="99"/>
+      <w:bookmarkEnd w:id="100"/>
     </w:p>
     <w:p>
       <w:pPr>
@@ -28131,7 +28748,7 @@
       <w:pPr>
         <w:pStyle w:val="Caption"/>
       </w:pPr>
-      <w:bookmarkStart w:id="100" w:name="_Toc193723486"/>
+      <w:bookmarkStart w:id="101" w:name="_Toc193723486"/>
       <w:r>
         <w:t xml:space="preserve">Hình </w:t>
       </w:r>
@@ -28177,7 +28794,7 @@
       <w:r>
         <w:t>. Giao diện thêm tài khoản mới</w:t>
       </w:r>
-      <w:bookmarkEnd w:id="100"/>
+      <w:bookmarkEnd w:id="101"/>
     </w:p>
     <w:p>
       <w:pPr>
@@ -28199,14 +28816,14 @@
           <w:lang w:val="nl-NL"/>
         </w:rPr>
       </w:pPr>
-      <w:bookmarkStart w:id="101" w:name="_Toc193825347"/>
+      <w:bookmarkStart w:id="102" w:name="_Toc193825347"/>
       <w:r>
         <w:rPr>
           <w:lang w:val="nl-NL"/>
         </w:rPr>
         <w:t>3.4.2. Cập nhật thông tin tài khoản</w:t>
       </w:r>
-      <w:bookmarkEnd w:id="101"/>
+      <w:bookmarkEnd w:id="102"/>
     </w:p>
     <w:p>
       <w:pPr>
@@ -28282,7 +28899,7 @@
       <w:pPr>
         <w:pStyle w:val="Caption"/>
       </w:pPr>
-      <w:bookmarkStart w:id="102" w:name="_Toc193723487"/>
+      <w:bookmarkStart w:id="103" w:name="_Toc193723487"/>
       <w:r>
         <w:t xml:space="preserve">Hình </w:t>
       </w:r>
@@ -28328,7 +28945,7 @@
       <w:r>
         <w:t>. Giao diện cập nhật thông tin tài khoản</w:t>
       </w:r>
-      <w:bookmarkEnd w:id="102"/>
+      <w:bookmarkEnd w:id="103"/>
     </w:p>
     <w:p>
       <w:pPr>
@@ -28350,14 +28967,14 @@
           <w:lang w:val="nl-NL"/>
         </w:rPr>
       </w:pPr>
-      <w:bookmarkStart w:id="103" w:name="_Toc193825348"/>
+      <w:bookmarkStart w:id="104" w:name="_Toc193825348"/>
       <w:r>
         <w:rPr>
           <w:lang w:val="nl-NL"/>
         </w:rPr>
         <w:t>3.4.3. Xóa tài khoản</w:t>
       </w:r>
-      <w:bookmarkEnd w:id="103"/>
+      <w:bookmarkEnd w:id="104"/>
     </w:p>
     <w:p>
       <w:pPr>
@@ -28432,7 +29049,7 @@
       <w:pPr>
         <w:pStyle w:val="Caption"/>
       </w:pPr>
-      <w:bookmarkStart w:id="104" w:name="_Toc193723488"/>
+      <w:bookmarkStart w:id="105" w:name="_Toc193723488"/>
       <w:r>
         <w:t xml:space="preserve">Hình </w:t>
       </w:r>
@@ -28478,7 +29095,7 @@
       <w:r>
         <w:t>. Thông báo xác nhận xóa tài khoản</w:t>
       </w:r>
-      <w:bookmarkEnd w:id="104"/>
+      <w:bookmarkEnd w:id="105"/>
     </w:p>
     <w:p>
       <w:pPr>
@@ -28521,7 +29138,7 @@
           <w:lang w:val="nl-NL"/>
         </w:rPr>
       </w:pPr>
-      <w:bookmarkStart w:id="105" w:name="_Toc193825349"/>
+      <w:bookmarkStart w:id="106" w:name="_Toc193825349"/>
       <w:r>
         <w:rPr>
           <w:lang w:val="nl-NL"/>
@@ -28529,7 +29146,7 @@
         <w:lastRenderedPageBreak/>
         <w:t>PHẦN 3. KẾT LUẬN</w:t>
       </w:r>
-      <w:bookmarkEnd w:id="105"/>
+      <w:bookmarkEnd w:id="106"/>
     </w:p>
     <w:p>
       <w:pPr>
@@ -28538,14 +29155,14 @@
           <w:lang w:val="nl-NL"/>
         </w:rPr>
       </w:pPr>
-      <w:bookmarkStart w:id="106" w:name="_Toc193825350"/>
+      <w:bookmarkStart w:id="107" w:name="_Toc193825350"/>
       <w:r>
         <w:rPr>
           <w:lang w:val="nl-NL"/>
         </w:rPr>
         <w:t>1. Kết luận</w:t>
       </w:r>
-      <w:bookmarkEnd w:id="106"/>
+      <w:bookmarkEnd w:id="107"/>
     </w:p>
     <w:p>
       <w:pPr>
@@ -28605,14 +29222,14 @@
           <w:lang w:val="nl-NL"/>
         </w:rPr>
       </w:pPr>
-      <w:bookmarkStart w:id="107" w:name="_Toc193825351"/>
+      <w:bookmarkStart w:id="108" w:name="_Toc193825351"/>
       <w:r>
         <w:rPr>
           <w:lang w:val="nl-NL"/>
         </w:rPr>
         <w:t>2. Hướng phát triển</w:t>
       </w:r>
-      <w:bookmarkEnd w:id="107"/>
+      <w:bookmarkEnd w:id="108"/>
     </w:p>
     <w:p>
       <w:pPr>
@@ -28710,7 +29327,7 @@
           <w:lang w:val="nl-NL"/>
         </w:rPr>
       </w:pPr>
-      <w:bookmarkStart w:id="108" w:name="_Toc193825352"/>
+      <w:bookmarkStart w:id="109" w:name="_Toc193825352"/>
       <w:r>
         <w:rPr>
           <w:lang w:val="nl-NL"/>
@@ -28718,7 +29335,7 @@
         <w:lastRenderedPageBreak/>
         <w:t>TÀI LIỆU THAM KHẢO</w:t>
       </w:r>
-      <w:bookmarkEnd w:id="108"/>
+      <w:bookmarkEnd w:id="109"/>
     </w:p>
     <w:p>
       <w:pPr>
@@ -28941,7 +29558,7 @@
       <w:rPr>
         <w:noProof/>
       </w:rPr>
-      <w:t>1</w:t>
+      <w:t>28</w:t>
     </w:r>
     <w:r>
       <w:rPr>
@@ -29837,7 +30454,7 @@
   <w:style w:type="paragraph" w:default="1" w:styleId="Normal">
     <w:name w:val="Normal"/>
     <w:qFormat/>
-    <w:rsid w:val="008B3E08"/>
+    <w:rsid w:val="009942B5"/>
     <w:pPr>
       <w:suppressAutoHyphens/>
       <w:spacing w:after="120" w:line="276" w:lineRule="auto"/>
@@ -29979,7 +30596,6 @@
   <w:style w:type="character" w:default="1" w:styleId="DefaultParagraphFont">
     <w:name w:val="Default Paragraph Font"/>
     <w:uiPriority w:val="1"/>
-    <w:semiHidden/>
     <w:unhideWhenUsed/>
   </w:style>
   <w:style w:type="table" w:default="1" w:styleId="TableNormal">
@@ -31318,7 +31934,7 @@
 </file>
 
 <file path=customXml/itemProps1.xml><?xml version="1.0" encoding="utf-8"?>
-<ds:datastoreItem xmlns:ds="http://schemas.openxmlformats.org/officeDocument/2006/customXml" ds:itemID="{CA5BCFB2-52EC-4D08-8D96-8531775D3F24}">
+<ds:datastoreItem xmlns:ds="http://schemas.openxmlformats.org/officeDocument/2006/customXml" ds:itemID="{2B169486-FE9F-45BE-B601-87905D1E9131}">
   <ds:schemaRefs>
     <ds:schemaRef ds:uri="http://schemas.openxmlformats.org/officeDocument/2006/bibliography"/>
   </ds:schemaRefs>

</xml_diff>